<commit_message>
Created basic Test Cases and finished User Stories
</commit_message>
<xml_diff>
--- a/A00279259_NPalej.docx
+++ b/A00279259_NPalej.docx
@@ -4,20 +4,18 @@
   <w:body>
     <w:sdt>
       <w:sdtPr>
+        <w:rPr>
+          <w:rFonts w:eastAsiaTheme="minorHAnsi"/>
+          <w:kern w:val="2"/>
+          <w:lang w:eastAsia="en-US"/>
+          <w14:ligatures w14:val="standardContextual"/>
+        </w:rPr>
         <w:id w:val="1389922917"/>
         <w:docPartObj>
           <w:docPartGallery w:val="Cover Pages"/>
           <w:docPartUnique/>
         </w:docPartObj>
       </w:sdtPr>
-      <w:sdtEndPr>
-        <w:rPr>
-          <w:rFonts w:eastAsiaTheme="minorHAnsi"/>
-          <w:kern w:val="2"/>
-          <w:lang w:eastAsia="en-US"/>
-          <w14:ligatures w14:val="standardContextual"/>
-        </w:rPr>
-      </w:sdtEndPr>
       <w:sdtContent>
         <w:p>
           <w:pPr>
@@ -4160,7 +4158,13 @@
     <w:sdt>
       <w:sdtPr>
         <w:rPr>
-          <w:lang w:val="en-GB"/>
+          <w:rFonts w:asciiTheme="minorHAnsi" w:eastAsiaTheme="minorHAnsi" w:hAnsiTheme="minorHAnsi" w:cstheme="minorBidi"/>
+          <w:color w:val="auto"/>
+          <w:kern w:val="2"/>
+          <w:sz w:val="22"/>
+          <w:szCs w:val="22"/>
+          <w:lang w:val="en-GB" w:eastAsia="en-US"/>
+          <w14:ligatures w14:val="standardContextual"/>
         </w:rPr>
         <w:id w:val="888621597"/>
         <w:docPartObj>
@@ -4170,15 +4174,8 @@
       </w:sdtPr>
       <w:sdtEndPr>
         <w:rPr>
-          <w:rFonts w:asciiTheme="minorHAnsi" w:eastAsiaTheme="minorHAnsi" w:hAnsiTheme="minorHAnsi" w:cstheme="minorBidi"/>
           <w:b/>
           <w:bCs/>
-          <w:color w:val="auto"/>
-          <w:kern w:val="2"/>
-          <w:sz w:val="22"/>
-          <w:szCs w:val="22"/>
-          <w:lang w:eastAsia="en-US"/>
-          <w14:ligatures w14:val="standardContextual"/>
         </w:rPr>
       </w:sdtEndPr>
       <w:sdtContent>
@@ -4395,7 +4392,7 @@
                 <w:noProof/>
                 <w:webHidden/>
               </w:rPr>
-              <w:t>4</w:t>
+              <w:t>5</w:t>
             </w:r>
             <w:r>
               <w:rPr>
@@ -4463,7 +4460,7 @@
                 <w:noProof/>
                 <w:webHidden/>
               </w:rPr>
-              <w:t>5</w:t>
+              <w:t>6</w:t>
             </w:r>
             <w:r>
               <w:rPr>
@@ -4671,6 +4668,7 @@
         <w:tc>
           <w:tcPr>
             <w:tcW w:w="1838" w:type="dxa"/>
+            <w:shd w:val="clear" w:color="auto" w:fill="EE80BC" w:themeFill="accent1" w:themeFillTint="99"/>
           </w:tcPr>
           <w:p>
             <w:r>
@@ -4693,6 +4691,7 @@
         <w:tc>
           <w:tcPr>
             <w:tcW w:w="1838" w:type="dxa"/>
+            <w:shd w:val="clear" w:color="auto" w:fill="EE80BC" w:themeFill="accent1" w:themeFillTint="99"/>
           </w:tcPr>
           <w:p>
             <w:r>
@@ -4715,6 +4714,7 @@
         <w:tc>
           <w:tcPr>
             <w:tcW w:w="1838" w:type="dxa"/>
+            <w:shd w:val="clear" w:color="auto" w:fill="EE80BC" w:themeFill="accent1" w:themeFillTint="99"/>
           </w:tcPr>
           <w:p>
             <w:r>
@@ -4737,6 +4737,7 @@
         <w:tc>
           <w:tcPr>
             <w:tcW w:w="1838" w:type="dxa"/>
+            <w:shd w:val="clear" w:color="auto" w:fill="EE80BC" w:themeFill="accent1" w:themeFillTint="99"/>
           </w:tcPr>
           <w:p>
             <w:r>
@@ -4757,8 +4758,13 @@
               </w:numPr>
             </w:pPr>
             <w:r>
-              <w:t>Application server and database is running</w:t>
-            </w:r>
+              <w:t xml:space="preserve">Application server and database is </w:t>
+            </w:r>
+            <w:proofErr w:type="gramStart"/>
+            <w:r>
+              <w:t>running</w:t>
+            </w:r>
+            <w:proofErr w:type="gramEnd"/>
           </w:p>
           <w:p>
             <w:pPr>
@@ -4778,6 +4784,7 @@
         <w:tc>
           <w:tcPr>
             <w:tcW w:w="1838" w:type="dxa"/>
+            <w:shd w:val="clear" w:color="auto" w:fill="EE80BC" w:themeFill="accent1" w:themeFillTint="99"/>
           </w:tcPr>
           <w:p>
             <w:r>
@@ -4798,7 +4805,15 @@
               </w:numPr>
             </w:pPr>
             <w:r>
-              <w:t xml:space="preserve">Set GET request </w:t>
+              <w:t xml:space="preserve">Set GET </w:t>
+            </w:r>
+            <w:proofErr w:type="gramStart"/>
+            <w:r>
+              <w:t>request</w:t>
+            </w:r>
+            <w:proofErr w:type="gramEnd"/>
+            <w:r>
+              <w:t xml:space="preserve"> </w:t>
             </w:r>
           </w:p>
           <w:p>
@@ -4830,8 +4845,13 @@
               </w:numPr>
             </w:pPr>
             <w:r>
-              <w:t>Press send</w:t>
-            </w:r>
+              <w:t xml:space="preserve">Press </w:t>
+            </w:r>
+            <w:proofErr w:type="gramStart"/>
+            <w:r>
+              <w:t>send</w:t>
+            </w:r>
+            <w:proofErr w:type="gramEnd"/>
           </w:p>
         </w:tc>
       </w:tr>
@@ -4839,6 +4859,7 @@
         <w:tc>
           <w:tcPr>
             <w:tcW w:w="1838" w:type="dxa"/>
+            <w:shd w:val="clear" w:color="auto" w:fill="EE80BC" w:themeFill="accent1" w:themeFillTint="99"/>
           </w:tcPr>
           <w:p>
             <w:r>
@@ -4880,9 +4901,13 @@
         <w:tc>
           <w:tcPr>
             <w:tcW w:w="1838" w:type="dxa"/>
-          </w:tcPr>
-          <w:p>
-            <w:r>
+            <w:shd w:val="clear" w:color="auto" w:fill="404040" w:themeFill="text1" w:themeFillTint="BF"/>
+          </w:tcPr>
+          <w:p>
+            <w:r>
+              <w:rPr>
+                <w:color w:val="FFFFFF" w:themeColor="background1"/>
+              </w:rPr>
               <w:t>Test Result</w:t>
             </w:r>
           </w:p>
@@ -4944,6 +4969,7 @@
       </w:tr>
     </w:tbl>
     <w:p/>
+    <w:p/>
     <w:tbl>
       <w:tblPr>
         <w:tblStyle w:val="TableGrid"/>
@@ -4958,6 +4984,7 @@
         <w:tc>
           <w:tcPr>
             <w:tcW w:w="1838" w:type="dxa"/>
+            <w:shd w:val="clear" w:color="auto" w:fill="EE80BC" w:themeFill="accent1" w:themeFillTint="99"/>
           </w:tcPr>
           <w:p>
             <w:r>
@@ -4980,6 +5007,7 @@
         <w:tc>
           <w:tcPr>
             <w:tcW w:w="1838" w:type="dxa"/>
+            <w:shd w:val="clear" w:color="auto" w:fill="EE80BC" w:themeFill="accent1" w:themeFillTint="99"/>
           </w:tcPr>
           <w:p>
             <w:r>
@@ -4993,10 +5021,7 @@
           </w:tcPr>
           <w:p>
             <w:r>
-              <w:t>#</w:t>
-            </w:r>
-            <w:r>
-              <w:t>2</w:t>
+              <w:t>#2</w:t>
             </w:r>
           </w:p>
         </w:tc>
@@ -5005,6 +5030,7 @@
         <w:tc>
           <w:tcPr>
             <w:tcW w:w="1838" w:type="dxa"/>
+            <w:shd w:val="clear" w:color="auto" w:fill="EE80BC" w:themeFill="accent1" w:themeFillTint="99"/>
           </w:tcPr>
           <w:p>
             <w:r>
@@ -5027,6 +5053,7 @@
         <w:tc>
           <w:tcPr>
             <w:tcW w:w="1838" w:type="dxa"/>
+            <w:shd w:val="clear" w:color="auto" w:fill="EE80BC" w:themeFill="accent1" w:themeFillTint="99"/>
           </w:tcPr>
           <w:p>
             <w:r>
@@ -5047,8 +5074,13 @@
               </w:numPr>
             </w:pPr>
             <w:r>
-              <w:t>Application server and database is running</w:t>
-            </w:r>
+              <w:t xml:space="preserve">Application server and database is </w:t>
+            </w:r>
+            <w:proofErr w:type="gramStart"/>
+            <w:r>
+              <w:t>running</w:t>
+            </w:r>
+            <w:proofErr w:type="gramEnd"/>
           </w:p>
           <w:p>
             <w:pPr>
@@ -5074,6 +5106,7 @@
         <w:tc>
           <w:tcPr>
             <w:tcW w:w="1838" w:type="dxa"/>
+            <w:shd w:val="clear" w:color="auto" w:fill="EE80BC" w:themeFill="accent1" w:themeFillTint="99"/>
           </w:tcPr>
           <w:p>
             <w:r>
@@ -5094,8 +5127,13 @@
               </w:numPr>
             </w:pPr>
             <w:r>
-              <w:t>Set GET request</w:t>
-            </w:r>
+              <w:t xml:space="preserve">Set GET </w:t>
+            </w:r>
+            <w:proofErr w:type="gramStart"/>
+            <w:r>
+              <w:t>request</w:t>
+            </w:r>
+            <w:proofErr w:type="gramEnd"/>
           </w:p>
           <w:p>
             <w:pPr>
@@ -5126,8 +5164,13 @@
               </w:numPr>
             </w:pPr>
             <w:r>
-              <w:t>Press send</w:t>
-            </w:r>
+              <w:t xml:space="preserve">Press </w:t>
+            </w:r>
+            <w:proofErr w:type="gramStart"/>
+            <w:r>
+              <w:t>send</w:t>
+            </w:r>
+            <w:proofErr w:type="gramEnd"/>
           </w:p>
         </w:tc>
       </w:tr>
@@ -5135,6 +5178,7 @@
         <w:tc>
           <w:tcPr>
             <w:tcW w:w="1838" w:type="dxa"/>
+            <w:shd w:val="clear" w:color="auto" w:fill="EE80BC" w:themeFill="accent1" w:themeFillTint="99"/>
           </w:tcPr>
           <w:p>
             <w:r>
@@ -5182,9 +5226,13 @@
         <w:tc>
           <w:tcPr>
             <w:tcW w:w="1838" w:type="dxa"/>
-          </w:tcPr>
-          <w:p>
-            <w:r>
+            <w:shd w:val="clear" w:color="auto" w:fill="404040" w:themeFill="text1" w:themeFillTint="BF"/>
+          </w:tcPr>
+          <w:p>
+            <w:r>
+              <w:rPr>
+                <w:color w:val="FFFFFF" w:themeColor="background1"/>
+              </w:rPr>
               <w:t>Test Result</w:t>
             </w:r>
           </w:p>
@@ -5256,6 +5304,7 @@
         <w:tc>
           <w:tcPr>
             <w:tcW w:w="1838" w:type="dxa"/>
+            <w:shd w:val="clear" w:color="auto" w:fill="EE80BC" w:themeFill="accent1" w:themeFillTint="99"/>
           </w:tcPr>
           <w:p>
             <w:r>
@@ -5287,6 +5336,7 @@
         <w:tc>
           <w:tcPr>
             <w:tcW w:w="1838" w:type="dxa"/>
+            <w:shd w:val="clear" w:color="auto" w:fill="EE80BC" w:themeFill="accent1" w:themeFillTint="99"/>
           </w:tcPr>
           <w:p>
             <w:r>
@@ -5309,6 +5359,7 @@
         <w:tc>
           <w:tcPr>
             <w:tcW w:w="1838" w:type="dxa"/>
+            <w:shd w:val="clear" w:color="auto" w:fill="EE80BC" w:themeFill="accent1" w:themeFillTint="99"/>
           </w:tcPr>
           <w:p>
             <w:r>
@@ -5331,6 +5382,7 @@
         <w:tc>
           <w:tcPr>
             <w:tcW w:w="1838" w:type="dxa"/>
+            <w:shd w:val="clear" w:color="auto" w:fill="EE80BC" w:themeFill="accent1" w:themeFillTint="99"/>
           </w:tcPr>
           <w:p>
             <w:r>
@@ -5351,8 +5403,13 @@
               </w:numPr>
             </w:pPr>
             <w:r>
-              <w:t>Application server and database is running</w:t>
-            </w:r>
+              <w:t xml:space="preserve">Application server and database is </w:t>
+            </w:r>
+            <w:proofErr w:type="gramStart"/>
+            <w:r>
+              <w:t>running</w:t>
+            </w:r>
+            <w:proofErr w:type="gramEnd"/>
           </w:p>
           <w:p>
             <w:pPr>
@@ -5372,6 +5429,7 @@
         <w:tc>
           <w:tcPr>
             <w:tcW w:w="1838" w:type="dxa"/>
+            <w:shd w:val="clear" w:color="auto" w:fill="EE80BC" w:themeFill="accent1" w:themeFillTint="99"/>
           </w:tcPr>
           <w:p>
             <w:r>
@@ -5392,7 +5450,15 @@
               </w:numPr>
             </w:pPr>
             <w:r>
-              <w:t xml:space="preserve">Set GET request </w:t>
+              <w:t xml:space="preserve">Set GET </w:t>
+            </w:r>
+            <w:proofErr w:type="gramStart"/>
+            <w:r>
+              <w:t>request</w:t>
+            </w:r>
+            <w:proofErr w:type="gramEnd"/>
+            <w:r>
+              <w:t xml:space="preserve"> </w:t>
             </w:r>
           </w:p>
           <w:p>
@@ -5404,8 +5470,13 @@
               </w:numPr>
             </w:pPr>
             <w:r>
-              <w:t>Enter product ID</w:t>
-            </w:r>
+              <w:t xml:space="preserve">Enter product </w:t>
+            </w:r>
+            <w:proofErr w:type="gramStart"/>
+            <w:r>
+              <w:t>ID</w:t>
+            </w:r>
+            <w:proofErr w:type="gramEnd"/>
           </w:p>
           <w:p>
             <w:pPr>
@@ -5416,8 +5487,13 @@
               </w:numPr>
             </w:pPr>
             <w:r>
-              <w:t>Press send</w:t>
-            </w:r>
+              <w:t xml:space="preserve">Press </w:t>
+            </w:r>
+            <w:proofErr w:type="gramStart"/>
+            <w:r>
+              <w:t>send</w:t>
+            </w:r>
+            <w:proofErr w:type="gramEnd"/>
           </w:p>
         </w:tc>
       </w:tr>
@@ -5425,6 +5501,7 @@
         <w:tc>
           <w:tcPr>
             <w:tcW w:w="1838" w:type="dxa"/>
+            <w:shd w:val="clear" w:color="auto" w:fill="EE80BC" w:themeFill="accent1" w:themeFillTint="99"/>
           </w:tcPr>
           <w:p>
             <w:r>
@@ -5466,9 +5543,13 @@
         <w:tc>
           <w:tcPr>
             <w:tcW w:w="1838" w:type="dxa"/>
-          </w:tcPr>
-          <w:p>
-            <w:r>
+            <w:shd w:val="clear" w:color="auto" w:fill="404040" w:themeFill="text1" w:themeFillTint="BF"/>
+          </w:tcPr>
+          <w:p>
+            <w:r>
+              <w:rPr>
+                <w:color w:val="FFFFFF" w:themeColor="background1"/>
+              </w:rPr>
               <w:t>Test Result</w:t>
             </w:r>
           </w:p>
@@ -5545,6 +5626,7 @@
         <w:tc>
           <w:tcPr>
             <w:tcW w:w="1838" w:type="dxa"/>
+            <w:shd w:val="clear" w:color="auto" w:fill="EE80BC" w:themeFill="accent1" w:themeFillTint="99"/>
           </w:tcPr>
           <w:p>
             <w:r>
@@ -5558,10 +5640,7 @@
           </w:tcPr>
           <w:p>
             <w:r>
-              <w:t>I</w:t>
-            </w:r>
-            <w:r>
-              <w:t>nsert new makeup product into database</w:t>
+              <w:t>Insert new makeup product into database</w:t>
             </w:r>
           </w:p>
         </w:tc>
@@ -5570,6 +5649,7 @@
         <w:tc>
           <w:tcPr>
             <w:tcW w:w="1838" w:type="dxa"/>
+            <w:shd w:val="clear" w:color="auto" w:fill="EE80BC" w:themeFill="accent1" w:themeFillTint="99"/>
           </w:tcPr>
           <w:p>
             <w:r>
@@ -5595,6 +5675,7 @@
         <w:tc>
           <w:tcPr>
             <w:tcW w:w="1838" w:type="dxa"/>
+            <w:shd w:val="clear" w:color="auto" w:fill="EE80BC" w:themeFill="accent1" w:themeFillTint="99"/>
           </w:tcPr>
           <w:p>
             <w:r>
@@ -5617,6 +5698,7 @@
         <w:tc>
           <w:tcPr>
             <w:tcW w:w="1838" w:type="dxa"/>
+            <w:shd w:val="clear" w:color="auto" w:fill="EE80BC" w:themeFill="accent1" w:themeFillTint="99"/>
           </w:tcPr>
           <w:p>
             <w:r>
@@ -5635,6 +5717,7 @@
         <w:tc>
           <w:tcPr>
             <w:tcW w:w="1838" w:type="dxa"/>
+            <w:shd w:val="clear" w:color="auto" w:fill="EE80BC" w:themeFill="accent1" w:themeFillTint="99"/>
           </w:tcPr>
           <w:p>
             <w:r>
@@ -5646,13 +5729,64 @@
           <w:tcPr>
             <w:tcW w:w="7178" w:type="dxa"/>
           </w:tcPr>
-          <w:p/>
+          <w:p>
+            <w:pPr>
+              <w:pStyle w:val="ListParagraph"/>
+              <w:numPr>
+                <w:ilvl w:val="0"/>
+                <w:numId w:val="14"/>
+              </w:numPr>
+            </w:pPr>
+            <w:r>
+              <w:t xml:space="preserve">Set INSERT </w:t>
+            </w:r>
+            <w:proofErr w:type="gramStart"/>
+            <w:r>
+              <w:t>request</w:t>
+            </w:r>
+            <w:proofErr w:type="gramEnd"/>
+          </w:p>
+          <w:p>
+            <w:pPr>
+              <w:pStyle w:val="ListParagraph"/>
+              <w:numPr>
+                <w:ilvl w:val="0"/>
+                <w:numId w:val="14"/>
+              </w:numPr>
+            </w:pPr>
+            <w:r>
+              <w:t xml:space="preserve">Enter product </w:t>
+            </w:r>
+            <w:proofErr w:type="gramStart"/>
+            <w:r>
+              <w:t>details</w:t>
+            </w:r>
+            <w:proofErr w:type="gramEnd"/>
+          </w:p>
+          <w:p>
+            <w:pPr>
+              <w:pStyle w:val="ListParagraph"/>
+              <w:numPr>
+                <w:ilvl w:val="0"/>
+                <w:numId w:val="14"/>
+              </w:numPr>
+            </w:pPr>
+            <w:r>
+              <w:t xml:space="preserve">Press </w:t>
+            </w:r>
+            <w:proofErr w:type="gramStart"/>
+            <w:r>
+              <w:t>send</w:t>
+            </w:r>
+            <w:proofErr w:type="gramEnd"/>
+          </w:p>
         </w:tc>
       </w:tr>
       <w:tr>
         <w:tc>
           <w:tcPr>
             <w:tcW w:w="1838" w:type="dxa"/>
+            <w:shd w:val="clear" w:color="auto" w:fill="EE80BC" w:themeFill="accent1" w:themeFillTint="99"/>
           </w:tcPr>
           <w:p>
             <w:r>
@@ -5671,9 +5805,13 @@
         <w:tc>
           <w:tcPr>
             <w:tcW w:w="1838" w:type="dxa"/>
-          </w:tcPr>
-          <w:p>
-            <w:r>
+            <w:shd w:val="clear" w:color="auto" w:fill="404040" w:themeFill="text1" w:themeFillTint="BF"/>
+          </w:tcPr>
+          <w:p>
+            <w:r>
+              <w:rPr>
+                <w:color w:val="FFFFFF" w:themeColor="background1"/>
+              </w:rPr>
               <w:t>Test Result</w:t>
             </w:r>
           </w:p>
@@ -5744,6 +5882,7 @@
         <w:tc>
           <w:tcPr>
             <w:tcW w:w="1838" w:type="dxa"/>
+            <w:shd w:val="clear" w:color="auto" w:fill="EE80BC" w:themeFill="accent1" w:themeFillTint="99"/>
           </w:tcPr>
           <w:p>
             <w:r>
@@ -5760,10 +5899,7 @@
           </w:tcPr>
           <w:p>
             <w:r>
-              <w:t>U</w:t>
-            </w:r>
-            <w:r>
-              <w:t>pdate product details in database</w:t>
+              <w:t>Update product details in database</w:t>
             </w:r>
           </w:p>
         </w:tc>
@@ -5772,6 +5908,7 @@
         <w:tc>
           <w:tcPr>
             <w:tcW w:w="1838" w:type="dxa"/>
+            <w:shd w:val="clear" w:color="auto" w:fill="EE80BC" w:themeFill="accent1" w:themeFillTint="99"/>
           </w:tcPr>
           <w:p>
             <w:r>
@@ -5797,6 +5934,7 @@
         <w:tc>
           <w:tcPr>
             <w:tcW w:w="1838" w:type="dxa"/>
+            <w:shd w:val="clear" w:color="auto" w:fill="EE80BC" w:themeFill="accent1" w:themeFillTint="99"/>
           </w:tcPr>
           <w:p>
             <w:r>
@@ -5819,6 +5957,7 @@
         <w:tc>
           <w:tcPr>
             <w:tcW w:w="1838" w:type="dxa"/>
+            <w:shd w:val="clear" w:color="auto" w:fill="EE80BC" w:themeFill="accent1" w:themeFillTint="99"/>
           </w:tcPr>
           <w:p>
             <w:r>
@@ -5837,6 +5976,7 @@
         <w:tc>
           <w:tcPr>
             <w:tcW w:w="1838" w:type="dxa"/>
+            <w:shd w:val="clear" w:color="auto" w:fill="EE80BC" w:themeFill="accent1" w:themeFillTint="99"/>
           </w:tcPr>
           <w:p>
             <w:r>
@@ -5848,13 +5988,64 @@
           <w:tcPr>
             <w:tcW w:w="7178" w:type="dxa"/>
           </w:tcPr>
-          <w:p/>
+          <w:p>
+            <w:pPr>
+              <w:pStyle w:val="ListParagraph"/>
+              <w:numPr>
+                <w:ilvl w:val="0"/>
+                <w:numId w:val="15"/>
+              </w:numPr>
+            </w:pPr>
+            <w:r>
+              <w:t xml:space="preserve">Set UPDATE request based on </w:t>
+            </w:r>
+            <w:proofErr w:type="gramStart"/>
+            <w:r>
+              <w:t>ID</w:t>
+            </w:r>
+            <w:proofErr w:type="gramEnd"/>
+          </w:p>
+          <w:p>
+            <w:pPr>
+              <w:pStyle w:val="ListParagraph"/>
+              <w:numPr>
+                <w:ilvl w:val="0"/>
+                <w:numId w:val="15"/>
+              </w:numPr>
+            </w:pPr>
+            <w:r>
+              <w:t xml:space="preserve">Enter details to </w:t>
+            </w:r>
+            <w:proofErr w:type="gramStart"/>
+            <w:r>
+              <w:t>update</w:t>
+            </w:r>
+            <w:proofErr w:type="gramEnd"/>
+          </w:p>
+          <w:p>
+            <w:pPr>
+              <w:pStyle w:val="ListParagraph"/>
+              <w:numPr>
+                <w:ilvl w:val="0"/>
+                <w:numId w:val="15"/>
+              </w:numPr>
+            </w:pPr>
+            <w:r>
+              <w:t xml:space="preserve">Press </w:t>
+            </w:r>
+            <w:proofErr w:type="gramStart"/>
+            <w:r>
+              <w:t>send</w:t>
+            </w:r>
+            <w:proofErr w:type="gramEnd"/>
+          </w:p>
         </w:tc>
       </w:tr>
       <w:tr>
         <w:tc>
           <w:tcPr>
             <w:tcW w:w="1838" w:type="dxa"/>
+            <w:shd w:val="clear" w:color="auto" w:fill="EE80BC" w:themeFill="accent1" w:themeFillTint="99"/>
           </w:tcPr>
           <w:p>
             <w:r>
@@ -5873,9 +6064,13 @@
         <w:tc>
           <w:tcPr>
             <w:tcW w:w="1838" w:type="dxa"/>
-          </w:tcPr>
-          <w:p>
-            <w:r>
+            <w:shd w:val="clear" w:color="auto" w:fill="404040" w:themeFill="text1" w:themeFillTint="BF"/>
+          </w:tcPr>
+          <w:p>
+            <w:r>
+              <w:rPr>
+                <w:color w:val="FFFFFF" w:themeColor="background1"/>
+              </w:rPr>
               <w:t>Test Result</w:t>
             </w:r>
           </w:p>
@@ -5947,6 +6142,7 @@
         <w:tc>
           <w:tcPr>
             <w:tcW w:w="1838" w:type="dxa"/>
+            <w:shd w:val="clear" w:color="auto" w:fill="EE80BC" w:themeFill="accent1" w:themeFillTint="99"/>
           </w:tcPr>
           <w:p>
             <w:r>
@@ -5960,10 +6156,7 @@
           </w:tcPr>
           <w:p>
             <w:r>
-              <w:t>D</w:t>
-            </w:r>
-            <w:r>
-              <w:t>elete product from database</w:t>
+              <w:t>Delete product from database</w:t>
             </w:r>
           </w:p>
         </w:tc>
@@ -5972,6 +6165,7 @@
         <w:tc>
           <w:tcPr>
             <w:tcW w:w="1838" w:type="dxa"/>
+            <w:shd w:val="clear" w:color="auto" w:fill="EE80BC" w:themeFill="accent1" w:themeFillTint="99"/>
           </w:tcPr>
           <w:p>
             <w:r>
@@ -5997,6 +6191,7 @@
         <w:tc>
           <w:tcPr>
             <w:tcW w:w="1838" w:type="dxa"/>
+            <w:shd w:val="clear" w:color="auto" w:fill="EE80BC" w:themeFill="accent1" w:themeFillTint="99"/>
           </w:tcPr>
           <w:p>
             <w:r>
@@ -6019,6 +6214,7 @@
         <w:tc>
           <w:tcPr>
             <w:tcW w:w="1838" w:type="dxa"/>
+            <w:shd w:val="clear" w:color="auto" w:fill="EE80BC" w:themeFill="accent1" w:themeFillTint="99"/>
           </w:tcPr>
           <w:p>
             <w:r>
@@ -6037,6 +6233,7 @@
         <w:tc>
           <w:tcPr>
             <w:tcW w:w="1838" w:type="dxa"/>
+            <w:shd w:val="clear" w:color="auto" w:fill="EE80BC" w:themeFill="accent1" w:themeFillTint="99"/>
           </w:tcPr>
           <w:p>
             <w:r>
@@ -6048,13 +6245,47 @@
           <w:tcPr>
             <w:tcW w:w="7178" w:type="dxa"/>
           </w:tcPr>
-          <w:p/>
+          <w:p>
+            <w:pPr>
+              <w:pStyle w:val="ListParagraph"/>
+              <w:numPr>
+                <w:ilvl w:val="0"/>
+                <w:numId w:val="16"/>
+              </w:numPr>
+            </w:pPr>
+            <w:r>
+              <w:t xml:space="preserve">Set DELETE request based on </w:t>
+            </w:r>
+            <w:proofErr w:type="gramStart"/>
+            <w:r>
+              <w:t>ID</w:t>
+            </w:r>
+            <w:proofErr w:type="gramEnd"/>
+          </w:p>
+          <w:p>
+            <w:pPr>
+              <w:pStyle w:val="ListParagraph"/>
+              <w:numPr>
+                <w:ilvl w:val="0"/>
+                <w:numId w:val="16"/>
+              </w:numPr>
+            </w:pPr>
+            <w:r>
+              <w:t xml:space="preserve">Press </w:t>
+            </w:r>
+            <w:proofErr w:type="gramStart"/>
+            <w:r>
+              <w:t>send</w:t>
+            </w:r>
+            <w:proofErr w:type="gramEnd"/>
+          </w:p>
         </w:tc>
       </w:tr>
       <w:tr>
         <w:tc>
           <w:tcPr>
             <w:tcW w:w="1838" w:type="dxa"/>
+            <w:shd w:val="clear" w:color="auto" w:fill="EE80BC" w:themeFill="accent1" w:themeFillTint="99"/>
           </w:tcPr>
           <w:p>
             <w:r>
@@ -6073,9 +6304,13 @@
         <w:tc>
           <w:tcPr>
             <w:tcW w:w="1838" w:type="dxa"/>
-          </w:tcPr>
-          <w:p>
-            <w:r>
+            <w:shd w:val="clear" w:color="auto" w:fill="404040" w:themeFill="text1" w:themeFillTint="BF"/>
+          </w:tcPr>
+          <w:p>
+            <w:r>
+              <w:rPr>
+                <w:color w:val="FFFFFF" w:themeColor="background1"/>
+              </w:rPr>
               <w:t>Test Result</w:t>
             </w:r>
           </w:p>
@@ -6147,6 +6382,7 @@
         <w:tc>
           <w:tcPr>
             <w:tcW w:w="1838" w:type="dxa"/>
+            <w:shd w:val="clear" w:color="auto" w:fill="EE80BC" w:themeFill="accent1" w:themeFillTint="99"/>
           </w:tcPr>
           <w:p>
             <w:r>
@@ -6165,6 +6401,7 @@
         <w:tc>
           <w:tcPr>
             <w:tcW w:w="1838" w:type="dxa"/>
+            <w:shd w:val="clear" w:color="auto" w:fill="EE80BC" w:themeFill="accent1" w:themeFillTint="99"/>
           </w:tcPr>
           <w:p>
             <w:r>
@@ -6187,6 +6424,7 @@
         <w:tc>
           <w:tcPr>
             <w:tcW w:w="1838" w:type="dxa"/>
+            <w:shd w:val="clear" w:color="auto" w:fill="EE80BC" w:themeFill="accent1" w:themeFillTint="99"/>
           </w:tcPr>
           <w:p>
             <w:r>
@@ -6205,6 +6443,7 @@
         <w:tc>
           <w:tcPr>
             <w:tcW w:w="1838" w:type="dxa"/>
+            <w:shd w:val="clear" w:color="auto" w:fill="EE80BC" w:themeFill="accent1" w:themeFillTint="99"/>
           </w:tcPr>
           <w:p>
             <w:r>
@@ -6223,6 +6462,7 @@
         <w:tc>
           <w:tcPr>
             <w:tcW w:w="1838" w:type="dxa"/>
+            <w:shd w:val="clear" w:color="auto" w:fill="EE80BC" w:themeFill="accent1" w:themeFillTint="99"/>
           </w:tcPr>
           <w:p>
             <w:r>
@@ -6241,6 +6481,7 @@
         <w:tc>
           <w:tcPr>
             <w:tcW w:w="1838" w:type="dxa"/>
+            <w:shd w:val="clear" w:color="auto" w:fill="EE80BC" w:themeFill="accent1" w:themeFillTint="99"/>
           </w:tcPr>
           <w:p>
             <w:r>
@@ -6259,9 +6500,13 @@
         <w:tc>
           <w:tcPr>
             <w:tcW w:w="1838" w:type="dxa"/>
-          </w:tcPr>
-          <w:p>
-            <w:r>
+            <w:shd w:val="clear" w:color="auto" w:fill="404040" w:themeFill="text1" w:themeFillTint="BF"/>
+          </w:tcPr>
+          <w:p>
+            <w:r>
+              <w:rPr>
+                <w:color w:val="FFFFFF" w:themeColor="background1"/>
+              </w:rPr>
               <w:t>Test Result</w:t>
             </w:r>
           </w:p>
@@ -6333,6 +6578,7 @@
         <w:tc>
           <w:tcPr>
             <w:tcW w:w="1838" w:type="dxa"/>
+            <w:shd w:val="clear" w:color="auto" w:fill="EE80BC" w:themeFill="accent1" w:themeFillTint="99"/>
           </w:tcPr>
           <w:p>
             <w:r>
@@ -6351,6 +6597,7 @@
         <w:tc>
           <w:tcPr>
             <w:tcW w:w="1838" w:type="dxa"/>
+            <w:shd w:val="clear" w:color="auto" w:fill="EE80BC" w:themeFill="accent1" w:themeFillTint="99"/>
           </w:tcPr>
           <w:p>
             <w:r>
@@ -6373,9 +6620,11 @@
         <w:tc>
           <w:tcPr>
             <w:tcW w:w="1838" w:type="dxa"/>
-          </w:tcPr>
-          <w:p>
-            <w:r>
+            <w:shd w:val="clear" w:color="auto" w:fill="EE80BC" w:themeFill="accent1" w:themeFillTint="99"/>
+          </w:tcPr>
+          <w:p>
+            <w:r>
+              <w:lastRenderedPageBreak/>
               <w:t>Description</w:t>
             </w:r>
           </w:p>
@@ -6391,6 +6640,7 @@
         <w:tc>
           <w:tcPr>
             <w:tcW w:w="1838" w:type="dxa"/>
+            <w:shd w:val="clear" w:color="auto" w:fill="EE80BC" w:themeFill="accent1" w:themeFillTint="99"/>
           </w:tcPr>
           <w:p>
             <w:r>
@@ -6409,6 +6659,7 @@
         <w:tc>
           <w:tcPr>
             <w:tcW w:w="1838" w:type="dxa"/>
+            <w:shd w:val="clear" w:color="auto" w:fill="EE80BC" w:themeFill="accent1" w:themeFillTint="99"/>
           </w:tcPr>
           <w:p>
             <w:r>
@@ -6427,6 +6678,7 @@
         <w:tc>
           <w:tcPr>
             <w:tcW w:w="1838" w:type="dxa"/>
+            <w:shd w:val="clear" w:color="auto" w:fill="EE80BC" w:themeFill="accent1" w:themeFillTint="99"/>
           </w:tcPr>
           <w:p>
             <w:r>
@@ -6445,9 +6697,13 @@
         <w:tc>
           <w:tcPr>
             <w:tcW w:w="1838" w:type="dxa"/>
-          </w:tcPr>
-          <w:p>
-            <w:r>
+            <w:shd w:val="clear" w:color="auto" w:fill="404040" w:themeFill="text1" w:themeFillTint="BF"/>
+          </w:tcPr>
+          <w:p>
+            <w:r>
+              <w:rPr>
+                <w:color w:val="FFFFFF" w:themeColor="background1"/>
+              </w:rPr>
               <w:t>Test Result</w:t>
             </w:r>
           </w:p>
@@ -6529,6 +6785,138 @@
       </w:r>
       <w:bookmarkEnd w:id="2"/>
     </w:p>
+    <w:p/>
+    <w:tbl>
+      <w:tblPr>
+        <w:tblStyle w:val="TableGrid"/>
+        <w:tblW w:w="0" w:type="auto"/>
+        <w:tblLook w:val="04A0" w:firstRow="1" w:lastRow="0" w:firstColumn="1" w:lastColumn="0" w:noHBand="0" w:noVBand="1"/>
+      </w:tblPr>
+      <w:tblGrid>
+        <w:gridCol w:w="3248"/>
+        <w:gridCol w:w="2884"/>
+        <w:gridCol w:w="2884"/>
+      </w:tblGrid>
+      <w:tr>
+        <w:tc>
+          <w:tcPr>
+            <w:tcW w:w="3248" w:type="dxa"/>
+            <w:shd w:val="clear" w:color="auto" w:fill="E32D91" w:themeFill="accent1"/>
+            <w:vAlign w:val="center"/>
+          </w:tcPr>
+          <w:p>
+            <w:pPr>
+              <w:jc w:val="center"/>
+              <w:rPr>
+                <w:b/>
+                <w:bCs/>
+              </w:rPr>
+            </w:pPr>
+            <w:r>
+              <w:rPr>
+                <w:b/>
+                <w:bCs/>
+              </w:rPr>
+              <w:t>Test Type</w:t>
+            </w:r>
+          </w:p>
+        </w:tc>
+        <w:tc>
+          <w:tcPr>
+            <w:tcW w:w="2884" w:type="dxa"/>
+            <w:shd w:val="clear" w:color="auto" w:fill="E32D91" w:themeFill="accent1"/>
+            <w:vAlign w:val="center"/>
+          </w:tcPr>
+          <w:p>
+            <w:pPr>
+              <w:jc w:val="center"/>
+              <w:rPr>
+                <w:b/>
+                <w:bCs/>
+              </w:rPr>
+            </w:pPr>
+            <w:r>
+              <w:rPr>
+                <w:b/>
+                <w:bCs/>
+              </w:rPr>
+              <w:t>Number Passed</w:t>
+            </w:r>
+          </w:p>
+        </w:tc>
+        <w:tc>
+          <w:tcPr>
+            <w:tcW w:w="2884" w:type="dxa"/>
+            <w:shd w:val="clear" w:color="auto" w:fill="E32D91" w:themeFill="accent1"/>
+            <w:vAlign w:val="center"/>
+          </w:tcPr>
+          <w:p>
+            <w:pPr>
+              <w:jc w:val="center"/>
+              <w:rPr>
+                <w:b/>
+                <w:bCs/>
+              </w:rPr>
+            </w:pPr>
+            <w:r>
+              <w:rPr>
+                <w:b/>
+                <w:bCs/>
+              </w:rPr>
+              <w:t>Number Failed</w:t>
+            </w:r>
+          </w:p>
+        </w:tc>
+      </w:tr>
+      <w:tr>
+        <w:tc>
+          <w:tcPr>
+            <w:tcW w:w="3248" w:type="dxa"/>
+          </w:tcPr>
+          <w:p>
+            <w:r>
+              <w:t>Manual</w:t>
+            </w:r>
+          </w:p>
+        </w:tc>
+        <w:tc>
+          <w:tcPr>
+            <w:tcW w:w="2884" w:type="dxa"/>
+          </w:tcPr>
+          <w:p/>
+        </w:tc>
+        <w:tc>
+          <w:tcPr>
+            <w:tcW w:w="2884" w:type="dxa"/>
+          </w:tcPr>
+          <w:p/>
+        </w:tc>
+      </w:tr>
+      <w:tr>
+        <w:tc>
+          <w:tcPr>
+            <w:tcW w:w="3248" w:type="dxa"/>
+          </w:tcPr>
+          <w:p>
+            <w:r>
+              <w:t>Automated</w:t>
+            </w:r>
+          </w:p>
+        </w:tc>
+        <w:tc>
+          <w:tcPr>
+            <w:tcW w:w="2884" w:type="dxa"/>
+          </w:tcPr>
+          <w:p/>
+        </w:tc>
+        <w:tc>
+          <w:tcPr>
+            <w:tcW w:w="2884" w:type="dxa"/>
+          </w:tcPr>
+          <w:p/>
+        </w:tc>
+      </w:tr>
+    </w:tbl>
     <w:p>
       <w:r>
         <w:br w:type="page"/>
@@ -6602,6 +6990,92 @@
 <file path=word/numbering.xml><?xml version="1.0" encoding="utf-8"?>
 <w:numbering xmlns:wpc="http://schemas.microsoft.com/office/word/2010/wordprocessingCanvas" xmlns:cx="http://schemas.microsoft.com/office/drawing/2014/chartex" xmlns:cx1="http://schemas.microsoft.com/office/drawing/2015/9/8/chartex" xmlns:cx2="http://schemas.microsoft.com/office/drawing/2015/10/21/chartex" xmlns:cx3="http://schemas.microsoft.com/office/drawing/2016/5/9/chartex" xmlns:cx4="http://schemas.microsoft.com/office/drawing/2016/5/10/chartex" xmlns:cx5="http://schemas.microsoft.com/office/drawing/2016/5/11/chartex" xmlns:cx6="http://schemas.microsoft.com/office/drawing/2016/5/12/chartex" xmlns:cx7="http://schemas.microsoft.com/office/drawing/2016/5/13/chartex" xmlns:cx8="http://schemas.microsoft.com/office/drawing/2016/5/14/chartex" xmlns:mc="http://schemas.openxmlformats.org/markup-compatibility/2006" xmlns:aink="http://schemas.microsoft.com/office/drawing/2016/ink" xmlns:am3d="http://schemas.microsoft.com/office/drawing/2017/model3d" xmlns:o="urn:schemas-microsoft-com:office:office" xmlns:oel="http://schemas.microsoft.com/office/2019/extlst" xmlns:r="http://schemas.openxmlformats.org/officeDocument/2006/relationships" xmlns:m="http://schemas.openxmlformats.org/officeDocument/2006/math" xmlns:v="urn:schemas-microsoft-com:vml" xmlns:wp14="http://schemas.microsoft.com/office/word/2010/wordprocessingDrawing" xmlns:wp="http://schemas.openxmlformats.org/drawingml/2006/wordprocessingDrawing" xmlns:w10="urn:schemas-microsoft-com:office:word" xmlns:w="http://schemas.openxmlformats.org/wordprocessingml/2006/main" xmlns:w14="http://schemas.microsoft.com/office/word/2010/wordml" xmlns:w15="http://schemas.microsoft.com/office/word/2012/wordml" xmlns:w16cex="http://schemas.microsoft.com/office/word/2018/wordml/cex" xmlns:w16cid="http://schemas.microsoft.com/office/word/2016/wordml/cid" xmlns:w16="http://schemas.microsoft.com/office/word/2018/wordml" xmlns:w16sdtdh="http://schemas.microsoft.com/office/word/2020/wordml/sdtdatahash" xmlns:w16se="http://schemas.microsoft.com/office/word/2015/wordml/symex" xmlns:wpg="http://schemas.microsoft.com/office/word/2010/wordprocessingGroup" xmlns:wpi="http://schemas.microsoft.com/office/word/2010/wordprocessingInk" xmlns:wne="http://schemas.microsoft.com/office/word/2006/wordml" xmlns:wps="http://schemas.microsoft.com/office/word/2010/wordprocessingShape" mc:Ignorable="w14 w15 w16se w16cid w16 w16cex w16sdtdh wp14">
   <w:abstractNum w:abstractNumId="0" w15:restartNumberingAfterBreak="0">
+    <w:nsid w:val="022044BE"/>
+    <w:multiLevelType w:val="hybridMultilevel"/>
+    <w:tmpl w:val="CBF40488"/>
+    <w:lvl w:ilvl="0" w:tplc="1809000F">
+      <w:start w:val="1"/>
+      <w:numFmt w:val="decimal"/>
+      <w:lvlText w:val="%1."/>
+      <w:lvlJc w:val="left"/>
+      <w:pPr>
+        <w:ind w:left="720" w:hanging="360"/>
+      </w:pPr>
+    </w:lvl>
+    <w:lvl w:ilvl="1" w:tplc="18090019" w:tentative="1">
+      <w:start w:val="1"/>
+      <w:numFmt w:val="lowerLetter"/>
+      <w:lvlText w:val="%2."/>
+      <w:lvlJc w:val="left"/>
+      <w:pPr>
+        <w:ind w:left="1440" w:hanging="360"/>
+      </w:pPr>
+    </w:lvl>
+    <w:lvl w:ilvl="2" w:tplc="1809001B" w:tentative="1">
+      <w:start w:val="1"/>
+      <w:numFmt w:val="lowerRoman"/>
+      <w:lvlText w:val="%3."/>
+      <w:lvlJc w:val="right"/>
+      <w:pPr>
+        <w:ind w:left="2160" w:hanging="180"/>
+      </w:pPr>
+    </w:lvl>
+    <w:lvl w:ilvl="3" w:tplc="1809000F" w:tentative="1">
+      <w:start w:val="1"/>
+      <w:numFmt w:val="decimal"/>
+      <w:lvlText w:val="%4."/>
+      <w:lvlJc w:val="left"/>
+      <w:pPr>
+        <w:ind w:left="2880" w:hanging="360"/>
+      </w:pPr>
+    </w:lvl>
+    <w:lvl w:ilvl="4" w:tplc="18090019" w:tentative="1">
+      <w:start w:val="1"/>
+      <w:numFmt w:val="lowerLetter"/>
+      <w:lvlText w:val="%5."/>
+      <w:lvlJc w:val="left"/>
+      <w:pPr>
+        <w:ind w:left="3600" w:hanging="360"/>
+      </w:pPr>
+    </w:lvl>
+    <w:lvl w:ilvl="5" w:tplc="1809001B" w:tentative="1">
+      <w:start w:val="1"/>
+      <w:numFmt w:val="lowerRoman"/>
+      <w:lvlText w:val="%6."/>
+      <w:lvlJc w:val="right"/>
+      <w:pPr>
+        <w:ind w:left="4320" w:hanging="180"/>
+      </w:pPr>
+    </w:lvl>
+    <w:lvl w:ilvl="6" w:tplc="1809000F" w:tentative="1">
+      <w:start w:val="1"/>
+      <w:numFmt w:val="decimal"/>
+      <w:lvlText w:val="%7."/>
+      <w:lvlJc w:val="left"/>
+      <w:pPr>
+        <w:ind w:left="5040" w:hanging="360"/>
+      </w:pPr>
+    </w:lvl>
+    <w:lvl w:ilvl="7" w:tplc="18090019" w:tentative="1">
+      <w:start w:val="1"/>
+      <w:numFmt w:val="lowerLetter"/>
+      <w:lvlText w:val="%8."/>
+      <w:lvlJc w:val="left"/>
+      <w:pPr>
+        <w:ind w:left="5760" w:hanging="360"/>
+      </w:pPr>
+    </w:lvl>
+    <w:lvl w:ilvl="8" w:tplc="1809001B" w:tentative="1">
+      <w:start w:val="1"/>
+      <w:numFmt w:val="lowerRoman"/>
+      <w:lvlText w:val="%9."/>
+      <w:lvlJc w:val="right"/>
+      <w:pPr>
+        <w:ind w:left="6480" w:hanging="180"/>
+      </w:pPr>
+    </w:lvl>
+  </w:abstractNum>
+  <w:abstractNum w:abstractNumId="1" w15:restartNumberingAfterBreak="0">
     <w:nsid w:val="0EF50D16"/>
     <w:multiLevelType w:val="hybridMultilevel"/>
     <w:tmpl w:val="6BBEE038"/>
@@ -6687,7 +7161,7 @@
       </w:pPr>
     </w:lvl>
   </w:abstractNum>
-  <w:abstractNum w:abstractNumId="1" w15:restartNumberingAfterBreak="0">
+  <w:abstractNum w:abstractNumId="2" w15:restartNumberingAfterBreak="0">
     <w:nsid w:val="1E490381"/>
     <w:multiLevelType w:val="hybridMultilevel"/>
     <w:tmpl w:val="3BDAADA0"/>
@@ -6776,7 +7250,7 @@
       </w:pPr>
     </w:lvl>
   </w:abstractNum>
-  <w:abstractNum w:abstractNumId="2" w15:restartNumberingAfterBreak="0">
+  <w:abstractNum w:abstractNumId="3" w15:restartNumberingAfterBreak="0">
     <w:nsid w:val="268E5DFB"/>
     <w:multiLevelType w:val="hybridMultilevel"/>
     <w:tmpl w:val="3BDAADA0"/>
@@ -6865,7 +7339,7 @@
       </w:pPr>
     </w:lvl>
   </w:abstractNum>
-  <w:abstractNum w:abstractNumId="3" w15:restartNumberingAfterBreak="0">
+  <w:abstractNum w:abstractNumId="4" w15:restartNumberingAfterBreak="0">
     <w:nsid w:val="28F86E4A"/>
     <w:multiLevelType w:val="hybridMultilevel"/>
     <w:tmpl w:val="B5F2877E"/>
@@ -6954,7 +7428,7 @@
       </w:pPr>
     </w:lvl>
   </w:abstractNum>
-  <w:abstractNum w:abstractNumId="4" w15:restartNumberingAfterBreak="0">
+  <w:abstractNum w:abstractNumId="5" w15:restartNumberingAfterBreak="0">
     <w:nsid w:val="3F1B2925"/>
     <w:multiLevelType w:val="hybridMultilevel"/>
     <w:tmpl w:val="1412600C"/>
@@ -7043,7 +7517,7 @@
       </w:pPr>
     </w:lvl>
   </w:abstractNum>
-  <w:abstractNum w:abstractNumId="5" w15:restartNumberingAfterBreak="0">
+  <w:abstractNum w:abstractNumId="6" w15:restartNumberingAfterBreak="0">
     <w:nsid w:val="3F6C5E2F"/>
     <w:multiLevelType w:val="hybridMultilevel"/>
     <w:tmpl w:val="4778299E"/>
@@ -7132,7 +7606,7 @@
       </w:pPr>
     </w:lvl>
   </w:abstractNum>
-  <w:abstractNum w:abstractNumId="6" w15:restartNumberingAfterBreak="0">
+  <w:abstractNum w:abstractNumId="7" w15:restartNumberingAfterBreak="0">
     <w:nsid w:val="481814FB"/>
     <w:multiLevelType w:val="hybridMultilevel"/>
     <w:tmpl w:val="DB7EFB6C"/>
@@ -7221,7 +7695,7 @@
       </w:pPr>
     </w:lvl>
   </w:abstractNum>
-  <w:abstractNum w:abstractNumId="7" w15:restartNumberingAfterBreak="0">
+  <w:abstractNum w:abstractNumId="8" w15:restartNumberingAfterBreak="0">
     <w:nsid w:val="49871311"/>
     <w:multiLevelType w:val="hybridMultilevel"/>
     <w:tmpl w:val="8938C4DC"/>
@@ -7310,7 +7784,7 @@
       </w:pPr>
     </w:lvl>
   </w:abstractNum>
-  <w:abstractNum w:abstractNumId="8" w15:restartNumberingAfterBreak="0">
+  <w:abstractNum w:abstractNumId="9" w15:restartNumberingAfterBreak="0">
     <w:nsid w:val="4B37443A"/>
     <w:multiLevelType w:val="hybridMultilevel"/>
     <w:tmpl w:val="3BDAADA0"/>
@@ -7399,7 +7873,7 @@
       </w:pPr>
     </w:lvl>
   </w:abstractNum>
-  <w:abstractNum w:abstractNumId="9" w15:restartNumberingAfterBreak="0">
+  <w:abstractNum w:abstractNumId="10" w15:restartNumberingAfterBreak="0">
     <w:nsid w:val="4D02150D"/>
     <w:multiLevelType w:val="hybridMultilevel"/>
     <w:tmpl w:val="E2021860"/>
@@ -7488,7 +7962,7 @@
       </w:pPr>
     </w:lvl>
   </w:abstractNum>
-  <w:abstractNum w:abstractNumId="10" w15:restartNumberingAfterBreak="0">
+  <w:abstractNum w:abstractNumId="11" w15:restartNumberingAfterBreak="0">
     <w:nsid w:val="51712368"/>
     <w:multiLevelType w:val="hybridMultilevel"/>
     <w:tmpl w:val="19DECF66"/>
@@ -7574,7 +8048,7 @@
       </w:pPr>
     </w:lvl>
   </w:abstractNum>
-  <w:abstractNum w:abstractNumId="11" w15:restartNumberingAfterBreak="0">
+  <w:abstractNum w:abstractNumId="12" w15:restartNumberingAfterBreak="0">
     <w:nsid w:val="5E953DEF"/>
     <w:multiLevelType w:val="hybridMultilevel"/>
     <w:tmpl w:val="5F825508"/>
@@ -7663,7 +8137,182 @@
       </w:pPr>
     </w:lvl>
   </w:abstractNum>
-  <w:abstractNum w:abstractNumId="12" w15:restartNumberingAfterBreak="0">
+  <w:abstractNum w:abstractNumId="13" w15:restartNumberingAfterBreak="0">
+    <w:nsid w:val="630F1177"/>
+    <w:multiLevelType w:val="hybridMultilevel"/>
+    <w:tmpl w:val="72D4D256"/>
+    <w:lvl w:ilvl="0" w:tplc="1809000F">
+      <w:start w:val="1"/>
+      <w:numFmt w:val="decimal"/>
+      <w:lvlText w:val="%1."/>
+      <w:lvlJc w:val="left"/>
+      <w:pPr>
+        <w:ind w:left="720" w:hanging="360"/>
+      </w:pPr>
+    </w:lvl>
+    <w:lvl w:ilvl="1" w:tplc="18090019" w:tentative="1">
+      <w:start w:val="1"/>
+      <w:numFmt w:val="lowerLetter"/>
+      <w:lvlText w:val="%2."/>
+      <w:lvlJc w:val="left"/>
+      <w:pPr>
+        <w:ind w:left="1440" w:hanging="360"/>
+      </w:pPr>
+    </w:lvl>
+    <w:lvl w:ilvl="2" w:tplc="1809001B" w:tentative="1">
+      <w:start w:val="1"/>
+      <w:numFmt w:val="lowerRoman"/>
+      <w:lvlText w:val="%3."/>
+      <w:lvlJc w:val="right"/>
+      <w:pPr>
+        <w:ind w:left="2160" w:hanging="180"/>
+      </w:pPr>
+    </w:lvl>
+    <w:lvl w:ilvl="3" w:tplc="1809000F" w:tentative="1">
+      <w:start w:val="1"/>
+      <w:numFmt w:val="decimal"/>
+      <w:lvlText w:val="%4."/>
+      <w:lvlJc w:val="left"/>
+      <w:pPr>
+        <w:ind w:left="2880" w:hanging="360"/>
+      </w:pPr>
+    </w:lvl>
+    <w:lvl w:ilvl="4" w:tplc="18090019" w:tentative="1">
+      <w:start w:val="1"/>
+      <w:numFmt w:val="lowerLetter"/>
+      <w:lvlText w:val="%5."/>
+      <w:lvlJc w:val="left"/>
+      <w:pPr>
+        <w:ind w:left="3600" w:hanging="360"/>
+      </w:pPr>
+    </w:lvl>
+    <w:lvl w:ilvl="5" w:tplc="1809001B" w:tentative="1">
+      <w:start w:val="1"/>
+      <w:numFmt w:val="lowerRoman"/>
+      <w:lvlText w:val="%6."/>
+      <w:lvlJc w:val="right"/>
+      <w:pPr>
+        <w:ind w:left="4320" w:hanging="180"/>
+      </w:pPr>
+    </w:lvl>
+    <w:lvl w:ilvl="6" w:tplc="1809000F" w:tentative="1">
+      <w:start w:val="1"/>
+      <w:numFmt w:val="decimal"/>
+      <w:lvlText w:val="%7."/>
+      <w:lvlJc w:val="left"/>
+      <w:pPr>
+        <w:ind w:left="5040" w:hanging="360"/>
+      </w:pPr>
+    </w:lvl>
+    <w:lvl w:ilvl="7" w:tplc="18090019" w:tentative="1">
+      <w:start w:val="1"/>
+      <w:numFmt w:val="lowerLetter"/>
+      <w:lvlText w:val="%8."/>
+      <w:lvlJc w:val="left"/>
+      <w:pPr>
+        <w:ind w:left="5760" w:hanging="360"/>
+      </w:pPr>
+    </w:lvl>
+    <w:lvl w:ilvl="8" w:tplc="1809001B" w:tentative="1">
+      <w:start w:val="1"/>
+      <w:numFmt w:val="lowerRoman"/>
+      <w:lvlText w:val="%9."/>
+      <w:lvlJc w:val="right"/>
+      <w:pPr>
+        <w:ind w:left="6480" w:hanging="180"/>
+      </w:pPr>
+    </w:lvl>
+  </w:abstractNum>
+  <w:abstractNum w:abstractNumId="14" w15:restartNumberingAfterBreak="0">
+    <w:nsid w:val="65B63533"/>
+    <w:multiLevelType w:val="hybridMultilevel"/>
+    <w:tmpl w:val="DA1E4EE0"/>
+    <w:lvl w:ilvl="0" w:tplc="1809000F">
+      <w:start w:val="1"/>
+      <w:numFmt w:val="decimal"/>
+      <w:lvlText w:val="%1."/>
+      <w:lvlJc w:val="left"/>
+      <w:pPr>
+        <w:ind w:left="720" w:hanging="360"/>
+      </w:pPr>
+      <w:rPr>
+        <w:rFonts w:hint="default"/>
+      </w:rPr>
+    </w:lvl>
+    <w:lvl w:ilvl="1" w:tplc="18090019" w:tentative="1">
+      <w:start w:val="1"/>
+      <w:numFmt w:val="lowerLetter"/>
+      <w:lvlText w:val="%2."/>
+      <w:lvlJc w:val="left"/>
+      <w:pPr>
+        <w:ind w:left="1440" w:hanging="360"/>
+      </w:pPr>
+    </w:lvl>
+    <w:lvl w:ilvl="2" w:tplc="1809001B" w:tentative="1">
+      <w:start w:val="1"/>
+      <w:numFmt w:val="lowerRoman"/>
+      <w:lvlText w:val="%3."/>
+      <w:lvlJc w:val="right"/>
+      <w:pPr>
+        <w:ind w:left="2160" w:hanging="180"/>
+      </w:pPr>
+    </w:lvl>
+    <w:lvl w:ilvl="3" w:tplc="1809000F" w:tentative="1">
+      <w:start w:val="1"/>
+      <w:numFmt w:val="decimal"/>
+      <w:lvlText w:val="%4."/>
+      <w:lvlJc w:val="left"/>
+      <w:pPr>
+        <w:ind w:left="2880" w:hanging="360"/>
+      </w:pPr>
+    </w:lvl>
+    <w:lvl w:ilvl="4" w:tplc="18090019" w:tentative="1">
+      <w:start w:val="1"/>
+      <w:numFmt w:val="lowerLetter"/>
+      <w:lvlText w:val="%5."/>
+      <w:lvlJc w:val="left"/>
+      <w:pPr>
+        <w:ind w:left="3600" w:hanging="360"/>
+      </w:pPr>
+    </w:lvl>
+    <w:lvl w:ilvl="5" w:tplc="1809001B" w:tentative="1">
+      <w:start w:val="1"/>
+      <w:numFmt w:val="lowerRoman"/>
+      <w:lvlText w:val="%6."/>
+      <w:lvlJc w:val="right"/>
+      <w:pPr>
+        <w:ind w:left="4320" w:hanging="180"/>
+      </w:pPr>
+    </w:lvl>
+    <w:lvl w:ilvl="6" w:tplc="1809000F" w:tentative="1">
+      <w:start w:val="1"/>
+      <w:numFmt w:val="decimal"/>
+      <w:lvlText w:val="%7."/>
+      <w:lvlJc w:val="left"/>
+      <w:pPr>
+        <w:ind w:left="5040" w:hanging="360"/>
+      </w:pPr>
+    </w:lvl>
+    <w:lvl w:ilvl="7" w:tplc="18090019" w:tentative="1">
+      <w:start w:val="1"/>
+      <w:numFmt w:val="lowerLetter"/>
+      <w:lvlText w:val="%8."/>
+      <w:lvlJc w:val="left"/>
+      <w:pPr>
+        <w:ind w:left="5760" w:hanging="360"/>
+      </w:pPr>
+    </w:lvl>
+    <w:lvl w:ilvl="8" w:tplc="1809001B" w:tentative="1">
+      <w:start w:val="1"/>
+      <w:numFmt w:val="lowerRoman"/>
+      <w:lvlText w:val="%9."/>
+      <w:lvlJc w:val="right"/>
+      <w:pPr>
+        <w:ind w:left="6480" w:hanging="180"/>
+      </w:pPr>
+    </w:lvl>
+  </w:abstractNum>
+  <w:abstractNum w:abstractNumId="15" w15:restartNumberingAfterBreak="0">
     <w:nsid w:val="66F173BD"/>
     <w:multiLevelType w:val="hybridMultilevel"/>
     <w:tmpl w:val="3BDAADA0"/>
@@ -7753,43 +8402,52 @@
     </w:lvl>
   </w:abstractNum>
   <w:num w:numId="1" w16cid:durableId="364331981">
+    <w:abstractNumId w:val="8"/>
+  </w:num>
+  <w:num w:numId="2" w16cid:durableId="1943609607">
+    <w:abstractNumId w:val="11"/>
+  </w:num>
+  <w:num w:numId="3" w16cid:durableId="1479569052">
+    <w:abstractNumId w:val="3"/>
+  </w:num>
+  <w:num w:numId="4" w16cid:durableId="560601691">
+    <w:abstractNumId w:val="9"/>
+  </w:num>
+  <w:num w:numId="5" w16cid:durableId="1779791337">
+    <w:abstractNumId w:val="15"/>
+  </w:num>
+  <w:num w:numId="6" w16cid:durableId="298724426">
+    <w:abstractNumId w:val="2"/>
+  </w:num>
+  <w:num w:numId="7" w16cid:durableId="185754065">
+    <w:abstractNumId w:val="12"/>
+  </w:num>
+  <w:num w:numId="8" w16cid:durableId="889342984">
+    <w:abstractNumId w:val="1"/>
+  </w:num>
+  <w:num w:numId="9" w16cid:durableId="1408113878">
+    <w:abstractNumId w:val="10"/>
+  </w:num>
+  <w:num w:numId="10" w16cid:durableId="1702441063">
+    <w:abstractNumId w:val="5"/>
+  </w:num>
+  <w:num w:numId="11" w16cid:durableId="1864399061">
+    <w:abstractNumId w:val="4"/>
+  </w:num>
+  <w:num w:numId="12" w16cid:durableId="917859544">
     <w:abstractNumId w:val="7"/>
   </w:num>
-  <w:num w:numId="2" w16cid:durableId="1943609607">
-    <w:abstractNumId w:val="10"/>
-  </w:num>
-  <w:num w:numId="3" w16cid:durableId="1479569052">
-    <w:abstractNumId w:val="2"/>
-  </w:num>
-  <w:num w:numId="4" w16cid:durableId="560601691">
-    <w:abstractNumId w:val="8"/>
-  </w:num>
-  <w:num w:numId="5" w16cid:durableId="1779791337">
-    <w:abstractNumId w:val="12"/>
-  </w:num>
-  <w:num w:numId="6" w16cid:durableId="298724426">
-    <w:abstractNumId w:val="1"/>
-  </w:num>
-  <w:num w:numId="7" w16cid:durableId="185754065">
-    <w:abstractNumId w:val="11"/>
-  </w:num>
-  <w:num w:numId="8" w16cid:durableId="889342984">
-    <w:abstractNumId w:val="0"/>
-  </w:num>
-  <w:num w:numId="9" w16cid:durableId="1408113878">
-    <w:abstractNumId w:val="9"/>
-  </w:num>
-  <w:num w:numId="10" w16cid:durableId="1702441063">
-    <w:abstractNumId w:val="4"/>
-  </w:num>
-  <w:num w:numId="11" w16cid:durableId="1864399061">
-    <w:abstractNumId w:val="3"/>
-  </w:num>
-  <w:num w:numId="12" w16cid:durableId="917859544">
+  <w:num w:numId="13" w16cid:durableId="582378573">
     <w:abstractNumId w:val="6"/>
   </w:num>
-  <w:num w:numId="13" w16cid:durableId="582378573">
-    <w:abstractNumId w:val="5"/>
+  <w:num w:numId="14" w16cid:durableId="1980453428">
+    <w:abstractNumId w:val="14"/>
+  </w:num>
+  <w:num w:numId="15" w16cid:durableId="1015307732">
+    <w:abstractNumId w:val="13"/>
+  </w:num>
+  <w:num w:numId="16" w16cid:durableId="979656613">
+    <w:abstractNumId w:val="0"/>
   </w:num>
 </w:numbering>
 </file>

</xml_diff>

<commit_message>
Created further test cases and user stories in prep for Part2
</commit_message>
<xml_diff>
--- a/A00279259_NPalej.docx
+++ b/A00279259_NPalej.docx
@@ -4500,7 +4500,20 @@
       </w:r>
       <w:bookmarkEnd w:id="0"/>
     </w:p>
-    <w:p/>
+    <w:p>
+      <w:pPr>
+        <w:pStyle w:val="Heading2"/>
+      </w:pPr>
+      <w:r>
+        <w:t>Database</w:t>
+      </w:r>
+      <w:r>
+        <w:t>/Makeup</w:t>
+      </w:r>
+      <w:r>
+        <w:t xml:space="preserve"> User Stories</w:t>
+      </w:r>
+    </w:p>
     <w:p>
       <w:pPr>
         <w:pStyle w:val="ListParagraph"/>
@@ -4528,7 +4541,13 @@
         <w:t>Makeup CAO</w:t>
       </w:r>
       <w:r>
-        <w:t>, I want to retrieve data in JSON format for all makeup products, so that I can use it in my application.</w:t>
+        <w:t xml:space="preserve">, I want to </w:t>
+      </w:r>
+      <w:r>
+        <w:t>read</w:t>
+      </w:r>
+      <w:r>
+        <w:t xml:space="preserve"> data in JSON format for all makeup products, so that I can use it in my application.</w:t>
       </w:r>
     </w:p>
     <w:p>
@@ -4549,7 +4568,13 @@
         <w:t xml:space="preserve">, </w:t>
       </w:r>
       <w:r>
-        <w:t xml:space="preserve">I want to retrieve data in JSON format for </w:t>
+        <w:t xml:space="preserve">I want to </w:t>
+      </w:r>
+      <w:r>
+        <w:t>read</w:t>
+      </w:r>
+      <w:r>
+        <w:t xml:space="preserve"> data in JSON format for </w:t>
       </w:r>
       <w:r>
         <w:t>one</w:t>
@@ -4632,6 +4657,82 @@
     </w:p>
     <w:p>
       <w:pPr>
+        <w:pStyle w:val="Heading2"/>
+      </w:pPr>
+      <w:r>
+        <w:t xml:space="preserve">User </w:t>
+      </w:r>
+      <w:proofErr w:type="spellStart"/>
+      <w:r>
+        <w:t>User</w:t>
+      </w:r>
+      <w:proofErr w:type="spellEnd"/>
+      <w:r>
+        <w:t xml:space="preserve"> Stories</w:t>
+      </w:r>
+    </w:p>
+    <w:p>
+      <w:pPr>
+        <w:pStyle w:val="ListParagraph"/>
+        <w:numPr>
+          <w:ilvl w:val="0"/>
+          <w:numId w:val="2"/>
+        </w:numPr>
+      </w:pPr>
+      <w:r>
+        <w:t>As a User, I want to log in, so that I can have access to the database.</w:t>
+      </w:r>
+    </w:p>
+    <w:p>
+      <w:pPr>
+        <w:pStyle w:val="ListParagraph"/>
+        <w:numPr>
+          <w:ilvl w:val="0"/>
+          <w:numId w:val="2"/>
+        </w:numPr>
+      </w:pPr>
+      <w:r>
+        <w:t>As a Makeup CAO, I want to create new user, so that I can have more clients.</w:t>
+      </w:r>
+    </w:p>
+    <w:p>
+      <w:pPr>
+        <w:pStyle w:val="ListParagraph"/>
+        <w:numPr>
+          <w:ilvl w:val="0"/>
+          <w:numId w:val="2"/>
+        </w:numPr>
+      </w:pPr>
+      <w:r>
+        <w:t>As a Makeup CAO, I want to delete existing user, so that I can remove inactive clients.</w:t>
+      </w:r>
+    </w:p>
+    <w:p>
+      <w:pPr>
+        <w:pStyle w:val="ListParagraph"/>
+        <w:numPr>
+          <w:ilvl w:val="0"/>
+          <w:numId w:val="2"/>
+        </w:numPr>
+      </w:pPr>
+      <w:r>
+        <w:t>As a Makeup CAO, I want to update existing user details, so that I can keep accurate details.</w:t>
+      </w:r>
+    </w:p>
+    <w:p>
+      <w:pPr>
+        <w:pStyle w:val="ListParagraph"/>
+        <w:numPr>
+          <w:ilvl w:val="0"/>
+          <w:numId w:val="2"/>
+        </w:numPr>
+      </w:pPr>
+      <w:r>
+        <w:t>As a Makeup CAO, I want to read user details, so that I can use it in my application.</w:t>
+      </w:r>
+    </w:p>
+    <w:p>
+      <w:pPr>
         <w:pStyle w:val="ListParagraph"/>
         <w:numPr>
           <w:ilvl w:val="0"/>
@@ -4653,7 +4754,14 @@
       </w:r>
       <w:bookmarkEnd w:id="1"/>
     </w:p>
-    <w:p/>
+    <w:p>
+      <w:pPr>
+        <w:pStyle w:val="Heading2"/>
+      </w:pPr>
+      <w:r>
+        <w:t>Database/Makeup Test Cases</w:t>
+      </w:r>
+    </w:p>
     <w:tbl>
       <w:tblPr>
         <w:tblStyle w:val="TableGrid"/>
@@ -4968,7 +5076,11 @@
         </w:tc>
       </w:tr>
     </w:tbl>
-    <w:p/>
+    <w:p>
+      <w:pPr>
+        <w:pStyle w:val="Heading2"/>
+      </w:pPr>
+    </w:p>
     <w:p/>
     <w:tbl>
       <w:tblPr>
@@ -6368,6 +6480,24 @@
     </w:tbl>
     <w:p/>
     <w:p/>
+    <w:p/>
+    <w:p/>
+    <w:p/>
+    <w:p/>
+    <w:p/>
+    <w:p/>
+    <w:p/>
+    <w:p/>
+    <w:p>
+      <w:pPr>
+        <w:pStyle w:val="Heading2"/>
+      </w:pPr>
+      <w:r>
+        <w:lastRenderedPageBreak/>
+        <w:t>User Test Cases</w:t>
+      </w:r>
+    </w:p>
+    <w:p/>
     <w:tbl>
       <w:tblPr>
         <w:tblStyle w:val="TableGrid"/>
@@ -6394,7 +6524,11 @@
           <w:tcPr>
             <w:tcW w:w="7178" w:type="dxa"/>
           </w:tcPr>
-          <w:p/>
+          <w:p>
+            <w:r>
+              <w:t>I want to log in</w:t>
+            </w:r>
+          </w:p>
         </w:tc>
       </w:tr>
       <w:tr>
@@ -6436,7 +6570,11 @@
           <w:tcPr>
             <w:tcW w:w="7178" w:type="dxa"/>
           </w:tcPr>
-          <w:p/>
+          <w:p>
+            <w:r>
+              <w:t>Verify user successfully logged in</w:t>
+            </w:r>
+          </w:p>
         </w:tc>
       </w:tr>
       <w:tr>
@@ -6590,7 +6728,11 @@
           <w:tcPr>
             <w:tcW w:w="7178" w:type="dxa"/>
           </w:tcPr>
-          <w:p/>
+          <w:p>
+            <w:r>
+              <w:t>I want to log in</w:t>
+            </w:r>
+          </w:p>
         </w:tc>
       </w:tr>
       <w:tr>
@@ -6624,7 +6766,6 @@
           </w:tcPr>
           <w:p>
             <w:r>
-              <w:lastRenderedPageBreak/>
               <w:t>Description</w:t>
             </w:r>
           </w:p>
@@ -6633,7 +6774,11 @@
           <w:tcPr>
             <w:tcW w:w="7178" w:type="dxa"/>
           </w:tcPr>
-          <w:p/>
+          <w:p>
+            <w:r>
+              <w:t>Verify user not logged if doesn’t exist in database</w:t>
+            </w:r>
+          </w:p>
         </w:tc>
       </w:tr>
       <w:tr>

</xml_diff>

<commit_message>
Added personal observations and started on User user stories
</commit_message>
<xml_diff>
--- a/A00279259_NPalej.docx
+++ b/A00279259_NPalej.docx
@@ -4211,7 +4211,7 @@
           <w:r>
             <w:fldChar w:fldCharType="separate"/>
           </w:r>
-          <w:hyperlink w:anchor="_Toc148736245" w:history="1">
+          <w:hyperlink w:anchor="_Toc148746636" w:history="1">
             <w:r>
               <w:rPr>
                 <w:rStyle w:val="Hyperlink"/>
@@ -4238,7 +4238,7 @@
                 <w:noProof/>
                 <w:webHidden/>
               </w:rPr>
-              <w:instrText xml:space="preserve"> PAGEREF _Toc148736245 \h </w:instrText>
+              <w:instrText xml:space="preserve"> PAGEREF _Toc148746636 \h </w:instrText>
             </w:r>
             <w:r>
               <w:rPr>
@@ -4281,7 +4281,7 @@
               <w:lang w:eastAsia="en-IE"/>
             </w:rPr>
           </w:pPr>
-          <w:hyperlink w:anchor="_Toc148736246" w:history="1">
+          <w:hyperlink w:anchor="_Toc148746637" w:history="1">
             <w:r>
               <w:rPr>
                 <w:rStyle w:val="Hyperlink"/>
@@ -4308,7 +4308,7 @@
                 <w:noProof/>
                 <w:webHidden/>
               </w:rPr>
-              <w:instrText xml:space="preserve"> PAGEREF _Toc148736246 \h </w:instrText>
+              <w:instrText xml:space="preserve"> PAGEREF _Toc148746637 \h </w:instrText>
             </w:r>
             <w:r>
               <w:rPr>
@@ -4351,7 +4351,7 @@
               <w:lang w:eastAsia="en-IE"/>
             </w:rPr>
           </w:pPr>
-          <w:hyperlink w:anchor="_Toc148736247" w:history="1">
+          <w:hyperlink w:anchor="_Toc148746638" w:history="1">
             <w:r>
               <w:rPr>
                 <w:rStyle w:val="Hyperlink"/>
@@ -4378,7 +4378,7 @@
                 <w:noProof/>
                 <w:webHidden/>
               </w:rPr>
-              <w:instrText xml:space="preserve"> PAGEREF _Toc148736247 \h </w:instrText>
+              <w:instrText xml:space="preserve"> PAGEREF _Toc148746638 \h </w:instrText>
             </w:r>
             <w:r>
               <w:rPr>
@@ -4421,7 +4421,7 @@
               <w:lang w:eastAsia="en-IE"/>
             </w:rPr>
           </w:pPr>
-          <w:hyperlink w:anchor="_Toc148736248" w:history="1">
+          <w:hyperlink w:anchor="_Toc148746639" w:history="1">
             <w:r>
               <w:rPr>
                 <w:rStyle w:val="Hyperlink"/>
@@ -4448,7 +4448,7 @@
                 <w:noProof/>
                 <w:webHidden/>
               </w:rPr>
-              <w:instrText xml:space="preserve"> PAGEREF _Toc148736248 \h </w:instrText>
+              <w:instrText xml:space="preserve"> PAGEREF _Toc148746639 \h </w:instrText>
             </w:r>
             <w:r>
               <w:rPr>
@@ -4491,7 +4491,7 @@
               <w:lang w:eastAsia="en-IE"/>
             </w:rPr>
           </w:pPr>
-          <w:hyperlink w:anchor="_Toc148736249" w:history="1">
+          <w:hyperlink w:anchor="_Toc148746640" w:history="1">
             <w:r>
               <w:rPr>
                 <w:rStyle w:val="Hyperlink"/>
@@ -4518,7 +4518,7 @@
                 <w:noProof/>
                 <w:webHidden/>
               </w:rPr>
-              <w:instrText xml:space="preserve"> PAGEREF _Toc148736249 \h </w:instrText>
+              <w:instrText xml:space="preserve"> PAGEREF _Toc148746640 \h </w:instrText>
             </w:r>
             <w:r>
               <w:rPr>
@@ -4561,7 +4561,7 @@
               <w:lang w:eastAsia="en-IE"/>
             </w:rPr>
           </w:pPr>
-          <w:hyperlink w:anchor="_Toc148736250" w:history="1">
+          <w:hyperlink w:anchor="_Toc148746641" w:history="1">
             <w:r>
               <w:rPr>
                 <w:rStyle w:val="Hyperlink"/>
@@ -4588,7 +4588,7 @@
                 <w:noProof/>
                 <w:webHidden/>
               </w:rPr>
-              <w:instrText xml:space="preserve"> PAGEREF _Toc148736250 \h </w:instrText>
+              <w:instrText xml:space="preserve"> PAGEREF _Toc148746641 \h </w:instrText>
             </w:r>
             <w:r>
               <w:rPr>
@@ -4631,7 +4631,7 @@
               <w:lang w:eastAsia="en-IE"/>
             </w:rPr>
           </w:pPr>
-          <w:hyperlink w:anchor="_Toc148736251" w:history="1">
+          <w:hyperlink w:anchor="_Toc148746642" w:history="1">
             <w:r>
               <w:rPr>
                 <w:rStyle w:val="Hyperlink"/>
@@ -4658,7 +4658,7 @@
                 <w:noProof/>
                 <w:webHidden/>
               </w:rPr>
-              <w:instrText xml:space="preserve"> PAGEREF _Toc148736251 \h </w:instrText>
+              <w:instrText xml:space="preserve"> PAGEREF _Toc148746642 \h </w:instrText>
             </w:r>
             <w:r>
               <w:rPr>
@@ -4701,7 +4701,7 @@
               <w:lang w:eastAsia="en-IE"/>
             </w:rPr>
           </w:pPr>
-          <w:hyperlink w:anchor="_Toc148736252" w:history="1">
+          <w:hyperlink w:anchor="_Toc148746643" w:history="1">
             <w:r>
               <w:rPr>
                 <w:rStyle w:val="Hyperlink"/>
@@ -4728,7 +4728,7 @@
                 <w:noProof/>
                 <w:webHidden/>
               </w:rPr>
-              <w:instrText xml:space="preserve"> PAGEREF _Toc148736252 \h </w:instrText>
+              <w:instrText xml:space="preserve"> PAGEREF _Toc148746643 \h </w:instrText>
             </w:r>
             <w:r>
               <w:rPr>
@@ -4771,7 +4771,7 @@
               <w:lang w:eastAsia="en-IE"/>
             </w:rPr>
           </w:pPr>
-          <w:hyperlink w:anchor="_Toc148736253" w:history="1">
+          <w:hyperlink w:anchor="_Toc148746644" w:history="1">
             <w:r>
               <w:rPr>
                 <w:rStyle w:val="Hyperlink"/>
@@ -4798,7 +4798,7 @@
                 <w:noProof/>
                 <w:webHidden/>
               </w:rPr>
-              <w:instrText xml:space="preserve"> PAGEREF _Toc148736253 \h </w:instrText>
+              <w:instrText xml:space="preserve"> PAGEREF _Toc148746644 \h </w:instrText>
             </w:r>
             <w:r>
               <w:rPr>
@@ -4841,7 +4841,7 @@
               <w:lang w:eastAsia="en-IE"/>
             </w:rPr>
           </w:pPr>
-          <w:hyperlink w:anchor="_Toc148736254" w:history="1">
+          <w:hyperlink w:anchor="_Toc148746645" w:history="1">
             <w:r>
               <w:rPr>
                 <w:rStyle w:val="Hyperlink"/>
@@ -4868,7 +4868,7 @@
                 <w:noProof/>
                 <w:webHidden/>
               </w:rPr>
-              <w:instrText xml:space="preserve"> PAGEREF _Toc148736254 \h </w:instrText>
+              <w:instrText xml:space="preserve"> PAGEREF _Toc148746645 \h </w:instrText>
             </w:r>
             <w:r>
               <w:rPr>
@@ -4911,7 +4911,7 @@
               <w:lang w:eastAsia="en-IE"/>
             </w:rPr>
           </w:pPr>
-          <w:hyperlink w:anchor="_Toc148736255" w:history="1">
+          <w:hyperlink w:anchor="_Toc148746646" w:history="1">
             <w:r>
               <w:rPr>
                 <w:rStyle w:val="Hyperlink"/>
@@ -4938,7 +4938,7 @@
                 <w:noProof/>
                 <w:webHidden/>
               </w:rPr>
-              <w:instrText xml:space="preserve"> PAGEREF _Toc148736255 \h </w:instrText>
+              <w:instrText xml:space="preserve"> PAGEREF _Toc148746646 \h </w:instrText>
             </w:r>
             <w:r>
               <w:rPr>
@@ -4981,7 +4981,7 @@
               <w:lang w:eastAsia="en-IE"/>
             </w:rPr>
           </w:pPr>
-          <w:hyperlink w:anchor="_Toc148736256" w:history="1">
+          <w:hyperlink w:anchor="_Toc148746647" w:history="1">
             <w:r>
               <w:rPr>
                 <w:rStyle w:val="Hyperlink"/>
@@ -5008,7 +5008,7 @@
                 <w:noProof/>
                 <w:webHidden/>
               </w:rPr>
-              <w:instrText xml:space="preserve"> PAGEREF _Toc148736256 \h </w:instrText>
+              <w:instrText xml:space="preserve"> PAGEREF _Toc148746647 \h </w:instrText>
             </w:r>
             <w:r>
               <w:rPr>
@@ -5051,13 +5051,13 @@
               <w:lang w:eastAsia="en-IE"/>
             </w:rPr>
           </w:pPr>
-          <w:hyperlink w:anchor="_Toc148736257" w:history="1">
+          <w:hyperlink w:anchor="_Toc148746648" w:history="1">
             <w:r>
               <w:rPr>
                 <w:rStyle w:val="Hyperlink"/>
                 <w:noProof/>
               </w:rPr>
-              <w:t>Test #6</w:t>
+              <w:t>Test #8</w:t>
             </w:r>
             <w:r>
               <w:rPr>
@@ -5078,7 +5078,7 @@
                 <w:noProof/>
                 <w:webHidden/>
               </w:rPr>
-              <w:instrText xml:space="preserve"> PAGEREF _Toc148736257 \h </w:instrText>
+              <w:instrText xml:space="preserve"> PAGEREF _Toc148746648 \h </w:instrText>
             </w:r>
             <w:r>
               <w:rPr>
@@ -5098,7 +5098,7 @@
                 <w:noProof/>
                 <w:webHidden/>
               </w:rPr>
-              <w:t>8</w:t>
+              <w:t>7</w:t>
             </w:r>
             <w:r>
               <w:rPr>
@@ -5121,13 +5121,13 @@
               <w:lang w:eastAsia="en-IE"/>
             </w:rPr>
           </w:pPr>
-          <w:hyperlink w:anchor="_Toc148736258" w:history="1">
+          <w:hyperlink w:anchor="_Toc148746649" w:history="1">
             <w:r>
               <w:rPr>
                 <w:rStyle w:val="Hyperlink"/>
                 <w:noProof/>
               </w:rPr>
-              <w:t>Test #5</w:t>
+              <w:t>Test #9</w:t>
             </w:r>
             <w:r>
               <w:rPr>
@@ -5148,7 +5148,7 @@
                 <w:noProof/>
                 <w:webHidden/>
               </w:rPr>
-              <w:instrText xml:space="preserve"> PAGEREF _Toc148736258 \h </w:instrText>
+              <w:instrText xml:space="preserve"> PAGEREF _Toc148746649 \h </w:instrText>
             </w:r>
             <w:r>
               <w:rPr>
@@ -5168,7 +5168,7 @@
                 <w:noProof/>
                 <w:webHidden/>
               </w:rPr>
-              <w:t>9</w:t>
+              <w:t>8</w:t>
             </w:r>
             <w:r>
               <w:rPr>
@@ -5191,13 +5191,13 @@
               <w:lang w:eastAsia="en-IE"/>
             </w:rPr>
           </w:pPr>
-          <w:hyperlink w:anchor="_Toc148736259" w:history="1">
+          <w:hyperlink w:anchor="_Toc148746650" w:history="1">
             <w:r>
               <w:rPr>
                 <w:rStyle w:val="Hyperlink"/>
                 <w:noProof/>
               </w:rPr>
-              <w:t>Test #6</w:t>
+              <w:t>Test #10</w:t>
             </w:r>
             <w:r>
               <w:rPr>
@@ -5218,7 +5218,7 @@
                 <w:noProof/>
                 <w:webHidden/>
               </w:rPr>
-              <w:instrText xml:space="preserve"> PAGEREF _Toc148736259 \h </w:instrText>
+              <w:instrText xml:space="preserve"> PAGEREF _Toc148746650 \h </w:instrText>
             </w:r>
             <w:r>
               <w:rPr>
@@ -5238,7 +5238,7 @@
                 <w:noProof/>
                 <w:webHidden/>
               </w:rPr>
-              <w:t>10</w:t>
+              <w:t>8</w:t>
             </w:r>
             <w:r>
               <w:rPr>
@@ -5261,7 +5261,7 @@
               <w:lang w:eastAsia="en-IE"/>
             </w:rPr>
           </w:pPr>
-          <w:hyperlink w:anchor="_Toc148736260" w:history="1">
+          <w:hyperlink w:anchor="_Toc148746651" w:history="1">
             <w:r>
               <w:rPr>
                 <w:rStyle w:val="Hyperlink"/>
@@ -5288,7 +5288,7 @@
                 <w:noProof/>
                 <w:webHidden/>
               </w:rPr>
-              <w:instrText xml:space="preserve"> PAGEREF _Toc148736260 \h </w:instrText>
+              <w:instrText xml:space="preserve"> PAGEREF _Toc148746651 \h </w:instrText>
             </w:r>
             <w:r>
               <w:rPr>
@@ -5308,7 +5308,147 @@
                 <w:noProof/>
                 <w:webHidden/>
               </w:rPr>
-              <w:t>10</w:t>
+              <w:t>9</w:t>
+            </w:r>
+            <w:r>
+              <w:rPr>
+                <w:noProof/>
+                <w:webHidden/>
+              </w:rPr>
+              <w:fldChar w:fldCharType="end"/>
+            </w:r>
+          </w:hyperlink>
+        </w:p>
+        <w:p>
+          <w:pPr>
+            <w:pStyle w:val="TOC3"/>
+            <w:tabs>
+              <w:tab w:val="right" w:leader="dot" w:pos="9016"/>
+            </w:tabs>
+            <w:rPr>
+              <w:rFonts w:eastAsiaTheme="minorEastAsia"/>
+              <w:noProof/>
+              <w:lang w:eastAsia="en-IE"/>
+            </w:rPr>
+          </w:pPr>
+          <w:hyperlink w:anchor="_Toc148746652" w:history="1">
+            <w:r>
+              <w:rPr>
+                <w:rStyle w:val="Hyperlink"/>
+                <w:noProof/>
+              </w:rPr>
+              <w:t>Test #1</w:t>
+            </w:r>
+            <w:r>
+              <w:rPr>
+                <w:noProof/>
+                <w:webHidden/>
+              </w:rPr>
+              <w:tab/>
+            </w:r>
+            <w:r>
+              <w:rPr>
+                <w:noProof/>
+                <w:webHidden/>
+              </w:rPr>
+              <w:fldChar w:fldCharType="begin"/>
+            </w:r>
+            <w:r>
+              <w:rPr>
+                <w:noProof/>
+                <w:webHidden/>
+              </w:rPr>
+              <w:instrText xml:space="preserve"> PAGEREF _Toc148746652 \h </w:instrText>
+            </w:r>
+            <w:r>
+              <w:rPr>
+                <w:noProof/>
+                <w:webHidden/>
+              </w:rPr>
+            </w:r>
+            <w:r>
+              <w:rPr>
+                <w:noProof/>
+                <w:webHidden/>
+              </w:rPr>
+              <w:fldChar w:fldCharType="separate"/>
+            </w:r>
+            <w:r>
+              <w:rPr>
+                <w:noProof/>
+                <w:webHidden/>
+              </w:rPr>
+              <w:t>9</w:t>
+            </w:r>
+            <w:r>
+              <w:rPr>
+                <w:noProof/>
+                <w:webHidden/>
+              </w:rPr>
+              <w:fldChar w:fldCharType="end"/>
+            </w:r>
+          </w:hyperlink>
+        </w:p>
+        <w:p>
+          <w:pPr>
+            <w:pStyle w:val="TOC3"/>
+            <w:tabs>
+              <w:tab w:val="right" w:leader="dot" w:pos="9016"/>
+            </w:tabs>
+            <w:rPr>
+              <w:rFonts w:eastAsiaTheme="minorEastAsia"/>
+              <w:noProof/>
+              <w:lang w:eastAsia="en-IE"/>
+            </w:rPr>
+          </w:pPr>
+          <w:hyperlink w:anchor="_Toc148746653" w:history="1">
+            <w:r>
+              <w:rPr>
+                <w:rStyle w:val="Hyperlink"/>
+                <w:noProof/>
+              </w:rPr>
+              <w:t>Test #2</w:t>
+            </w:r>
+            <w:r>
+              <w:rPr>
+                <w:noProof/>
+                <w:webHidden/>
+              </w:rPr>
+              <w:tab/>
+            </w:r>
+            <w:r>
+              <w:rPr>
+                <w:noProof/>
+                <w:webHidden/>
+              </w:rPr>
+              <w:fldChar w:fldCharType="begin"/>
+            </w:r>
+            <w:r>
+              <w:rPr>
+                <w:noProof/>
+                <w:webHidden/>
+              </w:rPr>
+              <w:instrText xml:space="preserve"> PAGEREF _Toc148746653 \h </w:instrText>
+            </w:r>
+            <w:r>
+              <w:rPr>
+                <w:noProof/>
+                <w:webHidden/>
+              </w:rPr>
+            </w:r>
+            <w:r>
+              <w:rPr>
+                <w:noProof/>
+                <w:webHidden/>
+              </w:rPr>
+              <w:fldChar w:fldCharType="separate"/>
+            </w:r>
+            <w:r>
+              <w:rPr>
+                <w:noProof/>
+                <w:webHidden/>
+              </w:rPr>
+              <w:t>9</w:t>
             </w:r>
             <w:r>
               <w:rPr>
@@ -5331,7 +5471,7 @@
               <w:lang w:eastAsia="en-IE"/>
             </w:rPr>
           </w:pPr>
-          <w:hyperlink w:anchor="_Toc148736261" w:history="1">
+          <w:hyperlink w:anchor="_Toc148746654" w:history="1">
             <w:r>
               <w:rPr>
                 <w:rStyle w:val="Hyperlink"/>
@@ -5358,7 +5498,7 @@
                 <w:noProof/>
                 <w:webHidden/>
               </w:rPr>
-              <w:instrText xml:space="preserve"> PAGEREF _Toc148736261 \h </w:instrText>
+              <w:instrText xml:space="preserve"> PAGEREF _Toc148746654 \h </w:instrText>
             </w:r>
             <w:r>
               <w:rPr>
@@ -5378,7 +5518,7 @@
                 <w:noProof/>
                 <w:webHidden/>
               </w:rPr>
-              <w:t>11</w:t>
+              <w:t>10</w:t>
             </w:r>
             <w:r>
               <w:rPr>
@@ -5401,11 +5541,12 @@
               <w:lang w:eastAsia="en-IE"/>
             </w:rPr>
           </w:pPr>
-          <w:hyperlink w:anchor="_Toc148736262" w:history="1">
+          <w:hyperlink w:anchor="_Toc148746655" w:history="1">
             <w:r>
               <w:rPr>
                 <w:rStyle w:val="Hyperlink"/>
                 <w:noProof/>
+                <w:color w:val="354F12" w:themeColor="hyperlink" w:themeShade="80"/>
               </w:rPr>
               <w:t>Bugs Report</w:t>
             </w:r>
@@ -5428,7 +5569,357 @@
                 <w:noProof/>
                 <w:webHidden/>
               </w:rPr>
-              <w:instrText xml:space="preserve"> PAGEREF _Toc148736262 \h </w:instrText>
+              <w:instrText xml:space="preserve"> PAGEREF _Toc148746655 \h </w:instrText>
+            </w:r>
+            <w:r>
+              <w:rPr>
+                <w:noProof/>
+                <w:webHidden/>
+              </w:rPr>
+            </w:r>
+            <w:r>
+              <w:rPr>
+                <w:noProof/>
+                <w:webHidden/>
+              </w:rPr>
+              <w:fldChar w:fldCharType="separate"/>
+            </w:r>
+            <w:r>
+              <w:rPr>
+                <w:noProof/>
+                <w:webHidden/>
+              </w:rPr>
+              <w:t>10</w:t>
+            </w:r>
+            <w:r>
+              <w:rPr>
+                <w:noProof/>
+                <w:webHidden/>
+              </w:rPr>
+              <w:fldChar w:fldCharType="end"/>
+            </w:r>
+          </w:hyperlink>
+        </w:p>
+        <w:p>
+          <w:pPr>
+            <w:pStyle w:val="TOC3"/>
+            <w:tabs>
+              <w:tab w:val="right" w:leader="dot" w:pos="9016"/>
+            </w:tabs>
+            <w:rPr>
+              <w:rFonts w:eastAsiaTheme="minorEastAsia"/>
+              <w:noProof/>
+              <w:lang w:eastAsia="en-IE"/>
+            </w:rPr>
+          </w:pPr>
+          <w:hyperlink w:anchor="_Toc148746656" w:history="1">
+            <w:r>
+              <w:rPr>
+                <w:rStyle w:val="Hyperlink"/>
+                <w:noProof/>
+              </w:rPr>
+              <w:t>Bug #1</w:t>
+            </w:r>
+            <w:r>
+              <w:rPr>
+                <w:noProof/>
+                <w:webHidden/>
+              </w:rPr>
+              <w:tab/>
+            </w:r>
+            <w:r>
+              <w:rPr>
+                <w:noProof/>
+                <w:webHidden/>
+              </w:rPr>
+              <w:fldChar w:fldCharType="begin"/>
+            </w:r>
+            <w:r>
+              <w:rPr>
+                <w:noProof/>
+                <w:webHidden/>
+              </w:rPr>
+              <w:instrText xml:space="preserve"> PAGEREF _Toc148746656 \h </w:instrText>
+            </w:r>
+            <w:r>
+              <w:rPr>
+                <w:noProof/>
+                <w:webHidden/>
+              </w:rPr>
+            </w:r>
+            <w:r>
+              <w:rPr>
+                <w:noProof/>
+                <w:webHidden/>
+              </w:rPr>
+              <w:fldChar w:fldCharType="separate"/>
+            </w:r>
+            <w:r>
+              <w:rPr>
+                <w:noProof/>
+                <w:webHidden/>
+              </w:rPr>
+              <w:t>10</w:t>
+            </w:r>
+            <w:r>
+              <w:rPr>
+                <w:noProof/>
+                <w:webHidden/>
+              </w:rPr>
+              <w:fldChar w:fldCharType="end"/>
+            </w:r>
+          </w:hyperlink>
+        </w:p>
+        <w:p>
+          <w:pPr>
+            <w:pStyle w:val="TOC3"/>
+            <w:tabs>
+              <w:tab w:val="right" w:leader="dot" w:pos="9016"/>
+            </w:tabs>
+            <w:rPr>
+              <w:rFonts w:eastAsiaTheme="minorEastAsia"/>
+              <w:noProof/>
+              <w:lang w:eastAsia="en-IE"/>
+            </w:rPr>
+          </w:pPr>
+          <w:hyperlink w:anchor="_Toc148746657" w:history="1">
+            <w:r>
+              <w:rPr>
+                <w:rStyle w:val="Hyperlink"/>
+                <w:noProof/>
+              </w:rPr>
+              <w:t>Bug #2</w:t>
+            </w:r>
+            <w:r>
+              <w:rPr>
+                <w:noProof/>
+                <w:webHidden/>
+              </w:rPr>
+              <w:tab/>
+            </w:r>
+            <w:r>
+              <w:rPr>
+                <w:noProof/>
+                <w:webHidden/>
+              </w:rPr>
+              <w:fldChar w:fldCharType="begin"/>
+            </w:r>
+            <w:r>
+              <w:rPr>
+                <w:noProof/>
+                <w:webHidden/>
+              </w:rPr>
+              <w:instrText xml:space="preserve"> PAGEREF _Toc148746657 \h </w:instrText>
+            </w:r>
+            <w:r>
+              <w:rPr>
+                <w:noProof/>
+                <w:webHidden/>
+              </w:rPr>
+            </w:r>
+            <w:r>
+              <w:rPr>
+                <w:noProof/>
+                <w:webHidden/>
+              </w:rPr>
+              <w:fldChar w:fldCharType="separate"/>
+            </w:r>
+            <w:r>
+              <w:rPr>
+                <w:noProof/>
+                <w:webHidden/>
+              </w:rPr>
+              <w:t>10</w:t>
+            </w:r>
+            <w:r>
+              <w:rPr>
+                <w:noProof/>
+                <w:webHidden/>
+              </w:rPr>
+              <w:fldChar w:fldCharType="end"/>
+            </w:r>
+          </w:hyperlink>
+        </w:p>
+        <w:p>
+          <w:pPr>
+            <w:pStyle w:val="TOC3"/>
+            <w:tabs>
+              <w:tab w:val="right" w:leader="dot" w:pos="9016"/>
+            </w:tabs>
+            <w:rPr>
+              <w:rFonts w:eastAsiaTheme="minorEastAsia"/>
+              <w:noProof/>
+              <w:lang w:eastAsia="en-IE"/>
+            </w:rPr>
+          </w:pPr>
+          <w:hyperlink w:anchor="_Toc148746658" w:history="1">
+            <w:r>
+              <w:rPr>
+                <w:rStyle w:val="Hyperlink"/>
+                <w:noProof/>
+              </w:rPr>
+              <w:t>Bug #3</w:t>
+            </w:r>
+            <w:r>
+              <w:rPr>
+                <w:noProof/>
+                <w:webHidden/>
+              </w:rPr>
+              <w:tab/>
+            </w:r>
+            <w:r>
+              <w:rPr>
+                <w:noProof/>
+                <w:webHidden/>
+              </w:rPr>
+              <w:fldChar w:fldCharType="begin"/>
+            </w:r>
+            <w:r>
+              <w:rPr>
+                <w:noProof/>
+                <w:webHidden/>
+              </w:rPr>
+              <w:instrText xml:space="preserve"> PAGEREF _Toc148746658 \h </w:instrText>
+            </w:r>
+            <w:r>
+              <w:rPr>
+                <w:noProof/>
+                <w:webHidden/>
+              </w:rPr>
+            </w:r>
+            <w:r>
+              <w:rPr>
+                <w:noProof/>
+                <w:webHidden/>
+              </w:rPr>
+              <w:fldChar w:fldCharType="separate"/>
+            </w:r>
+            <w:r>
+              <w:rPr>
+                <w:noProof/>
+                <w:webHidden/>
+              </w:rPr>
+              <w:t>11</w:t>
+            </w:r>
+            <w:r>
+              <w:rPr>
+                <w:noProof/>
+                <w:webHidden/>
+              </w:rPr>
+              <w:fldChar w:fldCharType="end"/>
+            </w:r>
+          </w:hyperlink>
+        </w:p>
+        <w:p>
+          <w:pPr>
+            <w:pStyle w:val="TOC3"/>
+            <w:tabs>
+              <w:tab w:val="right" w:leader="dot" w:pos="9016"/>
+            </w:tabs>
+            <w:rPr>
+              <w:rFonts w:eastAsiaTheme="minorEastAsia"/>
+              <w:noProof/>
+              <w:lang w:eastAsia="en-IE"/>
+            </w:rPr>
+          </w:pPr>
+          <w:hyperlink w:anchor="_Toc148746659" w:history="1">
+            <w:r>
+              <w:rPr>
+                <w:rStyle w:val="Hyperlink"/>
+                <w:noProof/>
+              </w:rPr>
+              <w:t>Bug #4</w:t>
+            </w:r>
+            <w:r>
+              <w:rPr>
+                <w:noProof/>
+                <w:webHidden/>
+              </w:rPr>
+              <w:tab/>
+            </w:r>
+            <w:r>
+              <w:rPr>
+                <w:noProof/>
+                <w:webHidden/>
+              </w:rPr>
+              <w:fldChar w:fldCharType="begin"/>
+            </w:r>
+            <w:r>
+              <w:rPr>
+                <w:noProof/>
+                <w:webHidden/>
+              </w:rPr>
+              <w:instrText xml:space="preserve"> PAGEREF _Toc148746659 \h </w:instrText>
+            </w:r>
+            <w:r>
+              <w:rPr>
+                <w:noProof/>
+                <w:webHidden/>
+              </w:rPr>
+            </w:r>
+            <w:r>
+              <w:rPr>
+                <w:noProof/>
+                <w:webHidden/>
+              </w:rPr>
+              <w:fldChar w:fldCharType="separate"/>
+            </w:r>
+            <w:r>
+              <w:rPr>
+                <w:noProof/>
+                <w:webHidden/>
+              </w:rPr>
+              <w:t>12</w:t>
+            </w:r>
+            <w:r>
+              <w:rPr>
+                <w:noProof/>
+                <w:webHidden/>
+              </w:rPr>
+              <w:fldChar w:fldCharType="end"/>
+            </w:r>
+          </w:hyperlink>
+        </w:p>
+        <w:p>
+          <w:pPr>
+            <w:pStyle w:val="TOC1"/>
+            <w:tabs>
+              <w:tab w:val="right" w:leader="dot" w:pos="9016"/>
+            </w:tabs>
+            <w:rPr>
+              <w:rFonts w:eastAsiaTheme="minorEastAsia"/>
+              <w:noProof/>
+              <w:lang w:eastAsia="en-IE"/>
+            </w:rPr>
+          </w:pPr>
+          <w:hyperlink w:anchor="_Toc148746660" w:history="1">
+            <w:r>
+              <w:rPr>
+                <w:rStyle w:val="Hyperlink"/>
+                <w:noProof/>
+              </w:rPr>
+              <w:t>Observations</w:t>
+            </w:r>
+            <w:r>
+              <w:rPr>
+                <w:noProof/>
+                <w:webHidden/>
+              </w:rPr>
+              <w:tab/>
+            </w:r>
+            <w:r>
+              <w:rPr>
+                <w:noProof/>
+                <w:webHidden/>
+              </w:rPr>
+              <w:fldChar w:fldCharType="begin"/>
+            </w:r>
+            <w:r>
+              <w:rPr>
+                <w:noProof/>
+                <w:webHidden/>
+              </w:rPr>
+              <w:instrText xml:space="preserve"> PAGEREF _Toc148746660 \h </w:instrText>
             </w:r>
             <w:r>
               <w:rPr>
@@ -5481,7 +5972,7 @@
       <w:pPr>
         <w:pStyle w:val="Heading1"/>
       </w:pPr>
-      <w:bookmarkStart w:id="0" w:name="_Toc148736245"/>
+      <w:bookmarkStart w:id="0" w:name="_Toc148746636"/>
       <w:r>
         <w:lastRenderedPageBreak/>
         <w:t>User Stories</w:t>
@@ -5495,7 +5986,7 @@
           <w:color w:val="676A73" w:themeColor="background2" w:themeShade="80"/>
         </w:rPr>
       </w:pPr>
-      <w:bookmarkStart w:id="1" w:name="_Toc148736246"/>
+      <w:bookmarkStart w:id="1" w:name="_Toc148746637"/>
       <w:r>
         <w:rPr>
           <w:color w:val="676A73" w:themeColor="background2" w:themeShade="80"/>
@@ -5885,7 +6376,7 @@
                             <w:sdtPr>
                               <w:id w:val="-1815715833"/>
                               <w14:checkbox>
-                                <w14:checked w14:val="0"/>
+                                <w14:checked w14:val="1"/>
                                 <w14:checkedState w14:val="2612" w14:font="MS Gothic"/>
                                 <w14:uncheckedState w14:val="2610" w14:font="MS Gothic"/>
                               </w14:checkbox>
@@ -5899,7 +6390,7 @@
                                   <w:rPr>
                                     <w:rFonts w:ascii="MS Gothic" w:eastAsia="MS Gothic" w:hAnsi="MS Gothic" w:hint="eastAsia"/>
                                   </w:rPr>
-                                  <w:t>☐</w:t>
+                                  <w:t>☒</w:t>
                                 </w:r>
                               </w:p>
                             </w:sdtContent>
@@ -5908,7 +6399,7 @@
                             <w:sdtPr>
                               <w:id w:val="1948496116"/>
                               <w14:checkbox>
-                                <w14:checked w14:val="0"/>
+                                <w14:checked w14:val="1"/>
                                 <w14:checkedState w14:val="2612" w14:font="MS Gothic"/>
                                 <w14:uncheckedState w14:val="2610" w14:font="MS Gothic"/>
                               </w14:checkbox>
@@ -5922,7 +6413,7 @@
                                   <w:rPr>
                                     <w:rFonts w:ascii="MS Gothic" w:eastAsia="MS Gothic" w:hAnsi="MS Gothic" w:hint="eastAsia"/>
                                   </w:rPr>
-                                  <w:t>☐</w:t>
+                                  <w:t>☒</w:t>
                                 </w:r>
                               </w:p>
                             </w:sdtContent>
@@ -5931,7 +6422,7 @@
                             <w:sdtPr>
                               <w:id w:val="1012810412"/>
                               <w14:checkbox>
-                                <w14:checked w14:val="0"/>
+                                <w14:checked w14:val="1"/>
                                 <w14:checkedState w14:val="2612" w14:font="MS Gothic"/>
                                 <w14:uncheckedState w14:val="2610" w14:font="MS Gothic"/>
                               </w14:checkbox>
@@ -5945,7 +6436,7 @@
                                   <w:rPr>
                                     <w:rFonts w:ascii="MS Gothic" w:eastAsia="MS Gothic" w:hAnsi="MS Gothic" w:hint="eastAsia"/>
                                   </w:rPr>
-                                  <w:t>☐</w:t>
+                                  <w:t>☒</w:t>
                                 </w:r>
                               </w:p>
                             </w:sdtContent>
@@ -6076,7 +6567,7 @@
                       <w:sdtPr>
                         <w:id w:val="-1815715833"/>
                         <w14:checkbox>
-                          <w14:checked w14:val="0"/>
+                          <w14:checked w14:val="1"/>
                           <w14:checkedState w14:val="2612" w14:font="MS Gothic"/>
                           <w14:uncheckedState w14:val="2610" w14:font="MS Gothic"/>
                         </w14:checkbox>
@@ -6090,7 +6581,7 @@
                             <w:rPr>
                               <w:rFonts w:ascii="MS Gothic" w:eastAsia="MS Gothic" w:hAnsi="MS Gothic" w:hint="eastAsia"/>
                             </w:rPr>
-                            <w:t>☐</w:t>
+                            <w:t>☒</w:t>
                           </w:r>
                         </w:p>
                       </w:sdtContent>
@@ -6099,7 +6590,7 @@
                       <w:sdtPr>
                         <w:id w:val="1948496116"/>
                         <w14:checkbox>
-                          <w14:checked w14:val="0"/>
+                          <w14:checked w14:val="1"/>
                           <w14:checkedState w14:val="2612" w14:font="MS Gothic"/>
                           <w14:uncheckedState w14:val="2610" w14:font="MS Gothic"/>
                         </w14:checkbox>
@@ -6113,7 +6604,7 @@
                             <w:rPr>
                               <w:rFonts w:ascii="MS Gothic" w:eastAsia="MS Gothic" w:hAnsi="MS Gothic" w:hint="eastAsia"/>
                             </w:rPr>
-                            <w:t>☐</w:t>
+                            <w:t>☒</w:t>
                           </w:r>
                         </w:p>
                       </w:sdtContent>
@@ -6122,7 +6613,7 @@
                       <w:sdtPr>
                         <w:id w:val="1012810412"/>
                         <w14:checkbox>
-                          <w14:checked w14:val="0"/>
+                          <w14:checked w14:val="1"/>
                           <w14:checkedState w14:val="2612" w14:font="MS Gothic"/>
                           <w14:uncheckedState w14:val="2610" w14:font="MS Gothic"/>
                         </w14:checkbox>
@@ -6136,7 +6627,7 @@
                             <w:rPr>
                               <w:rFonts w:ascii="MS Gothic" w:eastAsia="MS Gothic" w:hAnsi="MS Gothic" w:hint="eastAsia"/>
                             </w:rPr>
-                            <w:t>☐</w:t>
+                            <w:t>☒</w:t>
                           </w:r>
                         </w:p>
                       </w:sdtContent>
@@ -6182,7 +6673,6 @@
       <w:pPr>
         <w:pStyle w:val="Heading2"/>
       </w:pPr>
-      <w:bookmarkStart w:id="2" w:name="_Toc148736247"/>
     </w:p>
     <w:p>
       <w:pPr>
@@ -6236,6 +6726,7 @@
           <w:color w:val="676A73" w:themeColor="background2" w:themeShade="80"/>
         </w:rPr>
       </w:pPr>
+      <w:bookmarkStart w:id="2" w:name="_Toc148746638"/>
       <w:r>
         <w:rPr>
           <w:noProof/>
@@ -6298,7 +6789,7 @@
                               </w:numPr>
                             </w:pPr>
                             <w:r>
-                              <w:t xml:space="preserve"> As a User, I want to log in, so that I can have access to the database.</w:t>
+                              <w:t>As a User, I want to log in, so that I can have access to the database.</w:t>
                             </w:r>
                           </w:p>
                           <w:p>
@@ -6388,7 +6879,7 @@
                         </w:numPr>
                       </w:pPr>
                       <w:r>
-                        <w:t xml:space="preserve"> As a User, I want to log in, so that I can have access to the database.</w:t>
+                        <w:t>As a User, I want to log in, so that I can have access to the database.</w:t>
                       </w:r>
                     </w:p>
                     <w:p>
@@ -6777,7 +7268,7 @@
       <w:pPr>
         <w:pStyle w:val="Heading1"/>
       </w:pPr>
-      <w:bookmarkStart w:id="3" w:name="_Toc148736248"/>
+      <w:bookmarkStart w:id="3" w:name="_Toc148746639"/>
       <w:r>
         <w:lastRenderedPageBreak/>
         <w:t>Testing</w:t>
@@ -6791,7 +7282,7 @@
           <w:color w:val="676A73" w:themeColor="background2" w:themeShade="80"/>
         </w:rPr>
       </w:pPr>
-      <w:bookmarkStart w:id="4" w:name="_Toc148736249"/>
+      <w:bookmarkStart w:id="4" w:name="_Toc148746640"/>
       <w:r>
         <w:rPr>
           <w:color w:val="676A73" w:themeColor="background2" w:themeShade="80"/>
@@ -7104,7 +7595,7 @@
       <w:pPr>
         <w:pStyle w:val="Heading3"/>
       </w:pPr>
-      <w:bookmarkStart w:id="5" w:name="_Toc148736250"/>
+      <w:bookmarkStart w:id="5" w:name="_Toc148746641"/>
       <w:r>
         <w:t>Test #1</w:t>
       </w:r>
@@ -7214,8 +7705,13 @@
               </w:numPr>
             </w:pPr>
             <w:r>
-              <w:t>Application server and database is running</w:t>
-            </w:r>
+              <w:t xml:space="preserve">Application server and database is </w:t>
+            </w:r>
+            <w:proofErr w:type="gramStart"/>
+            <w:r>
+              <w:t>running</w:t>
+            </w:r>
+            <w:proofErr w:type="gramEnd"/>
           </w:p>
           <w:p>
             <w:pPr>
@@ -7256,7 +7752,15 @@
               </w:numPr>
             </w:pPr>
             <w:r>
-              <w:t xml:space="preserve">Set GET request </w:t>
+              <w:t xml:space="preserve">Set GET </w:t>
+            </w:r>
+            <w:proofErr w:type="gramStart"/>
+            <w:r>
+              <w:t>request</w:t>
+            </w:r>
+            <w:proofErr w:type="gramEnd"/>
+            <w:r>
+              <w:t xml:space="preserve"> </w:t>
             </w:r>
           </w:p>
           <w:p>
@@ -7270,12 +7774,14 @@
             <w:r>
               <w:t xml:space="preserve">Enter URL </w:t>
             </w:r>
+            <w:proofErr w:type="gramStart"/>
             <w:r>
               <w:t>http://localhost</w:t>
             </w:r>
             <w:r>
               <w:t>/Assessment/Sprint1</w:t>
             </w:r>
+            <w:proofErr w:type="gramEnd"/>
           </w:p>
           <w:p>
             <w:pPr>
@@ -7286,8 +7792,13 @@
               </w:numPr>
             </w:pPr>
             <w:r>
-              <w:t>Press send</w:t>
-            </w:r>
+              <w:t xml:space="preserve">Press </w:t>
+            </w:r>
+            <w:proofErr w:type="gramStart"/>
+            <w:r>
+              <w:t>send</w:t>
+            </w:r>
+            <w:proofErr w:type="gramEnd"/>
           </w:p>
         </w:tc>
       </w:tr>
@@ -7451,7 +7962,7 @@
       <w:pPr>
         <w:pStyle w:val="Heading3"/>
       </w:pPr>
-      <w:bookmarkStart w:id="6" w:name="_Toc148736251"/>
+      <w:bookmarkStart w:id="6" w:name="_Toc148746642"/>
       <w:r>
         <w:lastRenderedPageBreak/>
         <w:t>Test #2</w:t>
@@ -7729,7 +8240,7 @@
       <w:pPr>
         <w:pStyle w:val="Heading3"/>
       </w:pPr>
-      <w:bookmarkStart w:id="7" w:name="_Toc148736252"/>
+      <w:bookmarkStart w:id="7" w:name="_Toc148746643"/>
       <w:r>
         <w:t>Test #3</w:t>
       </w:r>
@@ -7998,7 +8509,7 @@
       <w:pPr>
         <w:pStyle w:val="Heading3"/>
       </w:pPr>
-      <w:bookmarkStart w:id="8" w:name="_Toc148736253"/>
+      <w:bookmarkStart w:id="8" w:name="_Toc148746644"/>
       <w:r>
         <w:lastRenderedPageBreak/>
         <w:t>Test #</w:t>
@@ -8282,7 +8793,7 @@
       <w:pPr>
         <w:pStyle w:val="Heading3"/>
       </w:pPr>
-      <w:bookmarkStart w:id="9" w:name="_Toc148736254"/>
+      <w:bookmarkStart w:id="9" w:name="_Toc148746645"/>
       <w:r>
         <w:t>Test #5</w:t>
       </w:r>
@@ -8394,8 +8905,13 @@
               <w:t xml:space="preserve">Enter </w:t>
             </w:r>
             <w:r>
-              <w:t>invalid productName = skon</w:t>
-            </w:r>
+              <w:t xml:space="preserve">invalid productName = </w:t>
+            </w:r>
+            <w:proofErr w:type="spellStart"/>
+            <w:r>
+              <w:t>skon</w:t>
+            </w:r>
+            <w:proofErr w:type="spellEnd"/>
           </w:p>
         </w:tc>
       </w:tr>
@@ -8554,7 +9070,7 @@
       <w:pPr>
         <w:pStyle w:val="Heading3"/>
       </w:pPr>
-      <w:bookmarkStart w:id="10" w:name="_Toc148736255"/>
+      <w:bookmarkStart w:id="10" w:name="_Toc148746646"/>
       <w:r>
         <w:lastRenderedPageBreak/>
         <w:t>Test #6</w:t>
@@ -8824,7 +9340,7 @@
       <w:pPr>
         <w:pStyle w:val="Heading3"/>
       </w:pPr>
-      <w:bookmarkStart w:id="11" w:name="_Toc148736256"/>
+      <w:bookmarkStart w:id="11" w:name="_Toc148746647"/>
       <w:r>
         <w:t>Test #7</w:t>
       </w:r>
@@ -8938,9 +9454,11 @@
             <w:r>
               <w:t xml:space="preserve">Enter </w:t>
             </w:r>
+            <w:proofErr w:type="spellStart"/>
             <w:r>
               <w:t>productCategory</w:t>
             </w:r>
+            <w:proofErr w:type="spellEnd"/>
             <w:r>
               <w:t xml:space="preserve"> = </w:t>
             </w:r>
@@ -8970,8 +9488,13 @@
             <w:r>
               <w:t xml:space="preserve">List of products where </w:t>
             </w:r>
-            <w:r>
-              <w:t xml:space="preserve">productCategory = eyes </w:t>
+            <w:proofErr w:type="spellStart"/>
+            <w:r>
+              <w:t>productCategory</w:t>
+            </w:r>
+            <w:proofErr w:type="spellEnd"/>
+            <w:r>
+              <w:t xml:space="preserve"> = eyes </w:t>
             </w:r>
             <w:r>
               <w:t xml:space="preserve">is retrieved </w:t>
@@ -9120,10 +9643,12 @@
       <w:pPr>
         <w:pStyle w:val="Heading3"/>
       </w:pPr>
+      <w:bookmarkStart w:id="13" w:name="_Toc148746648"/>
       <w:r>
         <w:lastRenderedPageBreak/>
         <w:t>Test #8</w:t>
       </w:r>
+      <w:bookmarkEnd w:id="13"/>
     </w:p>
     <w:tbl>
       <w:tblPr>
@@ -9228,34 +9753,59 @@
           </w:tcPr>
           <w:p>
             <w:r>
-              <w:t>productName=”</w:t>
-            </w:r>
-            <w:r>
-              <w:t>NUDE LIQUID LIPSTICK VAULT</w:t>
+              <w:t>productName</w:t>
+            </w:r>
+            <w:proofErr w:type="gramStart"/>
+            <w:r>
+              <w:t>=”</w:t>
+            </w:r>
+            <w:r>
+              <w:t>NUDE</w:t>
+            </w:r>
+            <w:proofErr w:type="gramEnd"/>
+            <w:r>
+              <w:t xml:space="preserve"> LIQUID LIPSTICK VAULT</w:t>
             </w:r>
             <w:r>
               <w:t xml:space="preserve">”, </w:t>
             </w:r>
-            <w:r>
-              <w:t xml:space="preserve">productCategory=”lips”, productDescription=” </w:t>
-            </w:r>
-            <w:r>
-              <w:t>A 25-piece mini lipstick vault.</w:t>
-            </w:r>
-            <w:r>
-              <w:t xml:space="preserve"> </w:t>
-            </w:r>
-            <w:r>
-              <w:t>For all the nudes you could possibly need</w:t>
-            </w:r>
-            <w:r>
-              <w:t>.”, company=”Jeffree Star”, price=</w:t>
+            <w:proofErr w:type="spellStart"/>
+            <w:r>
+              <w:t>productCategory</w:t>
+            </w:r>
+            <w:proofErr w:type="spellEnd"/>
+            <w:r>
+              <w:t xml:space="preserve">=”lips”, </w:t>
+            </w:r>
+            <w:proofErr w:type="spellStart"/>
+            <w:r>
+              <w:t>productDescription</w:t>
+            </w:r>
+            <w:proofErr w:type="spellEnd"/>
+            <w:r>
+              <w:t>=” A 25-piece mini lipstick vault. For all the nudes you could possibly need.”, company</w:t>
+            </w:r>
+            <w:proofErr w:type="gramStart"/>
+            <w:r>
+              <w:t>=”Jeffree</w:t>
+            </w:r>
+            <w:proofErr w:type="gramEnd"/>
+            <w:r>
+              <w:t xml:space="preserve"> Star”, price=</w:t>
             </w:r>
             <w:r>
               <w:t>173.25</w:t>
             </w:r>
             <w:r>
-              <w:t xml:space="preserve">, stock=50, onSale=”no”, </w:t>
+              <w:t xml:space="preserve">, stock=50, </w:t>
+            </w:r>
+            <w:proofErr w:type="spellStart"/>
+            <w:r>
+              <w:t>onSale</w:t>
+            </w:r>
+            <w:proofErr w:type="spellEnd"/>
+            <w:r>
+              <w:t xml:space="preserve">=”no”, </w:t>
             </w:r>
             <w:r>
               <w:t>discontinued</w:t>
@@ -9381,6 +9931,9 @@
         <w:spacing w:after="0"/>
       </w:pPr>
       <w:r>
+        <w:rPr>
+          <w:noProof/>
+        </w:rPr>
         <w:drawing>
           <wp:inline distT="0" distB="0" distL="0" distR="0" wp14:anchorId="78713443" wp14:editId="2DB6F62A">
             <wp:extent cx="5731510" cy="5272405"/>
@@ -9445,10 +9998,12 @@
       <w:pPr>
         <w:pStyle w:val="Heading3"/>
       </w:pPr>
+      <w:bookmarkStart w:id="14" w:name="_Toc148746649"/>
       <w:r>
         <w:lastRenderedPageBreak/>
         <w:t>Test #9</w:t>
       </w:r>
+      <w:bookmarkEnd w:id="14"/>
     </w:p>
     <w:tbl>
       <w:tblPr>
@@ -9504,10 +10059,7 @@
           </w:tcPr>
           <w:p>
             <w:r>
-              <w:t>#</w:t>
-            </w:r>
-            <w:r>
-              <w:t>9</w:t>
+              <w:t>#9</w:t>
             </w:r>
           </w:p>
         </w:tc>
@@ -9553,7 +10105,16 @@
           </w:tcPr>
           <w:p>
             <w:r>
-              <w:t>Enter productID=</w:t>
+              <w:t xml:space="preserve">Enter </w:t>
+            </w:r>
+            <w:r>
+              <w:t>productID</w:t>
+            </w:r>
+            <w:r>
+              <w:t xml:space="preserve"> </w:t>
+            </w:r>
+            <w:r>
+              <w:t>=</w:t>
             </w:r>
             <w:r>
               <w:t>5</w:t>
@@ -9562,7 +10123,10 @@
               <w:t xml:space="preserve"> and update price field to </w:t>
             </w:r>
             <w:r>
-              <w:t>59.00</w:t>
+              <w:t>60</w:t>
+            </w:r>
+            <w:r>
+              <w:t>.00</w:t>
             </w:r>
           </w:p>
         </w:tc>
@@ -9585,13 +10149,13 @@
           </w:tcPr>
           <w:p>
             <w:r>
-              <w:t>ProductID=5 price successfully updated (</w:t>
-            </w:r>
-            <w:r>
-              <w:t>ENDLESS NIGHTS EYESHADOW PALETTE</w:t>
-            </w:r>
-            <w:r>
-              <w:t>)</w:t>
+              <w:t>productID</w:t>
+            </w:r>
+            <w:r>
+              <w:t xml:space="preserve"> </w:t>
+            </w:r>
+            <w:r>
+              <w:t>=5 price successfully updated</w:t>
             </w:r>
           </w:p>
         </w:tc>
@@ -9683,14 +10247,54 @@
         <w:pStyle w:val="Heading3"/>
       </w:pPr>
     </w:p>
-    <w:p/>
     <w:p>
+      <w:r>
+        <w:drawing>
+          <wp:inline distT="0" distB="0" distL="0" distR="0" wp14:anchorId="35BEC04A" wp14:editId="22EB4460">
+            <wp:extent cx="5730107" cy="3339296"/>
+            <wp:effectExtent l="0" t="0" r="4445" b="0"/>
+            <wp:docPr id="2136201469" name="Picture 1" descr="A screenshot of a computer&#10;&#10;Description automatically generated"/>
+            <wp:cNvGraphicFramePr>
+              <a:graphicFrameLocks xmlns:a="http://schemas.openxmlformats.org/drawingml/2006/main" noChangeAspect="1"/>
+            </wp:cNvGraphicFramePr>
+            <a:graphic xmlns:a="http://schemas.openxmlformats.org/drawingml/2006/main">
+              <a:graphicData uri="http://schemas.openxmlformats.org/drawingml/2006/picture">
+                <pic:pic xmlns:pic="http://schemas.openxmlformats.org/drawingml/2006/picture">
+                  <pic:nvPicPr>
+                    <pic:cNvPr id="2136201469" name="Picture 1" descr="A screenshot of a computer&#10;&#10;Description automatically generated"/>
+                    <pic:cNvPicPr/>
+                  </pic:nvPicPr>
+                  <pic:blipFill>
+                    <a:blip r:embed="rId14"/>
+                    <a:stretch>
+                      <a:fillRect/>
+                    </a:stretch>
+                  </pic:blipFill>
+                  <pic:spPr>
+                    <a:xfrm>
+                      <a:off x="0" y="0"/>
+                      <a:ext cx="5762543" cy="3358199"/>
+                    </a:xfrm>
+                    <a:prstGeom prst="rect">
+                      <a:avLst/>
+                    </a:prstGeom>
+                  </pic:spPr>
+                </pic:pic>
+              </a:graphicData>
+            </a:graphic>
+          </wp:inline>
+        </w:drawing>
+      </w:r>
+    </w:p>
+    <w:p>
       <w:pPr>
         <w:pStyle w:val="Heading3"/>
       </w:pPr>
+      <w:bookmarkStart w:id="15" w:name="_Toc148746650"/>
       <w:r>
         <w:t>Test #10</w:t>
       </w:r>
+      <w:bookmarkEnd w:id="15"/>
     </w:p>
     <w:tbl>
       <w:tblPr>
@@ -9749,10 +10353,7 @@
           </w:tcPr>
           <w:p>
             <w:r>
-              <w:t>#</w:t>
-            </w:r>
-            <w:r>
-              <w:t>10</w:t>
+              <w:t>#10</w:t>
             </w:r>
           </w:p>
         </w:tc>
@@ -9801,7 +10402,7 @@
               <w:t xml:space="preserve">Enter </w:t>
             </w:r>
             <w:r>
-              <w:t>makeupID</w:t>
+              <w:t>productID</w:t>
             </w:r>
             <w:r>
               <w:t>=</w:t>
@@ -9924,10 +10525,13 @@
     </w:p>
     <w:p>
       <w:r>
+        <w:rPr>
+          <w:noProof/>
+        </w:rPr>
         <w:drawing>
-          <wp:inline distT="0" distB="0" distL="0" distR="0" wp14:anchorId="3F2E6780" wp14:editId="2861FAF3">
-            <wp:extent cx="5731510" cy="2694940"/>
-            <wp:effectExtent l="0" t="0" r="2540" b="0"/>
+          <wp:inline distT="0" distB="0" distL="0" distR="0" wp14:anchorId="3F2E6780" wp14:editId="397D0CA5">
+            <wp:extent cx="5730815" cy="2378597"/>
+            <wp:effectExtent l="0" t="0" r="3810" b="3175"/>
             <wp:docPr id="285521261" name="Picture 1" descr="A screenshot of a computer&#10;&#10;Description automatically generated"/>
             <wp:cNvGraphicFramePr>
               <a:graphicFrameLocks xmlns:a="http://schemas.openxmlformats.org/drawingml/2006/main" noChangeAspect="1"/>
@@ -9940,7 +10544,7 @@
                     <pic:cNvPicPr/>
                   </pic:nvPicPr>
                   <pic:blipFill>
-                    <a:blip r:embed="rId14"/>
+                    <a:blip r:embed="rId15"/>
                     <a:stretch>
                       <a:fillRect/>
                     </a:stretch>
@@ -9948,7 +10552,7 @@
                   <pic:spPr>
                     <a:xfrm>
                       <a:off x="0" y="0"/>
-                      <a:ext cx="5731510" cy="2694940"/>
+                      <a:ext cx="5747091" cy="2385352"/>
                     </a:xfrm>
                     <a:prstGeom prst="rect">
                       <a:avLst/>
@@ -9964,447 +10568,29 @@
     <w:p/>
     <w:p>
       <w:pPr>
-        <w:pStyle w:val="Heading3"/>
-      </w:pPr>
-      <w:r>
-        <w:t>Test #11</w:t>
-      </w:r>
-    </w:p>
-    <w:tbl>
-      <w:tblPr>
-        <w:tblStyle w:val="TableGrid"/>
-        <w:tblW w:w="0" w:type="auto"/>
-        <w:tblLook w:val="04A0" w:firstRow="1" w:lastRow="0" w:firstColumn="1" w:lastColumn="0" w:noHBand="0" w:noVBand="1"/>
-      </w:tblPr>
-      <w:tblGrid>
-        <w:gridCol w:w="1838"/>
-        <w:gridCol w:w="7178"/>
-      </w:tblGrid>
-      <w:tr>
-        <w:tc>
-          <w:tcPr>
-            <w:tcW w:w="1838" w:type="dxa"/>
-            <w:shd w:val="clear" w:color="auto" w:fill="EE80BC" w:themeFill="accent1" w:themeFillTint="99"/>
-          </w:tcPr>
-          <w:p>
-            <w:r>
-              <w:t>User Story</w:t>
-            </w:r>
-          </w:p>
-        </w:tc>
-        <w:tc>
-          <w:tcPr>
-            <w:tcW w:w="7178" w:type="dxa"/>
-          </w:tcPr>
-          <w:p/>
-        </w:tc>
-      </w:tr>
-      <w:tr>
-        <w:tc>
-          <w:tcPr>
-            <w:tcW w:w="1838" w:type="dxa"/>
-            <w:shd w:val="clear" w:color="auto" w:fill="EE80BC" w:themeFill="accent1" w:themeFillTint="99"/>
-          </w:tcPr>
-          <w:p>
-            <w:r>
-              <w:t>Test Case ID</w:t>
-            </w:r>
-          </w:p>
-        </w:tc>
-        <w:tc>
-          <w:tcPr>
-            <w:tcW w:w="7178" w:type="dxa"/>
-          </w:tcPr>
-          <w:p>
-            <w:r>
-              <w:t>#</w:t>
-            </w:r>
-            <w:r>
-              <w:t>11</w:t>
-            </w:r>
-          </w:p>
-        </w:tc>
-      </w:tr>
-      <w:tr>
-        <w:tc>
-          <w:tcPr>
-            <w:tcW w:w="1838" w:type="dxa"/>
-            <w:shd w:val="clear" w:color="auto" w:fill="EE80BC" w:themeFill="accent1" w:themeFillTint="99"/>
-          </w:tcPr>
-          <w:p>
-            <w:r>
-              <w:t>Description</w:t>
-            </w:r>
-          </w:p>
-        </w:tc>
-        <w:tc>
-          <w:tcPr>
-            <w:tcW w:w="7178" w:type="dxa"/>
-          </w:tcPr>
-          <w:p/>
-        </w:tc>
-      </w:tr>
-      <w:tr>
-        <w:tc>
-          <w:tcPr>
-            <w:tcW w:w="1838" w:type="dxa"/>
-            <w:shd w:val="clear" w:color="auto" w:fill="EE80BC" w:themeFill="accent1" w:themeFillTint="99"/>
-          </w:tcPr>
-          <w:p>
-            <w:r>
-              <w:t>When</w:t>
-            </w:r>
-          </w:p>
-        </w:tc>
-        <w:tc>
-          <w:tcPr>
-            <w:tcW w:w="7178" w:type="dxa"/>
-          </w:tcPr>
-          <w:p/>
-        </w:tc>
-      </w:tr>
-      <w:tr>
-        <w:tc>
-          <w:tcPr>
-            <w:tcW w:w="1838" w:type="dxa"/>
-            <w:shd w:val="clear" w:color="auto" w:fill="EE80BC" w:themeFill="accent1" w:themeFillTint="99"/>
-          </w:tcPr>
-          <w:p>
-            <w:r>
-              <w:t>Then</w:t>
-            </w:r>
-          </w:p>
-        </w:tc>
-        <w:tc>
-          <w:tcPr>
-            <w:tcW w:w="7178" w:type="dxa"/>
-          </w:tcPr>
-          <w:p/>
-        </w:tc>
-      </w:tr>
-      <w:tr>
-        <w:tc>
-          <w:tcPr>
-            <w:tcW w:w="1838" w:type="dxa"/>
-            <w:shd w:val="clear" w:color="auto" w:fill="404040" w:themeFill="text1" w:themeFillTint="BF"/>
-          </w:tcPr>
-          <w:p>
-            <w:r>
-              <w:rPr>
-                <w:color w:val="FFFFFF" w:themeColor="background1"/>
-              </w:rPr>
-              <w:t>Test Result</w:t>
-            </w:r>
-          </w:p>
-        </w:tc>
-        <w:tc>
-          <w:tcPr>
-            <w:tcW w:w="7178" w:type="dxa"/>
-          </w:tcPr>
-          <w:p>
-            <w:sdt>
-              <w:sdtPr>
-                <w:rPr>
-                  <w:shd w:val="clear" w:color="auto" w:fill="92D050"/>
-                </w:rPr>
-                <w:id w:val="-1215582068"/>
-                <w14:checkbox>
-                  <w14:checked w14:val="0"/>
-                  <w14:checkedState w14:val="2612" w14:font="MS Gothic"/>
-                  <w14:uncheckedState w14:val="2610" w14:font="MS Gothic"/>
-                </w14:checkbox>
-              </w:sdtPr>
-              <w:sdtContent>
-                <w:r>
-                  <w:rPr>
-                    <w:rFonts w:ascii="MS Gothic" w:eastAsia="MS Gothic" w:hAnsi="MS Gothic" w:hint="eastAsia"/>
-                    <w:shd w:val="clear" w:color="auto" w:fill="92D050"/>
-                  </w:rPr>
-                  <w:t>☐</w:t>
-                </w:r>
-              </w:sdtContent>
-            </w:sdt>
-            <w:r>
-              <w:rPr>
-                <w:shd w:val="clear" w:color="auto" w:fill="92D050"/>
-              </w:rPr>
-              <w:t>Passed</w:t>
-            </w:r>
-            <w:r>
-              <w:rPr>
-                <w:shd w:val="clear" w:color="auto" w:fill="92D050"/>
-              </w:rPr>
-              <w:t xml:space="preserve">                                                  </w:t>
-            </w:r>
-            <w:r>
-              <w:t xml:space="preserve">                      </w:t>
-            </w:r>
-            <w:sdt>
-              <w:sdtPr>
-                <w:id w:val="1540618053"/>
-                <w14:checkbox>
-                  <w14:checked w14:val="0"/>
-                  <w14:checkedState w14:val="2612" w14:font="MS Gothic"/>
-                  <w14:uncheckedState w14:val="2610" w14:font="MS Gothic"/>
-                </w14:checkbox>
-              </w:sdtPr>
-              <w:sdtContent>
-                <w:r>
-                  <w:rPr>
-                    <w:rFonts w:ascii="MS Gothic" w:eastAsia="MS Gothic" w:hAnsi="MS Gothic" w:hint="eastAsia"/>
-                  </w:rPr>
-                  <w:t>☐</w:t>
-                </w:r>
-              </w:sdtContent>
-            </w:sdt>
-            <w:r>
-              <w:t>Failed</w:t>
-            </w:r>
-          </w:p>
-        </w:tc>
-      </w:tr>
-    </w:tbl>
-    <w:p>
-      <w:pPr>
-        <w:pStyle w:val="Heading3"/>
-      </w:pPr>
-    </w:p>
-    <w:p/>
-    <w:p>
-      <w:pPr>
-        <w:pStyle w:val="Heading3"/>
-      </w:pPr>
-      <w:r>
-        <w:t>Test #12</w:t>
-      </w:r>
-    </w:p>
-    <w:tbl>
-      <w:tblPr>
-        <w:tblStyle w:val="TableGrid"/>
-        <w:tblW w:w="0" w:type="auto"/>
-        <w:tblLook w:val="04A0" w:firstRow="1" w:lastRow="0" w:firstColumn="1" w:lastColumn="0" w:noHBand="0" w:noVBand="1"/>
-      </w:tblPr>
-      <w:tblGrid>
-        <w:gridCol w:w="1838"/>
-        <w:gridCol w:w="7178"/>
-      </w:tblGrid>
-      <w:tr>
-        <w:tc>
-          <w:tcPr>
-            <w:tcW w:w="1838" w:type="dxa"/>
-            <w:shd w:val="clear" w:color="auto" w:fill="EE80BC" w:themeFill="accent1" w:themeFillTint="99"/>
-          </w:tcPr>
-          <w:p>
-            <w:r>
-              <w:t>User Story</w:t>
-            </w:r>
-          </w:p>
-        </w:tc>
-        <w:tc>
-          <w:tcPr>
-            <w:tcW w:w="7178" w:type="dxa"/>
-          </w:tcPr>
-          <w:p/>
-        </w:tc>
-      </w:tr>
-      <w:tr>
-        <w:tc>
-          <w:tcPr>
-            <w:tcW w:w="1838" w:type="dxa"/>
-            <w:shd w:val="clear" w:color="auto" w:fill="EE80BC" w:themeFill="accent1" w:themeFillTint="99"/>
-          </w:tcPr>
-          <w:p>
-            <w:r>
-              <w:lastRenderedPageBreak/>
-              <w:t>Test Case ID</w:t>
-            </w:r>
-          </w:p>
-        </w:tc>
-        <w:tc>
-          <w:tcPr>
-            <w:tcW w:w="7178" w:type="dxa"/>
-          </w:tcPr>
-          <w:p>
-            <w:r>
-              <w:t>#</w:t>
-            </w:r>
-            <w:r>
-              <w:t>12</w:t>
-            </w:r>
-          </w:p>
-        </w:tc>
-      </w:tr>
-      <w:tr>
-        <w:tc>
-          <w:tcPr>
-            <w:tcW w:w="1838" w:type="dxa"/>
-            <w:shd w:val="clear" w:color="auto" w:fill="EE80BC" w:themeFill="accent1" w:themeFillTint="99"/>
-          </w:tcPr>
-          <w:p>
-            <w:r>
-              <w:t>Description</w:t>
-            </w:r>
-          </w:p>
-        </w:tc>
-        <w:tc>
-          <w:tcPr>
-            <w:tcW w:w="7178" w:type="dxa"/>
-          </w:tcPr>
-          <w:p/>
-        </w:tc>
-      </w:tr>
-      <w:tr>
-        <w:tc>
-          <w:tcPr>
-            <w:tcW w:w="1838" w:type="dxa"/>
-            <w:shd w:val="clear" w:color="auto" w:fill="EE80BC" w:themeFill="accent1" w:themeFillTint="99"/>
-          </w:tcPr>
-          <w:p>
-            <w:r>
-              <w:t>When</w:t>
-            </w:r>
-          </w:p>
-        </w:tc>
-        <w:tc>
-          <w:tcPr>
-            <w:tcW w:w="7178" w:type="dxa"/>
-          </w:tcPr>
-          <w:p/>
-        </w:tc>
-      </w:tr>
-      <w:tr>
-        <w:tc>
-          <w:tcPr>
-            <w:tcW w:w="1838" w:type="dxa"/>
-            <w:shd w:val="clear" w:color="auto" w:fill="EE80BC" w:themeFill="accent1" w:themeFillTint="99"/>
-          </w:tcPr>
-          <w:p>
-            <w:r>
-              <w:t>Then</w:t>
-            </w:r>
-          </w:p>
-        </w:tc>
-        <w:tc>
-          <w:tcPr>
-            <w:tcW w:w="7178" w:type="dxa"/>
-          </w:tcPr>
-          <w:p/>
-        </w:tc>
-      </w:tr>
-      <w:tr>
-        <w:tc>
-          <w:tcPr>
-            <w:tcW w:w="1838" w:type="dxa"/>
-            <w:shd w:val="clear" w:color="auto" w:fill="404040" w:themeFill="text1" w:themeFillTint="BF"/>
-          </w:tcPr>
-          <w:p>
-            <w:r>
-              <w:rPr>
-                <w:color w:val="FFFFFF" w:themeColor="background1"/>
-              </w:rPr>
-              <w:t>Test Result</w:t>
-            </w:r>
-          </w:p>
-        </w:tc>
-        <w:tc>
-          <w:tcPr>
-            <w:tcW w:w="7178" w:type="dxa"/>
-          </w:tcPr>
-          <w:p>
-            <w:sdt>
-              <w:sdtPr>
-                <w:rPr>
-                  <w:shd w:val="clear" w:color="auto" w:fill="92D050"/>
-                </w:rPr>
-                <w:id w:val="-2020545806"/>
-                <w14:checkbox>
-                  <w14:checked w14:val="0"/>
-                  <w14:checkedState w14:val="2612" w14:font="MS Gothic"/>
-                  <w14:uncheckedState w14:val="2610" w14:font="MS Gothic"/>
-                </w14:checkbox>
-              </w:sdtPr>
-              <w:sdtContent>
-                <w:r>
-                  <w:rPr>
-                    <w:rFonts w:ascii="MS Gothic" w:eastAsia="MS Gothic" w:hAnsi="MS Gothic" w:hint="eastAsia"/>
-                    <w:shd w:val="clear" w:color="auto" w:fill="92D050"/>
-                  </w:rPr>
-                  <w:t>☐</w:t>
-                </w:r>
-              </w:sdtContent>
-            </w:sdt>
-            <w:r>
-              <w:rPr>
-                <w:shd w:val="clear" w:color="auto" w:fill="92D050"/>
-              </w:rPr>
-              <w:t>Passed</w:t>
-            </w:r>
-            <w:r>
-              <w:rPr>
-                <w:shd w:val="clear" w:color="auto" w:fill="92D050"/>
-              </w:rPr>
-              <w:t xml:space="preserve">                                                  </w:t>
-            </w:r>
-            <w:r>
-              <w:t xml:space="preserve">                      </w:t>
-            </w:r>
-            <w:sdt>
-              <w:sdtPr>
-                <w:id w:val="-1133786636"/>
-                <w14:checkbox>
-                  <w14:checked w14:val="0"/>
-                  <w14:checkedState w14:val="2612" w14:font="MS Gothic"/>
-                  <w14:uncheckedState w14:val="2610" w14:font="MS Gothic"/>
-                </w14:checkbox>
-              </w:sdtPr>
-              <w:sdtContent>
-                <w:r>
-                  <w:rPr>
-                    <w:rFonts w:ascii="MS Gothic" w:eastAsia="MS Gothic" w:hAnsi="MS Gothic" w:hint="eastAsia"/>
-                  </w:rPr>
-                  <w:t>☐</w:t>
-                </w:r>
-              </w:sdtContent>
-            </w:sdt>
-            <w:r>
-              <w:t>Failed</w:t>
-            </w:r>
-          </w:p>
-        </w:tc>
-      </w:tr>
-    </w:tbl>
-    <w:p>
-      <w:pPr>
-        <w:pStyle w:val="Heading3"/>
-      </w:pPr>
-      <w:r>
-        <w:br w:type="page"/>
-      </w:r>
-    </w:p>
-    <w:p>
-      <w:pPr>
         <w:pStyle w:val="Heading2"/>
         <w:rPr>
           <w:color w:val="676A73" w:themeColor="background2" w:themeShade="80"/>
         </w:rPr>
       </w:pPr>
-      <w:bookmarkStart w:id="13" w:name="_Toc148736260"/>
+      <w:bookmarkStart w:id="16" w:name="_Toc148746651"/>
       <w:r>
         <w:rPr>
           <w:color w:val="676A73" w:themeColor="background2" w:themeShade="80"/>
         </w:rPr>
-        <w:lastRenderedPageBreak/>
         <w:t>User Test Cases</w:t>
       </w:r>
-      <w:bookmarkEnd w:id="13"/>
+      <w:bookmarkEnd w:id="16"/>
     </w:p>
     <w:p>
       <w:pPr>
         <w:pStyle w:val="Heading3"/>
       </w:pPr>
+      <w:bookmarkStart w:id="17" w:name="_Toc148746652"/>
       <w:r>
         <w:t>Test #1</w:t>
       </w:r>
+      <w:bookmarkEnd w:id="17"/>
     </w:p>
     <w:tbl>
       <w:tblPr>
@@ -10613,9 +10799,11 @@
       <w:pPr>
         <w:pStyle w:val="Heading3"/>
       </w:pPr>
+      <w:bookmarkStart w:id="18" w:name="_Toc148746653"/>
       <w:r>
         <w:t>Test #2</w:t>
       </w:r>
+      <w:bookmarkEnd w:id="18"/>
     </w:p>
     <w:tbl>
       <w:tblPr>
@@ -10842,14 +11030,39 @@
           <w:color w:val="676A73" w:themeColor="background2" w:themeShade="80"/>
         </w:rPr>
       </w:pPr>
-      <w:bookmarkStart w:id="14" w:name="_Toc148736261"/>
+    </w:p>
+    <w:p>
+      <w:pPr>
+        <w:rPr>
+          <w:rFonts w:asciiTheme="majorHAnsi" w:eastAsiaTheme="majorEastAsia" w:hAnsiTheme="majorHAnsi" w:cstheme="majorBidi"/>
+          <w:color w:val="676A73" w:themeColor="background2" w:themeShade="80"/>
+          <w:sz w:val="26"/>
+          <w:szCs w:val="26"/>
+        </w:rPr>
+      </w:pPr>
       <w:r>
         <w:rPr>
           <w:color w:val="676A73" w:themeColor="background2" w:themeShade="80"/>
         </w:rPr>
+        <w:br w:type="page"/>
+      </w:r>
+    </w:p>
+    <w:p>
+      <w:pPr>
+        <w:pStyle w:val="Heading2"/>
+        <w:rPr>
+          <w:color w:val="676A73" w:themeColor="background2" w:themeShade="80"/>
+        </w:rPr>
+      </w:pPr>
+      <w:bookmarkStart w:id="19" w:name="_Toc148746654"/>
+      <w:r>
+        <w:rPr>
+          <w:color w:val="676A73" w:themeColor="background2" w:themeShade="80"/>
+        </w:rPr>
+        <w:lastRenderedPageBreak/>
         <w:t>Test Report</w:t>
       </w:r>
-      <w:bookmarkEnd w:id="14"/>
+      <w:bookmarkEnd w:id="19"/>
     </w:p>
     <w:tbl>
       <w:tblPr>
@@ -10858,14 +11071,15 @@
         <w:tblLook w:val="04A0" w:firstRow="1" w:lastRow="0" w:firstColumn="1" w:lastColumn="0" w:noHBand="0" w:noVBand="1"/>
       </w:tblPr>
       <w:tblGrid>
-        <w:gridCol w:w="3248"/>
-        <w:gridCol w:w="2884"/>
-        <w:gridCol w:w="2884"/>
+        <w:gridCol w:w="2558"/>
+        <w:gridCol w:w="1996"/>
+        <w:gridCol w:w="2231"/>
+        <w:gridCol w:w="2231"/>
       </w:tblGrid>
       <w:tr>
         <w:tc>
           <w:tcPr>
-            <w:tcW w:w="3248" w:type="dxa"/>
+            <w:tcW w:w="2558" w:type="dxa"/>
             <w:shd w:val="clear" w:color="auto" w:fill="E32D91" w:themeFill="accent1"/>
             <w:vAlign w:val="center"/>
           </w:tcPr>
@@ -10888,7 +11102,29 @@
         </w:tc>
         <w:tc>
           <w:tcPr>
-            <w:tcW w:w="2884" w:type="dxa"/>
+            <w:tcW w:w="1996" w:type="dxa"/>
+            <w:shd w:val="clear" w:color="auto" w:fill="E32D91" w:themeFill="accent1"/>
+          </w:tcPr>
+          <w:p>
+            <w:pPr>
+              <w:jc w:val="center"/>
+              <w:rPr>
+                <w:b/>
+                <w:bCs/>
+              </w:rPr>
+            </w:pPr>
+            <w:r>
+              <w:rPr>
+                <w:b/>
+                <w:bCs/>
+              </w:rPr>
+              <w:t>Total Tests</w:t>
+            </w:r>
+          </w:p>
+        </w:tc>
+        <w:tc>
+          <w:tcPr>
+            <w:tcW w:w="2231" w:type="dxa"/>
             <w:shd w:val="clear" w:color="auto" w:fill="E32D91" w:themeFill="accent1"/>
             <w:vAlign w:val="center"/>
           </w:tcPr>
@@ -10911,7 +11147,7 @@
         </w:tc>
         <w:tc>
           <w:tcPr>
-            <w:tcW w:w="2884" w:type="dxa"/>
+            <w:tcW w:w="2231" w:type="dxa"/>
             <w:shd w:val="clear" w:color="auto" w:fill="E32D91" w:themeFill="accent1"/>
             <w:vAlign w:val="center"/>
           </w:tcPr>
@@ -10936,7 +11172,7 @@
       <w:tr>
         <w:tc>
           <w:tcPr>
-            <w:tcW w:w="3248" w:type="dxa"/>
+            <w:tcW w:w="2558" w:type="dxa"/>
           </w:tcPr>
           <w:p>
             <w:r>
@@ -10946,47 +11182,43 @@
         </w:tc>
         <w:tc>
           <w:tcPr>
-            <w:tcW w:w="2884" w:type="dxa"/>
-          </w:tcPr>
-          <w:p/>
-        </w:tc>
-        <w:tc>
-          <w:tcPr>
-            <w:tcW w:w="2884" w:type="dxa"/>
-          </w:tcPr>
-          <w:p/>
-        </w:tc>
-      </w:tr>
-      <w:tr>
-        <w:tc>
-          <w:tcPr>
-            <w:tcW w:w="3248" w:type="dxa"/>
-          </w:tcPr>
-          <w:p>
-            <w:r>
-              <w:t>Automated</w:t>
-            </w:r>
-          </w:p>
-        </w:tc>
-        <w:tc>
-          <w:tcPr>
-            <w:tcW w:w="2884" w:type="dxa"/>
-          </w:tcPr>
-          <w:p/>
-        </w:tc>
-        <w:tc>
-          <w:tcPr>
-            <w:tcW w:w="2884" w:type="dxa"/>
-          </w:tcPr>
-          <w:p/>
+            <w:tcW w:w="1996" w:type="dxa"/>
+          </w:tcPr>
+          <w:p>
+            <w:pPr>
+              <w:jc w:val="center"/>
+            </w:pPr>
+            <w:r>
+              <w:t>12</w:t>
+            </w:r>
+          </w:p>
+        </w:tc>
+        <w:tc>
+          <w:tcPr>
+            <w:tcW w:w="2231" w:type="dxa"/>
+          </w:tcPr>
+          <w:p>
+            <w:pPr>
+              <w:jc w:val="center"/>
+            </w:pPr>
+            <w:r>
+              <w:t>10</w:t>
+            </w:r>
+          </w:p>
+        </w:tc>
+        <w:tc>
+          <w:tcPr>
+            <w:tcW w:w="2231" w:type="dxa"/>
+          </w:tcPr>
+          <w:p>
+            <w:pPr>
+              <w:jc w:val="center"/>
+            </w:pPr>
+          </w:p>
         </w:tc>
       </w:tr>
     </w:tbl>
-    <w:p>
-      <w:r>
-        <w:br w:type="page"/>
-      </w:r>
-    </w:p>
+    <w:p/>
     <w:p>
       <w:pPr>
         <w:pStyle w:val="Heading2"/>
@@ -10994,23 +11226,24 @@
           <w:color w:val="676A73" w:themeColor="background2" w:themeShade="80"/>
         </w:rPr>
       </w:pPr>
-      <w:bookmarkStart w:id="15" w:name="_Toc148736262"/>
+      <w:bookmarkStart w:id="20" w:name="_Toc148746655"/>
       <w:r>
         <w:rPr>
           <w:color w:val="676A73" w:themeColor="background2" w:themeShade="80"/>
         </w:rPr>
-        <w:lastRenderedPageBreak/>
         <w:t>Bugs Report</w:t>
       </w:r>
-      <w:bookmarkEnd w:id="15"/>
+      <w:bookmarkEnd w:id="20"/>
     </w:p>
     <w:p>
       <w:pPr>
         <w:pStyle w:val="Heading3"/>
       </w:pPr>
+      <w:bookmarkStart w:id="21" w:name="_Toc148746656"/>
       <w:r>
         <w:t>Bug #1</w:t>
       </w:r>
+      <w:bookmarkEnd w:id="21"/>
     </w:p>
     <w:tbl>
       <w:tblPr>
@@ -11041,6 +11274,9 @@
           </w:tcPr>
           <w:p>
             <w:r>
+              <w:rPr>
+                <w:noProof/>
+              </w:rPr>
               <w:drawing>
                 <wp:inline distT="0" distB="0" distL="0" distR="0" wp14:anchorId="62C2FCC9" wp14:editId="11588044">
                   <wp:extent cx="5631084" cy="1658371"/>
@@ -11057,7 +11293,7 @@
                           <pic:cNvPicPr/>
                         </pic:nvPicPr>
                         <pic:blipFill>
-                          <a:blip r:embed="rId15"/>
+                          <a:blip r:embed="rId16"/>
                           <a:stretch>
                             <a:fillRect/>
                           </a:stretch>
@@ -11100,6 +11336,9 @@
           </w:tcPr>
           <w:p>
             <w:r>
+              <w:rPr>
+                <w:noProof/>
+              </w:rPr>
               <w:drawing>
                 <wp:inline distT="0" distB="0" distL="0" distR="0" wp14:anchorId="7680748E" wp14:editId="39046A84">
                   <wp:extent cx="5731510" cy="394970"/>
@@ -11116,7 +11355,7 @@
                           <pic:cNvPicPr/>
                         </pic:nvPicPr>
                         <pic:blipFill>
-                          <a:blip r:embed="rId16"/>
+                          <a:blip r:embed="rId17"/>
                           <a:stretch>
                             <a:fillRect/>
                           </a:stretch>
@@ -11164,9 +11403,11 @@
       <w:pPr>
         <w:pStyle w:val="Heading3"/>
       </w:pPr>
+      <w:bookmarkStart w:id="22" w:name="_Toc148746657"/>
       <w:r>
         <w:t>Bug #2</w:t>
       </w:r>
+      <w:bookmarkEnd w:id="22"/>
     </w:p>
     <w:tbl>
       <w:tblPr>
@@ -11197,6 +11438,9 @@
           </w:tcPr>
           <w:p>
             <w:r>
+              <w:rPr>
+                <w:noProof/>
+              </w:rPr>
               <w:drawing>
                 <wp:inline distT="0" distB="0" distL="0" distR="0" wp14:anchorId="7E07898D" wp14:editId="0234E5AE">
                   <wp:extent cx="5731510" cy="2933065"/>
@@ -11213,7 +11457,7 @@
                           <pic:cNvPicPr/>
                         </pic:nvPicPr>
                         <pic:blipFill>
-                          <a:blip r:embed="rId17"/>
+                          <a:blip r:embed="rId18"/>
                           <a:stretch>
                             <a:fillRect/>
                           </a:stretch>
@@ -11256,7 +11500,10 @@
           </w:tcPr>
           <w:p>
             <w:r>
-              <w:t xml:space="preserve">My URL route </w:t>
+              <w:t>U</w:t>
+            </w:r>
+            <w:r>
+              <w:t xml:space="preserve">RL route </w:t>
             </w:r>
             <w:r>
               <w:t>was</w:t>
@@ -11278,11 +11525,9 @@
           </w:p>
           <w:p>
             <w:r>
-              <w:t>Based on my index.php file the correct route was:</w:t>
-            </w:r>
-          </w:p>
-          <w:p>
-            <w:r>
+              <w:rPr>
+                <w:noProof/>
+              </w:rPr>
               <w:drawing>
                 <wp:inline distT="0" distB="0" distL="0" distR="0" wp14:anchorId="2E04791D" wp14:editId="7CA72007">
                   <wp:extent cx="4750044" cy="311166"/>
@@ -11299,7 +11544,7 @@
                           <pic:cNvPicPr/>
                         </pic:nvPicPr>
                         <pic:blipFill>
-                          <a:blip r:embed="rId18"/>
+                          <a:blip r:embed="rId19"/>
                           <a:stretch>
                             <a:fillRect/>
                           </a:stretch>
@@ -11339,6 +11584,9 @@
           </w:p>
           <w:p>
             <w:r>
+              <w:rPr>
+                <w:noProof/>
+              </w:rPr>
               <w:drawing>
                 <wp:inline distT="0" distB="0" distL="0" distR="0" wp14:anchorId="133B4B96" wp14:editId="64CF6553">
                   <wp:extent cx="3702240" cy="349268"/>
@@ -11355,7 +11603,7 @@
                           <pic:cNvPicPr/>
                         </pic:nvPicPr>
                         <pic:blipFill>
-                          <a:blip r:embed="rId19"/>
+                          <a:blip r:embed="rId20"/>
                           <a:stretch>
                             <a:fillRect/>
                           </a:stretch>
@@ -11379,33 +11627,16 @@
         </w:tc>
       </w:tr>
     </w:tbl>
-    <w:p/>
     <w:p>
       <w:pPr>
         <w:pStyle w:val="Heading3"/>
       </w:pPr>
-    </w:p>
-    <w:p>
-      <w:pPr>
-        <w:rPr>
-          <w:rFonts w:asciiTheme="majorHAnsi" w:eastAsiaTheme="majorEastAsia" w:hAnsiTheme="majorHAnsi" w:cstheme="majorBidi"/>
-          <w:color w:val="771048" w:themeColor="accent1" w:themeShade="7F"/>
-          <w:sz w:val="24"/>
-          <w:szCs w:val="24"/>
-        </w:rPr>
-      </w:pPr>
-      <w:r>
-        <w:br w:type="page"/>
-      </w:r>
-    </w:p>
-    <w:p>
-      <w:pPr>
-        <w:pStyle w:val="Heading3"/>
-      </w:pPr>
+      <w:bookmarkStart w:id="23" w:name="_Toc148746658"/>
       <w:r>
         <w:lastRenderedPageBreak/>
         <w:t>Bug #3</w:t>
       </w:r>
+      <w:bookmarkEnd w:id="23"/>
     </w:p>
     <w:tbl>
       <w:tblPr>
@@ -11436,6 +11667,9 @@
           </w:tcPr>
           <w:p>
             <w:r>
+              <w:rPr>
+                <w:noProof/>
+              </w:rPr>
               <w:drawing>
                 <wp:inline distT="0" distB="0" distL="0" distR="0" wp14:anchorId="738C53B4" wp14:editId="697417C0">
                   <wp:extent cx="5731510" cy="2954020"/>
@@ -11452,7 +11686,7 @@
                           <pic:cNvPicPr/>
                         </pic:nvPicPr>
                         <pic:blipFill>
-                          <a:blip r:embed="rId20"/>
+                          <a:blip r:embed="rId21"/>
                           <a:stretch>
                             <a:fillRect/>
                           </a:stretch>
@@ -11495,6 +11729,9 @@
           </w:tcPr>
           <w:p>
             <w:r>
+              <w:rPr>
+                <w:noProof/>
+              </w:rPr>
               <w:drawing>
                 <wp:inline distT="0" distB="0" distL="0" distR="0" wp14:anchorId="5020E7B0" wp14:editId="19651B1D">
                   <wp:extent cx="5731510" cy="4266565"/>
@@ -11511,7 +11748,7 @@
                           <pic:cNvPicPr/>
                         </pic:nvPicPr>
                         <pic:blipFill>
-                          <a:blip r:embed="rId21"/>
+                          <a:blip r:embed="rId22"/>
                           <a:stretch>
                             <a:fillRect/>
                           </a:stretch>
@@ -11537,7 +11774,11 @@
               <w:t xml:space="preserve">Instead of </w:t>
             </w:r>
             <w:r>
-              <w:t>returning $makeup</w:t>
+              <w:t>returning $</w:t>
+            </w:r>
+            <w:proofErr w:type="spellStart"/>
+            <w:r>
+              <w:t>makeup</w:t>
             </w:r>
             <w:r>
               <w:rPr>
@@ -11548,7 +11789,11 @@
               <w:t>i</w:t>
             </w:r>
             <w:r>
-              <w:t>nventory I had $makeup</w:t>
+              <w:t>nventory</w:t>
+            </w:r>
+            <w:proofErr w:type="spellEnd"/>
+            <w:r>
+              <w:t xml:space="preserve"> I had $makeup</w:t>
             </w:r>
             <w:r>
               <w:rPr>
@@ -11739,7 +11984,6 @@
         </w:tc>
       </w:tr>
     </w:tbl>
-    <w:p/>
     <w:p>
       <w:pPr>
         <w:pStyle w:val="Heading3"/>
@@ -11747,11 +11991,27 @@
     </w:p>
     <w:p>
       <w:pPr>
+        <w:rPr>
+          <w:rFonts w:asciiTheme="majorHAnsi" w:eastAsiaTheme="majorEastAsia" w:hAnsiTheme="majorHAnsi" w:cstheme="majorBidi"/>
+          <w:color w:val="771048" w:themeColor="accent1" w:themeShade="7F"/>
+          <w:sz w:val="24"/>
+          <w:szCs w:val="24"/>
+        </w:rPr>
+      </w:pPr>
+      <w:r>
+        <w:br w:type="page"/>
+      </w:r>
+    </w:p>
+    <w:p>
+      <w:pPr>
         <w:pStyle w:val="Heading3"/>
       </w:pPr>
+      <w:bookmarkStart w:id="24" w:name="_Toc148746659"/>
       <w:r>
+        <w:lastRenderedPageBreak/>
         <w:t>Bug #4</w:t>
       </w:r>
+      <w:bookmarkEnd w:id="24"/>
     </w:p>
     <w:tbl>
       <w:tblPr>
@@ -11806,48 +12066,214 @@
         </w:tc>
       </w:tr>
     </w:tbl>
+    <w:p/>
     <w:p>
+      <w:pPr>
+        <w:pStyle w:val="Heading1"/>
+      </w:pPr>
       <w:r>
-        <w:br w:type="page"/>
+        <w:t>Personal Observations</w:t>
+      </w:r>
+    </w:p>
+    <w:p>
+      <w:pPr>
+        <w:pStyle w:val="ListParagraph"/>
+        <w:numPr>
+          <w:ilvl w:val="0"/>
+          <w:numId w:val="26"/>
+        </w:numPr>
+      </w:pPr>
+      <w:r>
+        <w:t xml:space="preserve">I faced issues with CRUD operations because I missed specifying the correct paths I had set up in the 'index.php' file when entering them in Postman. </w:t>
+      </w:r>
+      <w:proofErr w:type="spellStart"/>
+      <w:r>
+        <w:t>Eg</w:t>
+      </w:r>
+      <w:proofErr w:type="spellEnd"/>
+      <w:r>
+        <w:t>, the initial paths were '/makeup/</w:t>
+      </w:r>
+      <w:r>
+        <w:rPr>
+          <w:b/>
+          <w:bCs/>
+          <w:color w:val="EE80BC" w:themeColor="accent1" w:themeTint="99"/>
+        </w:rPr>
+        <w:t>add</w:t>
+      </w:r>
+      <w:r>
+        <w:t>' for adding, '/makeup/</w:t>
+      </w:r>
+      <w:r>
+        <w:rPr>
+          <w:b/>
+          <w:bCs/>
+          <w:color w:val="EE80BC" w:themeColor="accent1" w:themeTint="99"/>
+        </w:rPr>
+        <w:t>update</w:t>
+      </w:r>
+      <w:r>
+        <w:t>/&lt;id&gt;' for updating, and '/makeup/</w:t>
+      </w:r>
+      <w:r>
+        <w:rPr>
+          <w:b/>
+          <w:bCs/>
+          <w:color w:val="EE80BC" w:themeColor="accent1" w:themeTint="99"/>
+        </w:rPr>
+        <w:t>delete</w:t>
+      </w:r>
+      <w:r>
+        <w:t>/&lt;id&gt;' for deleting. To make testing and code simpler, I removed these additional inputs. In the final version, the routes are defined as follows, which differs from the screenshots shared during testing. This adjustment was made after running the Database/Makeup Test Cases.</w:t>
+      </w:r>
+    </w:p>
+    <w:p>
+      <w:pPr>
+        <w:ind w:left="360"/>
+      </w:pPr>
+      <w:r>
+        <w:drawing>
+          <wp:anchor distT="0" distB="0" distL="114300" distR="114300" simplePos="0" relativeHeight="251672576" behindDoc="0" locked="0" layoutInCell="1" allowOverlap="1" wp14:anchorId="15147E3D" wp14:editId="24196D8E">
+            <wp:simplePos x="0" y="0"/>
+            <wp:positionH relativeFrom="column">
+              <wp:posOffset>462915</wp:posOffset>
+            </wp:positionH>
+            <wp:positionV relativeFrom="paragraph">
+              <wp:posOffset>5643</wp:posOffset>
+            </wp:positionV>
+            <wp:extent cx="5073911" cy="3702240"/>
+            <wp:effectExtent l="0" t="0" r="0" b="0"/>
+            <wp:wrapNone/>
+            <wp:docPr id="288828405" name="Picture 1" descr="A screenshot of a computer screen&#10;&#10;Description automatically generated"/>
+            <wp:cNvGraphicFramePr>
+              <a:graphicFrameLocks xmlns:a="http://schemas.openxmlformats.org/drawingml/2006/main" noChangeAspect="1"/>
+            </wp:cNvGraphicFramePr>
+            <a:graphic xmlns:a="http://schemas.openxmlformats.org/drawingml/2006/main">
+              <a:graphicData uri="http://schemas.openxmlformats.org/drawingml/2006/picture">
+                <pic:pic xmlns:pic="http://schemas.openxmlformats.org/drawingml/2006/picture">
+                  <pic:nvPicPr>
+                    <pic:cNvPr id="288828405" name="Picture 1" descr="A screenshot of a computer screen&#10;&#10;Description automatically generated"/>
+                    <pic:cNvPicPr/>
+                  </pic:nvPicPr>
+                  <pic:blipFill>
+                    <a:blip r:embed="rId23">
+                      <a:extLst>
+                        <a:ext uri="{28A0092B-C50C-407E-A947-70E740481C1C}">
+                          <a14:useLocalDpi xmlns:a14="http://schemas.microsoft.com/office/drawing/2010/main" val="0"/>
+                        </a:ext>
+                      </a:extLst>
+                    </a:blip>
+                    <a:stretch>
+                      <a:fillRect/>
+                    </a:stretch>
+                  </pic:blipFill>
+                  <pic:spPr>
+                    <a:xfrm>
+                      <a:off x="0" y="0"/>
+                      <a:ext cx="5073911" cy="3702240"/>
+                    </a:xfrm>
+                    <a:prstGeom prst="rect">
+                      <a:avLst/>
+                    </a:prstGeom>
+                  </pic:spPr>
+                </pic:pic>
+              </a:graphicData>
+            </a:graphic>
+            <wp14:sizeRelH relativeFrom="page">
+              <wp14:pctWidth>0</wp14:pctWidth>
+            </wp14:sizeRelH>
+            <wp14:sizeRelV relativeFrom="page">
+              <wp14:pctHeight>0</wp14:pctHeight>
+            </wp14:sizeRelV>
+          </wp:anchor>
+        </w:drawing>
       </w:r>
     </w:p>
     <w:p/>
+    <w:p/>
+    <w:p/>
+    <w:p/>
+    <w:p/>
+    <w:p/>
+    <w:p/>
+    <w:p/>
+    <w:p/>
+    <w:p/>
+    <w:p/>
+    <w:p/>
+    <w:p/>
     <w:p>
+      <w:pPr>
+        <w:pStyle w:val="ListParagraph"/>
+        <w:numPr>
+          <w:ilvl w:val="0"/>
+          <w:numId w:val="2"/>
+        </w:numPr>
+      </w:pPr>
       <w:r>
-        <w:br w:type="page"/>
+        <w:drawing>
+          <wp:anchor distT="0" distB="0" distL="114300" distR="114300" simplePos="0" relativeHeight="251673600" behindDoc="0" locked="0" layoutInCell="1" allowOverlap="1" wp14:anchorId="0822E9E3" wp14:editId="3D44E2A7">
+            <wp:simplePos x="0" y="0"/>
+            <wp:positionH relativeFrom="column">
+              <wp:posOffset>456846</wp:posOffset>
+            </wp:positionH>
+            <wp:positionV relativeFrom="paragraph">
+              <wp:posOffset>258719</wp:posOffset>
+            </wp:positionV>
+            <wp:extent cx="2629035" cy="666784"/>
+            <wp:effectExtent l="0" t="0" r="0" b="0"/>
+            <wp:wrapNone/>
+            <wp:docPr id="838171382" name="Picture 1" descr="A close-up of a sign&#10;&#10;Description automatically generated"/>
+            <wp:cNvGraphicFramePr>
+              <a:graphicFrameLocks xmlns:a="http://schemas.openxmlformats.org/drawingml/2006/main" noChangeAspect="1"/>
+            </wp:cNvGraphicFramePr>
+            <a:graphic xmlns:a="http://schemas.openxmlformats.org/drawingml/2006/main">
+              <a:graphicData uri="http://schemas.openxmlformats.org/drawingml/2006/picture">
+                <pic:pic xmlns:pic="http://schemas.openxmlformats.org/drawingml/2006/picture">
+                  <pic:nvPicPr>
+                    <pic:cNvPr id="838171382" name="Picture 1" descr="A close-up of a sign&#10;&#10;Description automatically generated"/>
+                    <pic:cNvPicPr/>
+                  </pic:nvPicPr>
+                  <pic:blipFill>
+                    <a:blip r:embed="rId24">
+                      <a:extLst>
+                        <a:ext uri="{28A0092B-C50C-407E-A947-70E740481C1C}">
+                          <a14:useLocalDpi xmlns:a14="http://schemas.microsoft.com/office/drawing/2010/main" val="0"/>
+                        </a:ext>
+                      </a:extLst>
+                    </a:blip>
+                    <a:stretch>
+                      <a:fillRect/>
+                    </a:stretch>
+                  </pic:blipFill>
+                  <pic:spPr>
+                    <a:xfrm>
+                      <a:off x="0" y="0"/>
+                      <a:ext cx="2629035" cy="666784"/>
+                    </a:xfrm>
+                    <a:prstGeom prst="rect">
+                      <a:avLst/>
+                    </a:prstGeom>
+                  </pic:spPr>
+                </pic:pic>
+              </a:graphicData>
+            </a:graphic>
+          </wp:anchor>
+        </w:drawing>
+      </w:r>
+      <w:r>
+        <w:t>I have also renamed my table from makeupInventory to products to keep it simple</w:t>
+      </w:r>
+      <w:r>
+        <w:t>:</w:t>
       </w:r>
     </w:p>
-    <w:p/>
     <w:p>
-      <w:r>
-        <w:br w:type="page"/>
-      </w:r>
+      <w:pPr>
+        <w:ind w:left="360"/>
+      </w:pPr>
     </w:p>
-    <w:p/>
-    <w:p>
-      <w:r>
-        <w:br w:type="page"/>
-      </w:r>
-    </w:p>
-    <w:p/>
-    <w:p>
-      <w:r>
-        <w:br w:type="page"/>
-      </w:r>
-    </w:p>
-    <w:p/>
-    <w:p>
-      <w:r>
-        <w:br w:type="page"/>
-      </w:r>
-    </w:p>
-    <w:p/>
-    <w:p>
-      <w:r>
-        <w:br w:type="page"/>
-      </w:r>
-    </w:p>
-    <w:p/>
     <w:sectPr>
       <w:pgSz w:w="11906" w:h="16838"/>
       <w:pgMar w:top="1440" w:right="1440" w:bottom="1440" w:left="1440" w:header="708" w:footer="708" w:gutter="0"/>
@@ -12127,6 +12553,95 @@
     </w:lvl>
   </w:abstractNum>
   <w:abstractNum w:abstractNumId="3" w15:restartNumberingAfterBreak="0">
+    <w:nsid w:val="07893C49"/>
+    <w:multiLevelType w:val="hybridMultilevel"/>
+    <w:tmpl w:val="8E8E5D12"/>
+    <w:lvl w:ilvl="0" w:tplc="1809000F">
+      <w:start w:val="1"/>
+      <w:numFmt w:val="decimal"/>
+      <w:lvlText w:val="%1."/>
+      <w:lvlJc w:val="left"/>
+      <w:pPr>
+        <w:ind w:left="720" w:hanging="360"/>
+      </w:pPr>
+      <w:rPr>
+        <w:rFonts w:hint="default"/>
+      </w:rPr>
+    </w:lvl>
+    <w:lvl w:ilvl="1" w:tplc="18090019" w:tentative="1">
+      <w:start w:val="1"/>
+      <w:numFmt w:val="lowerLetter"/>
+      <w:lvlText w:val="%2."/>
+      <w:lvlJc w:val="left"/>
+      <w:pPr>
+        <w:ind w:left="1440" w:hanging="360"/>
+      </w:pPr>
+    </w:lvl>
+    <w:lvl w:ilvl="2" w:tplc="1809001B" w:tentative="1">
+      <w:start w:val="1"/>
+      <w:numFmt w:val="lowerRoman"/>
+      <w:lvlText w:val="%3."/>
+      <w:lvlJc w:val="right"/>
+      <w:pPr>
+        <w:ind w:left="2160" w:hanging="180"/>
+      </w:pPr>
+    </w:lvl>
+    <w:lvl w:ilvl="3" w:tplc="1809000F" w:tentative="1">
+      <w:start w:val="1"/>
+      <w:numFmt w:val="decimal"/>
+      <w:lvlText w:val="%4."/>
+      <w:lvlJc w:val="left"/>
+      <w:pPr>
+        <w:ind w:left="2880" w:hanging="360"/>
+      </w:pPr>
+    </w:lvl>
+    <w:lvl w:ilvl="4" w:tplc="18090019" w:tentative="1">
+      <w:start w:val="1"/>
+      <w:numFmt w:val="lowerLetter"/>
+      <w:lvlText w:val="%5."/>
+      <w:lvlJc w:val="left"/>
+      <w:pPr>
+        <w:ind w:left="3600" w:hanging="360"/>
+      </w:pPr>
+    </w:lvl>
+    <w:lvl w:ilvl="5" w:tplc="1809001B" w:tentative="1">
+      <w:start w:val="1"/>
+      <w:numFmt w:val="lowerRoman"/>
+      <w:lvlText w:val="%6."/>
+      <w:lvlJc w:val="right"/>
+      <w:pPr>
+        <w:ind w:left="4320" w:hanging="180"/>
+      </w:pPr>
+    </w:lvl>
+    <w:lvl w:ilvl="6" w:tplc="1809000F" w:tentative="1">
+      <w:start w:val="1"/>
+      <w:numFmt w:val="decimal"/>
+      <w:lvlText w:val="%7."/>
+      <w:lvlJc w:val="left"/>
+      <w:pPr>
+        <w:ind w:left="5040" w:hanging="360"/>
+      </w:pPr>
+    </w:lvl>
+    <w:lvl w:ilvl="7" w:tplc="18090019" w:tentative="1">
+      <w:start w:val="1"/>
+      <w:numFmt w:val="lowerLetter"/>
+      <w:lvlText w:val="%8."/>
+      <w:lvlJc w:val="left"/>
+      <w:pPr>
+        <w:ind w:left="5760" w:hanging="360"/>
+      </w:pPr>
+    </w:lvl>
+    <w:lvl w:ilvl="8" w:tplc="1809001B" w:tentative="1">
+      <w:start w:val="1"/>
+      <w:numFmt w:val="lowerRoman"/>
+      <w:lvlText w:val="%9."/>
+      <w:lvlJc w:val="right"/>
+      <w:pPr>
+        <w:ind w:left="6480" w:hanging="180"/>
+      </w:pPr>
+    </w:lvl>
+  </w:abstractNum>
+  <w:abstractNum w:abstractNumId="4" w15:restartNumberingAfterBreak="0">
     <w:nsid w:val="0EF50D16"/>
     <w:multiLevelType w:val="hybridMultilevel"/>
     <w:tmpl w:val="6BBEE038"/>
@@ -12212,7 +12727,7 @@
       </w:pPr>
     </w:lvl>
   </w:abstractNum>
-  <w:abstractNum w:abstractNumId="4" w15:restartNumberingAfterBreak="0">
+  <w:abstractNum w:abstractNumId="5" w15:restartNumberingAfterBreak="0">
     <w:nsid w:val="12934EB4"/>
     <w:multiLevelType w:val="hybridMultilevel"/>
     <w:tmpl w:val="A6D6DFBA"/>
@@ -12301,7 +12816,7 @@
       </w:pPr>
     </w:lvl>
   </w:abstractNum>
-  <w:abstractNum w:abstractNumId="5" w15:restartNumberingAfterBreak="0">
+  <w:abstractNum w:abstractNumId="6" w15:restartNumberingAfterBreak="0">
     <w:nsid w:val="1E490381"/>
     <w:multiLevelType w:val="hybridMultilevel"/>
     <w:tmpl w:val="3BDAADA0"/>
@@ -12390,7 +12905,7 @@
       </w:pPr>
     </w:lvl>
   </w:abstractNum>
-  <w:abstractNum w:abstractNumId="6" w15:restartNumberingAfterBreak="0">
+  <w:abstractNum w:abstractNumId="7" w15:restartNumberingAfterBreak="0">
     <w:nsid w:val="24C2583F"/>
     <w:multiLevelType w:val="hybridMultilevel"/>
     <w:tmpl w:val="170CA826"/>
@@ -12479,7 +12994,7 @@
       </w:pPr>
     </w:lvl>
   </w:abstractNum>
-  <w:abstractNum w:abstractNumId="7" w15:restartNumberingAfterBreak="0">
+  <w:abstractNum w:abstractNumId="8" w15:restartNumberingAfterBreak="0">
     <w:nsid w:val="268E5DFB"/>
     <w:multiLevelType w:val="hybridMultilevel"/>
     <w:tmpl w:val="3BDAADA0"/>
@@ -12568,7 +13083,7 @@
       </w:pPr>
     </w:lvl>
   </w:abstractNum>
-  <w:abstractNum w:abstractNumId="8" w15:restartNumberingAfterBreak="0">
+  <w:abstractNum w:abstractNumId="9" w15:restartNumberingAfterBreak="0">
     <w:nsid w:val="28F86E4A"/>
     <w:multiLevelType w:val="hybridMultilevel"/>
     <w:tmpl w:val="B5F2877E"/>
@@ -12657,7 +13172,7 @@
       </w:pPr>
     </w:lvl>
   </w:abstractNum>
-  <w:abstractNum w:abstractNumId="9" w15:restartNumberingAfterBreak="0">
+  <w:abstractNum w:abstractNumId="10" w15:restartNumberingAfterBreak="0">
     <w:nsid w:val="3ADA6A45"/>
     <w:multiLevelType w:val="hybridMultilevel"/>
     <w:tmpl w:val="FAF8C218"/>
@@ -12746,7 +13261,7 @@
       </w:pPr>
     </w:lvl>
   </w:abstractNum>
-  <w:abstractNum w:abstractNumId="10" w15:restartNumberingAfterBreak="0">
+  <w:abstractNum w:abstractNumId="11" w15:restartNumberingAfterBreak="0">
     <w:nsid w:val="3F1B2925"/>
     <w:multiLevelType w:val="hybridMultilevel"/>
     <w:tmpl w:val="1412600C"/>
@@ -12835,7 +13350,7 @@
       </w:pPr>
     </w:lvl>
   </w:abstractNum>
-  <w:abstractNum w:abstractNumId="11" w15:restartNumberingAfterBreak="0">
+  <w:abstractNum w:abstractNumId="12" w15:restartNumberingAfterBreak="0">
     <w:nsid w:val="3F6C5E2F"/>
     <w:multiLevelType w:val="hybridMultilevel"/>
     <w:tmpl w:val="4778299E"/>
@@ -12924,7 +13439,7 @@
       </w:pPr>
     </w:lvl>
   </w:abstractNum>
-  <w:abstractNum w:abstractNumId="12" w15:restartNumberingAfterBreak="0">
+  <w:abstractNum w:abstractNumId="13" w15:restartNumberingAfterBreak="0">
     <w:nsid w:val="45FC0499"/>
     <w:multiLevelType w:val="hybridMultilevel"/>
     <w:tmpl w:val="C812D1FE"/>
@@ -13037,7 +13552,7 @@
       </w:rPr>
     </w:lvl>
   </w:abstractNum>
-  <w:abstractNum w:abstractNumId="13" w15:restartNumberingAfterBreak="0">
+  <w:abstractNum w:abstractNumId="14" w15:restartNumberingAfterBreak="0">
     <w:nsid w:val="481814FB"/>
     <w:multiLevelType w:val="hybridMultilevel"/>
     <w:tmpl w:val="DB7EFB6C"/>
@@ -13126,7 +13641,7 @@
       </w:pPr>
     </w:lvl>
   </w:abstractNum>
-  <w:abstractNum w:abstractNumId="14" w15:restartNumberingAfterBreak="0">
+  <w:abstractNum w:abstractNumId="15" w15:restartNumberingAfterBreak="0">
     <w:nsid w:val="49871311"/>
     <w:multiLevelType w:val="hybridMultilevel"/>
     <w:tmpl w:val="8938C4DC"/>
@@ -13215,7 +13730,7 @@
       </w:pPr>
     </w:lvl>
   </w:abstractNum>
-  <w:abstractNum w:abstractNumId="15" w15:restartNumberingAfterBreak="0">
+  <w:abstractNum w:abstractNumId="16" w15:restartNumberingAfterBreak="0">
     <w:nsid w:val="4B37443A"/>
     <w:multiLevelType w:val="hybridMultilevel"/>
     <w:tmpl w:val="3BDAADA0"/>
@@ -13304,7 +13819,7 @@
       </w:pPr>
     </w:lvl>
   </w:abstractNum>
-  <w:abstractNum w:abstractNumId="16" w15:restartNumberingAfterBreak="0">
+  <w:abstractNum w:abstractNumId="17" w15:restartNumberingAfterBreak="0">
     <w:nsid w:val="4D02150D"/>
     <w:multiLevelType w:val="hybridMultilevel"/>
     <w:tmpl w:val="E2021860"/>
@@ -13393,7 +13908,7 @@
       </w:pPr>
     </w:lvl>
   </w:abstractNum>
-  <w:abstractNum w:abstractNumId="17" w15:restartNumberingAfterBreak="0">
+  <w:abstractNum w:abstractNumId="18" w15:restartNumberingAfterBreak="0">
     <w:nsid w:val="51712368"/>
     <w:multiLevelType w:val="hybridMultilevel"/>
     <w:tmpl w:val="19DECF66"/>
@@ -13479,7 +13994,7 @@
       </w:pPr>
     </w:lvl>
   </w:abstractNum>
-  <w:abstractNum w:abstractNumId="18" w15:restartNumberingAfterBreak="0">
+  <w:abstractNum w:abstractNumId="19" w15:restartNumberingAfterBreak="0">
     <w:nsid w:val="5E953DEF"/>
     <w:multiLevelType w:val="hybridMultilevel"/>
     <w:tmpl w:val="5F825508"/>
@@ -13568,7 +14083,7 @@
       </w:pPr>
     </w:lvl>
   </w:abstractNum>
-  <w:abstractNum w:abstractNumId="19" w15:restartNumberingAfterBreak="0">
+  <w:abstractNum w:abstractNumId="20" w15:restartNumberingAfterBreak="0">
     <w:nsid w:val="630F1177"/>
     <w:multiLevelType w:val="hybridMultilevel"/>
     <w:tmpl w:val="72D4D256"/>
@@ -13654,7 +14169,7 @@
       </w:pPr>
     </w:lvl>
   </w:abstractNum>
-  <w:abstractNum w:abstractNumId="20" w15:restartNumberingAfterBreak="0">
+  <w:abstractNum w:abstractNumId="21" w15:restartNumberingAfterBreak="0">
     <w:nsid w:val="65B63533"/>
     <w:multiLevelType w:val="hybridMultilevel"/>
     <w:tmpl w:val="DA1E4EE0"/>
@@ -13743,7 +14258,7 @@
       </w:pPr>
     </w:lvl>
   </w:abstractNum>
-  <w:abstractNum w:abstractNumId="21" w15:restartNumberingAfterBreak="0">
+  <w:abstractNum w:abstractNumId="22" w15:restartNumberingAfterBreak="0">
     <w:nsid w:val="66F173BD"/>
     <w:multiLevelType w:val="hybridMultilevel"/>
     <w:tmpl w:val="3BDAADA0"/>
@@ -13832,7 +14347,7 @@
       </w:pPr>
     </w:lvl>
   </w:abstractNum>
-  <w:abstractNum w:abstractNumId="22" w15:restartNumberingAfterBreak="0">
+  <w:abstractNum w:abstractNumId="23" w15:restartNumberingAfterBreak="0">
     <w:nsid w:val="6D85549E"/>
     <w:multiLevelType w:val="hybridMultilevel"/>
     <w:tmpl w:val="D33E7504"/>
@@ -13921,7 +14436,7 @@
       </w:pPr>
     </w:lvl>
   </w:abstractNum>
-  <w:abstractNum w:abstractNumId="23" w15:restartNumberingAfterBreak="0">
+  <w:abstractNum w:abstractNumId="24" w15:restartNumberingAfterBreak="0">
     <w:nsid w:val="7D532FEE"/>
     <w:multiLevelType w:val="hybridMultilevel"/>
     <w:tmpl w:val="CA8A9A10"/>
@@ -14010,7 +14525,7 @@
       </w:pPr>
     </w:lvl>
   </w:abstractNum>
-  <w:abstractNum w:abstractNumId="24" w15:restartNumberingAfterBreak="0">
+  <w:abstractNum w:abstractNumId="25" w15:restartNumberingAfterBreak="0">
     <w:nsid w:val="7E3A39A2"/>
     <w:multiLevelType w:val="hybridMultilevel"/>
     <w:tmpl w:val="833AB124"/>
@@ -14100,79 +14615,82 @@
     </w:lvl>
   </w:abstractNum>
   <w:num w:numId="1" w16cid:durableId="364331981">
+    <w:abstractNumId w:val="15"/>
+  </w:num>
+  <w:num w:numId="2" w16cid:durableId="1943609607">
+    <w:abstractNumId w:val="18"/>
+  </w:num>
+  <w:num w:numId="3" w16cid:durableId="1479569052">
+    <w:abstractNumId w:val="8"/>
+  </w:num>
+  <w:num w:numId="4" w16cid:durableId="560601691">
+    <w:abstractNumId w:val="16"/>
+  </w:num>
+  <w:num w:numId="5" w16cid:durableId="1779791337">
+    <w:abstractNumId w:val="22"/>
+  </w:num>
+  <w:num w:numId="6" w16cid:durableId="298724426">
+    <w:abstractNumId w:val="6"/>
+  </w:num>
+  <w:num w:numId="7" w16cid:durableId="185754065">
+    <w:abstractNumId w:val="19"/>
+  </w:num>
+  <w:num w:numId="8" w16cid:durableId="889342984">
+    <w:abstractNumId w:val="4"/>
+  </w:num>
+  <w:num w:numId="9" w16cid:durableId="1408113878">
+    <w:abstractNumId w:val="17"/>
+  </w:num>
+  <w:num w:numId="10" w16cid:durableId="1702441063">
+    <w:abstractNumId w:val="11"/>
+  </w:num>
+  <w:num w:numId="11" w16cid:durableId="1864399061">
+    <w:abstractNumId w:val="9"/>
+  </w:num>
+  <w:num w:numId="12" w16cid:durableId="917859544">
     <w:abstractNumId w:val="14"/>
   </w:num>
-  <w:num w:numId="2" w16cid:durableId="1943609607">
-    <w:abstractNumId w:val="17"/>
+  <w:num w:numId="13" w16cid:durableId="582378573">
+    <w:abstractNumId w:val="12"/>
   </w:num>
-  <w:num w:numId="3" w16cid:durableId="1479569052">
-    <w:abstractNumId w:val="7"/>
-  </w:num>
-  <w:num w:numId="4" w16cid:durableId="560601691">
-    <w:abstractNumId w:val="15"/>
-  </w:num>
-  <w:num w:numId="5" w16cid:durableId="1779791337">
+  <w:num w:numId="14" w16cid:durableId="1980453428">
     <w:abstractNumId w:val="21"/>
   </w:num>
-  <w:num w:numId="6" w16cid:durableId="298724426">
-    <w:abstractNumId w:val="5"/>
-  </w:num>
-  <w:num w:numId="7" w16cid:durableId="185754065">
-    <w:abstractNumId w:val="18"/>
-  </w:num>
-  <w:num w:numId="8" w16cid:durableId="889342984">
-    <w:abstractNumId w:val="3"/>
-  </w:num>
-  <w:num w:numId="9" w16cid:durableId="1408113878">
-    <w:abstractNumId w:val="16"/>
-  </w:num>
-  <w:num w:numId="10" w16cid:durableId="1702441063">
-    <w:abstractNumId w:val="10"/>
-  </w:num>
-  <w:num w:numId="11" w16cid:durableId="1864399061">
-    <w:abstractNumId w:val="8"/>
-  </w:num>
-  <w:num w:numId="12" w16cid:durableId="917859544">
-    <w:abstractNumId w:val="13"/>
-  </w:num>
-  <w:num w:numId="13" w16cid:durableId="582378573">
-    <w:abstractNumId w:val="11"/>
-  </w:num>
-  <w:num w:numId="14" w16cid:durableId="1980453428">
+  <w:num w:numId="15" w16cid:durableId="1015307732">
     <w:abstractNumId w:val="20"/>
-  </w:num>
-  <w:num w:numId="15" w16cid:durableId="1015307732">
-    <w:abstractNumId w:val="19"/>
   </w:num>
   <w:num w:numId="16" w16cid:durableId="979656613">
     <w:abstractNumId w:val="1"/>
   </w:num>
   <w:num w:numId="17" w16cid:durableId="161552298">
-    <w:abstractNumId w:val="6"/>
+    <w:abstractNumId w:val="7"/>
   </w:num>
   <w:num w:numId="18" w16cid:durableId="2121024913">
-    <w:abstractNumId w:val="23"/>
+    <w:abstractNumId w:val="24"/>
   </w:num>
   <w:num w:numId="19" w16cid:durableId="1903909561">
-    <w:abstractNumId w:val="12"/>
+    <w:abstractNumId w:val="13"/>
   </w:num>
   <w:num w:numId="20" w16cid:durableId="490558791">
-    <w:abstractNumId w:val="4"/>
+    <w:abstractNumId w:val="5"/>
   </w:num>
   <w:num w:numId="21" w16cid:durableId="1951008817">
     <w:abstractNumId w:val="0"/>
   </w:num>
   <w:num w:numId="22" w16cid:durableId="194660961">
-    <w:abstractNumId w:val="22"/>
+    <w:abstractNumId w:val="23"/>
   </w:num>
   <w:num w:numId="23" w16cid:durableId="1474904853">
-    <w:abstractNumId w:val="24"/>
+    <w:abstractNumId w:val="25"/>
   </w:num>
   <w:num w:numId="24" w16cid:durableId="982731252">
-    <w:abstractNumId w:val="9"/>
+    <w:abstractNumId w:val="10"/>
   </w:num>
   <w:num w:numId="25" w16cid:durableId="1823082604">
     <w:abstractNumId w:val="2"/>
+  </w:num>
+  <w:num w:numId="26" w16cid:durableId="1634289546">
+    <w:abstractNumId w:val="3"/>
   </w:num>
 </w:numbering>
 </file>

</xml_diff>

<commit_message>
Finished user test cases and user stories
</commit_message>
<xml_diff>
--- a/A00279259_NPalej.docx
+++ b/A00279259_NPalej.docx
@@ -6734,7 +6734,7 @@
         <mc:AlternateContent>
           <mc:Choice Requires="wps">
             <w:drawing>
-              <wp:anchor distT="0" distB="0" distL="114300" distR="114300" simplePos="0" relativeHeight="251669504" behindDoc="0" locked="0" layoutInCell="1" allowOverlap="1" wp14:anchorId="0078B747" wp14:editId="547AFEB4">
+              <wp:anchor distT="0" distB="0" distL="114300" distR="114300" simplePos="0" relativeHeight="251669504" behindDoc="0" locked="0" layoutInCell="1" allowOverlap="1" wp14:anchorId="0078B747" wp14:editId="49389870">
                 <wp:simplePos x="0" y="0"/>
                 <wp:positionH relativeFrom="margin">
                   <wp:align>left</wp:align>
@@ -6742,8 +6742,8 @@
                 <wp:positionV relativeFrom="paragraph">
                   <wp:posOffset>243703</wp:posOffset>
                 </wp:positionV>
-                <wp:extent cx="5329555" cy="1481560"/>
-                <wp:effectExtent l="0" t="0" r="0" b="4445"/>
+                <wp:extent cx="5329555" cy="1927185"/>
+                <wp:effectExtent l="0" t="0" r="0" b="0"/>
                 <wp:wrapNone/>
                 <wp:docPr id="612920341" name="Text Box 1"/>
                 <wp:cNvGraphicFramePr/>
@@ -6754,7 +6754,7 @@
                       <wps:spPr>
                         <a:xfrm>
                           <a:off x="0" y="0"/>
-                          <a:ext cx="5329555" cy="1481560"/>
+                          <a:ext cx="5329555" cy="1927185"/>
                         </a:xfrm>
                         <a:prstGeom prst="rect">
                           <a:avLst/>
@@ -6837,7 +6837,28 @@
                               </w:numPr>
                             </w:pPr>
                             <w:r>
-                              <w:t>As a Makeup CAO, I want to read user details, so that I can use it in my application.</w:t>
+                              <w:t xml:space="preserve">As a Makeup CAO, I want to read </w:t>
+                            </w:r>
+                            <w:r>
+                              <w:t>users’</w:t>
+                            </w:r>
+                            <w:r>
+                              <w:t xml:space="preserve"> details, so that I can use it in my application.</w:t>
+                            </w:r>
+                          </w:p>
+                          <w:p>
+                            <w:pPr>
+                              <w:pStyle w:val="ListParagraph"/>
+                              <w:numPr>
+                                <w:ilvl w:val="0"/>
+                                <w:numId w:val="2"/>
+                              </w:numPr>
+                            </w:pPr>
+                            <w:r>
+                              <w:t>As a Makeup CAO, I want</w:t>
+                            </w:r>
+                            <w:r>
+                              <w:t xml:space="preserve"> to read user details based on their ID, so that I can get their details.</w:t>
                             </w:r>
                           </w:p>
                           <w:p>
@@ -6867,7 +6888,7 @@
           </mc:Choice>
           <mc:Fallback>
             <w:pict>
-              <v:shape w14:anchorId="0078B747" id="_x0000_s1060" type="#_x0000_t202" style="position:absolute;margin-left:0;margin-top:19.2pt;width:419.65pt;height:116.65pt;z-index:251669504;visibility:visible;mso-wrap-style:square;mso-width-percent:0;mso-height-percent:0;mso-wrap-distance-left:9pt;mso-wrap-distance-top:0;mso-wrap-distance-right:9pt;mso-wrap-distance-bottom:0;mso-position-horizontal:left;mso-position-horizontal-relative:margin;mso-position-vertical:absolute;mso-position-vertical-relative:text;mso-width-percent:0;mso-height-percent:0;mso-width-relative:margin;mso-height-relative:margin;v-text-anchor:top" o:gfxdata="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" filled="f" stroked="f">
+              <v:shape w14:anchorId="0078B747" id="_x0000_s1060" type="#_x0000_t202" style="position:absolute;margin-left:0;margin-top:19.2pt;width:419.65pt;height:151.75pt;z-index:251669504;visibility:visible;mso-wrap-style:square;mso-width-percent:0;mso-height-percent:0;mso-wrap-distance-left:9pt;mso-wrap-distance-top:0;mso-wrap-distance-right:9pt;mso-wrap-distance-bottom:0;mso-position-horizontal:left;mso-position-horizontal-relative:margin;mso-position-vertical:absolute;mso-position-vertical-relative:text;mso-width-percent:0;mso-height-percent:0;mso-width-relative:margin;mso-height-relative:margin;v-text-anchor:top" o:gfxdata="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" filled="f" stroked="f">
                 <v:textbox>
                   <w:txbxContent>
                     <w:p>
@@ -6927,7 +6948,28 @@
                         </w:numPr>
                       </w:pPr>
                       <w:r>
-                        <w:t>As a Makeup CAO, I want to read user details, so that I can use it in my application.</w:t>
+                        <w:t xml:space="preserve">As a Makeup CAO, I want to read </w:t>
+                      </w:r>
+                      <w:r>
+                        <w:t>users’</w:t>
+                      </w:r>
+                      <w:r>
+                        <w:t xml:space="preserve"> details, so that I can use it in my application.</w:t>
+                      </w:r>
+                    </w:p>
+                    <w:p>
+                      <w:pPr>
+                        <w:pStyle w:val="ListParagraph"/>
+                        <w:numPr>
+                          <w:ilvl w:val="0"/>
+                          <w:numId w:val="2"/>
+                        </w:numPr>
+                      </w:pPr>
+                      <w:r>
+                        <w:t>As a Makeup CAO, I want</w:t>
+                      </w:r>
+                      <w:r>
+                        <w:t xml:space="preserve"> to read user details based on their ID, so that I can get their details.</w:t>
                       </w:r>
                     </w:p>
                     <w:p>
@@ -6959,7 +7001,7 @@
         <mc:AlternateContent>
           <mc:Choice Requires="wps">
             <w:drawing>
-              <wp:anchor distT="0" distB="0" distL="114300" distR="114300" simplePos="0" relativeHeight="251670528" behindDoc="0" locked="0" layoutInCell="1" allowOverlap="1" wp14:anchorId="6F503EE5" wp14:editId="42CAE727">
+              <wp:anchor distT="0" distB="0" distL="114300" distR="114300" simplePos="0" relativeHeight="251670528" behindDoc="0" locked="0" layoutInCell="1" allowOverlap="1" wp14:anchorId="6F503EE5" wp14:editId="509999F8">
                 <wp:simplePos x="0" y="0"/>
                 <wp:positionH relativeFrom="margin">
                   <wp:align>right</wp:align>
@@ -6967,8 +7009,8 @@
                 <wp:positionV relativeFrom="paragraph">
                   <wp:posOffset>23679</wp:posOffset>
                 </wp:positionV>
-                <wp:extent cx="370389" cy="1371600"/>
-                <wp:effectExtent l="0" t="0" r="0" b="0"/>
+                <wp:extent cx="370389" cy="1996633"/>
+                <wp:effectExtent l="0" t="0" r="0" b="3810"/>
                 <wp:wrapNone/>
                 <wp:docPr id="246977987" name="Text Box 2"/>
                 <wp:cNvGraphicFramePr/>
@@ -6979,7 +7021,7 @@
                       <wps:spPr>
                         <a:xfrm>
                           <a:off x="0" y="0"/>
-                          <a:ext cx="370389" cy="1371600"/>
+                          <a:ext cx="370389" cy="1996633"/>
                         </a:xfrm>
                         <a:prstGeom prst="rect">
                           <a:avLst/>
@@ -7031,7 +7073,7 @@
                               <w:sdtPr>
                                 <w:id w:val="-1545905358"/>
                                 <w14:checkbox>
-                                  <w14:checked w14:val="0"/>
+                                  <w14:checked w14:val="1"/>
                                   <w14:checkedState w14:val="2612" w14:font="MS Gothic"/>
                                   <w14:uncheckedState w14:val="2610" w14:font="MS Gothic"/>
                                 </w14:checkbox>
@@ -7041,7 +7083,7 @@
                                   <w:rPr>
                                     <w:rFonts w:ascii="MS Gothic" w:eastAsia="MS Gothic" w:hAnsi="MS Gothic" w:hint="eastAsia"/>
                                   </w:rPr>
-                                  <w:t>☐</w:t>
+                                  <w:t>☒</w:t>
                                 </w:r>
                               </w:sdtContent>
                             </w:sdt>
@@ -7049,7 +7091,7 @@
                               <w:sdtPr>
                                 <w:id w:val="-416087414"/>
                                 <w14:checkbox>
-                                  <w14:checked w14:val="0"/>
+                                  <w14:checked w14:val="1"/>
                                   <w14:checkedState w14:val="2612" w14:font="MS Gothic"/>
                                   <w14:uncheckedState w14:val="2610" w14:font="MS Gothic"/>
                                 </w14:checkbox>
@@ -7059,20 +7101,20 @@
                                   <w:rPr>
                                     <w:rFonts w:ascii="MS Gothic" w:eastAsia="MS Gothic" w:hAnsi="MS Gothic" w:hint="eastAsia"/>
                                   </w:rPr>
-                                  <w:t>☐</w:t>
+                                  <w:t>☒</w:t>
                                 </w:r>
                               </w:sdtContent>
                             </w:sdt>
                           </w:p>
                           <w:p>
                             <w:pPr>
-                              <w:spacing w:before="300" w:line="480" w:lineRule="auto"/>
+                              <w:spacing w:before="300" w:after="0" w:line="480" w:lineRule="auto"/>
                             </w:pPr>
                             <w:sdt>
                               <w:sdtPr>
                                 <w:id w:val="-1444306242"/>
                                 <w14:checkbox>
-                                  <w14:checked w14:val="0"/>
+                                  <w14:checked w14:val="1"/>
                                   <w14:checkedState w14:val="2612" w14:font="MS Gothic"/>
                                   <w14:uncheckedState w14:val="2610" w14:font="MS Gothic"/>
                                 </w14:checkbox>
@@ -7082,7 +7124,7 @@
                                   <w:rPr>
                                     <w:rFonts w:ascii="MS Gothic" w:eastAsia="MS Gothic" w:hAnsi="MS Gothic" w:hint="eastAsia"/>
                                   </w:rPr>
-                                  <w:t>☐</w:t>
+                                  <w:t>☒</w:t>
                                 </w:r>
                               </w:sdtContent>
                             </w:sdt>
@@ -7090,7 +7132,7 @@
                               <w:sdtPr>
                                 <w:id w:val="525066518"/>
                                 <w14:checkbox>
-                                  <w14:checked w14:val="0"/>
+                                  <w14:checked w14:val="1"/>
                                   <w14:checkedState w14:val="2612" w14:font="MS Gothic"/>
                                   <w14:uncheckedState w14:val="2610" w14:font="MS Gothic"/>
                                 </w14:checkbox>
@@ -7100,15 +7142,33 @@
                                   <w:rPr>
                                     <w:rFonts w:ascii="MS Gothic" w:eastAsia="MS Gothic" w:hAnsi="MS Gothic" w:hint="eastAsia"/>
                                   </w:rPr>
-                                  <w:t>☐</w:t>
+                                  <w:t>☒</w:t>
                                 </w:r>
                               </w:sdtContent>
                             </w:sdt>
                           </w:p>
                           <w:p>
                             <w:pPr>
-                              <w:spacing w:line="360" w:lineRule="auto"/>
+                              <w:spacing w:after="0" w:line="480" w:lineRule="auto"/>
                             </w:pPr>
+                            <w:sdt>
+                              <w:sdtPr>
+                                <w:id w:val="1600683697"/>
+                                <w14:checkbox>
+                                  <w14:checked w14:val="1"/>
+                                  <w14:checkedState w14:val="2612" w14:font="MS Gothic"/>
+                                  <w14:uncheckedState w14:val="2610" w14:font="MS Gothic"/>
+                                </w14:checkbox>
+                              </w:sdtPr>
+                              <w:sdtContent>
+                                <w:r>
+                                  <w:rPr>
+                                    <w:rFonts w:ascii="MS Gothic" w:eastAsia="MS Gothic" w:hAnsi="MS Gothic" w:hint="eastAsia"/>
+                                  </w:rPr>
+                                  <w:t>☒</w:t>
+                                </w:r>
+                              </w:sdtContent>
+                            </w:sdt>
                           </w:p>
                         </w:txbxContent>
                       </wps:txbx>
@@ -7132,7 +7192,7 @@
           </mc:Choice>
           <mc:Fallback>
             <w:pict>
-              <v:shape w14:anchorId="6F503EE5" id="_x0000_s1061" type="#_x0000_t202" style="position:absolute;margin-left:-22.05pt;margin-top:1.85pt;width:29.15pt;height:108pt;z-index:251670528;visibility:visible;mso-wrap-style:square;mso-width-percent:0;mso-height-percent:0;mso-wrap-distance-left:9pt;mso-wrap-distance-top:0;mso-wrap-distance-right:9pt;mso-wrap-distance-bottom:0;mso-position-horizontal:right;mso-position-horizontal-relative:margin;mso-position-vertical:absolute;mso-position-vertical-relative:text;mso-width-percent:0;mso-height-percent:0;mso-width-relative:margin;mso-height-relative:margin;v-text-anchor:top" o:gfxdata="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" filled="f" stroked="f">
+              <v:shape w14:anchorId="6F503EE5" id="_x0000_s1061" type="#_x0000_t202" style="position:absolute;margin-left:-22.05pt;margin-top:1.85pt;width:29.15pt;height:157.2pt;z-index:251670528;visibility:visible;mso-wrap-style:square;mso-width-percent:0;mso-height-percent:0;mso-wrap-distance-left:9pt;mso-wrap-distance-top:0;mso-wrap-distance-right:9pt;mso-wrap-distance-bottom:0;mso-position-horizontal:right;mso-position-horizontal-relative:margin;mso-position-vertical:absolute;mso-position-vertical-relative:text;mso-width-percent:0;mso-height-percent:0;mso-width-relative:margin;mso-height-relative:margin;v-text-anchor:top" o:gfxdata="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" filled="f" stroked="f">
                 <v:textbox>
                   <w:txbxContent>
                     <w:p>
@@ -7161,7 +7221,7 @@
                         <w:sdtPr>
                           <w:id w:val="-1545905358"/>
                           <w14:checkbox>
-                            <w14:checked w14:val="0"/>
+                            <w14:checked w14:val="1"/>
                             <w14:checkedState w14:val="2612" w14:font="MS Gothic"/>
                             <w14:uncheckedState w14:val="2610" w14:font="MS Gothic"/>
                           </w14:checkbox>
@@ -7171,7 +7231,7 @@
                             <w:rPr>
                               <w:rFonts w:ascii="MS Gothic" w:eastAsia="MS Gothic" w:hAnsi="MS Gothic" w:hint="eastAsia"/>
                             </w:rPr>
-                            <w:t>☐</w:t>
+                            <w:t>☒</w:t>
                           </w:r>
                         </w:sdtContent>
                       </w:sdt>
@@ -7179,7 +7239,7 @@
                         <w:sdtPr>
                           <w:id w:val="-416087414"/>
                           <w14:checkbox>
-                            <w14:checked w14:val="0"/>
+                            <w14:checked w14:val="1"/>
                             <w14:checkedState w14:val="2612" w14:font="MS Gothic"/>
                             <w14:uncheckedState w14:val="2610" w14:font="MS Gothic"/>
                           </w14:checkbox>
@@ -7189,20 +7249,20 @@
                             <w:rPr>
                               <w:rFonts w:ascii="MS Gothic" w:eastAsia="MS Gothic" w:hAnsi="MS Gothic" w:hint="eastAsia"/>
                             </w:rPr>
-                            <w:t>☐</w:t>
+                            <w:t>☒</w:t>
                           </w:r>
                         </w:sdtContent>
                       </w:sdt>
                     </w:p>
                     <w:p>
                       <w:pPr>
-                        <w:spacing w:before="300" w:line="480" w:lineRule="auto"/>
+                        <w:spacing w:before="300" w:after="0" w:line="480" w:lineRule="auto"/>
                       </w:pPr>
                       <w:sdt>
                         <w:sdtPr>
                           <w:id w:val="-1444306242"/>
                           <w14:checkbox>
-                            <w14:checked w14:val="0"/>
+                            <w14:checked w14:val="1"/>
                             <w14:checkedState w14:val="2612" w14:font="MS Gothic"/>
                             <w14:uncheckedState w14:val="2610" w14:font="MS Gothic"/>
                           </w14:checkbox>
@@ -7212,7 +7272,7 @@
                             <w:rPr>
                               <w:rFonts w:ascii="MS Gothic" w:eastAsia="MS Gothic" w:hAnsi="MS Gothic" w:hint="eastAsia"/>
                             </w:rPr>
-                            <w:t>☐</w:t>
+                            <w:t>☒</w:t>
                           </w:r>
                         </w:sdtContent>
                       </w:sdt>
@@ -7220,7 +7280,7 @@
                         <w:sdtPr>
                           <w:id w:val="525066518"/>
                           <w14:checkbox>
-                            <w14:checked w14:val="0"/>
+                            <w14:checked w14:val="1"/>
                             <w14:checkedState w14:val="2612" w14:font="MS Gothic"/>
                             <w14:uncheckedState w14:val="2610" w14:font="MS Gothic"/>
                           </w14:checkbox>
@@ -7230,15 +7290,33 @@
                             <w:rPr>
                               <w:rFonts w:ascii="MS Gothic" w:eastAsia="MS Gothic" w:hAnsi="MS Gothic" w:hint="eastAsia"/>
                             </w:rPr>
-                            <w:t>☐</w:t>
+                            <w:t>☒</w:t>
                           </w:r>
                         </w:sdtContent>
                       </w:sdt>
                     </w:p>
                     <w:p>
                       <w:pPr>
-                        <w:spacing w:line="360" w:lineRule="auto"/>
+                        <w:spacing w:after="0" w:line="480" w:lineRule="auto"/>
                       </w:pPr>
+                      <w:sdt>
+                        <w:sdtPr>
+                          <w:id w:val="1600683697"/>
+                          <w14:checkbox>
+                            <w14:checked w14:val="1"/>
+                            <w14:checkedState w14:val="2612" w14:font="MS Gothic"/>
+                            <w14:uncheckedState w14:val="2610" w14:font="MS Gothic"/>
+                          </w14:checkbox>
+                        </w:sdtPr>
+                        <w:sdtContent>
+                          <w:r>
+                            <w:rPr>
+                              <w:rFonts w:ascii="MS Gothic" w:eastAsia="MS Gothic" w:hAnsi="MS Gothic" w:hint="eastAsia"/>
+                            </w:rPr>
+                            <w:t>☒</w:t>
+                          </w:r>
+                        </w:sdtContent>
+                      </w:sdt>
                     </w:p>
                   </w:txbxContent>
                 </v:textbox>
@@ -8348,6 +8426,9 @@
             <w:r>
               <w:t>path to the file</w:t>
             </w:r>
+            <w:r>
+              <w:t xml:space="preserve"> http://localhost/Assessment/Sprint1/api/makeup</w:t>
+            </w:r>
           </w:p>
         </w:tc>
       </w:tr>
@@ -8628,10 +8709,16 @@
           </w:tcPr>
           <w:p>
             <w:r>
-              <w:t>Enter product</w:t>
-            </w:r>
-            <w:r>
-              <w:t>Name = skin</w:t>
+              <w:t>http://localhost/Assessment/Sprint1/api/makeup/</w:t>
+            </w:r>
+            <w:r>
+              <w:t>search/byName/sk</w:t>
+            </w:r>
+            <w:r>
+              <w:t>i</w:t>
+            </w:r>
+            <w:r>
+              <w:t>n</w:t>
             </w:r>
           </w:p>
         </w:tc>
@@ -8902,16 +8989,11 @@
           </w:tcPr>
           <w:p>
             <w:r>
-              <w:t xml:space="preserve">Enter </w:t>
-            </w:r>
-            <w:r>
-              <w:t xml:space="preserve">invalid productName = </w:t>
-            </w:r>
-            <w:proofErr w:type="spellStart"/>
-            <w:r>
-              <w:t>skon</w:t>
-            </w:r>
-            <w:proofErr w:type="spellEnd"/>
+              <w:t>http://localhost/Assessment/Sprint1/api/makeup/</w:t>
+            </w:r>
+            <w:r>
+              <w:t>search/byName/skon</w:t>
+            </w:r>
           </w:p>
         </w:tc>
       </w:tr>
@@ -9180,10 +9262,19 @@
           </w:tcPr>
           <w:p>
             <w:r>
-              <w:t xml:space="preserve">Enter company = </w:t>
-            </w:r>
-            <w:r>
-              <w:t>Benefit</w:t>
+              <w:t>http://localhost/Assessment/Sprint1/api/makeup/</w:t>
+            </w:r>
+            <w:r>
+              <w:t>search</w:t>
+            </w:r>
+            <w:r>
+              <w:t>/byCompany</w:t>
+            </w:r>
+            <w:r>
+              <w:t>/</w:t>
+            </w:r>
+            <w:r>
+              <w:t>benefit</w:t>
             </w:r>
           </w:p>
         </w:tc>
@@ -9452,18 +9543,16 @@
           </w:tcPr>
           <w:p>
             <w:r>
-              <w:t xml:space="preserve">Enter </w:t>
-            </w:r>
-            <w:proofErr w:type="spellStart"/>
-            <w:r>
-              <w:t>productCategory</w:t>
-            </w:r>
-            <w:proofErr w:type="spellEnd"/>
-            <w:r>
-              <w:t xml:space="preserve"> = </w:t>
-            </w:r>
-            <w:r>
-              <w:t>eyes</w:t>
+              <w:t>http://localhost/Assessment/Sprint1/api/makeup/</w:t>
+            </w:r>
+            <w:r>
+              <w:t>search</w:t>
+            </w:r>
+            <w:r>
+              <w:t>/</w:t>
+            </w:r>
+            <w:r>
+              <w:t>ByCategory/eyes</w:t>
             </w:r>
           </w:p>
         </w:tc>
@@ -9753,6 +9842,25 @@
           </w:tcPr>
           <w:p>
             <w:r>
+              <w:t xml:space="preserve">Path to file: </w:t>
+            </w:r>
+            <w:hyperlink r:id="rId13" w:history="1">
+              <w:r>
+                <w:rPr>
+                  <w:rStyle w:val="Hyperlink"/>
+                </w:rPr>
+                <w:t>http://localhost/Assessment/Sprint1/api/makeup/</w:t>
+              </w:r>
+              <w:r>
+                <w:rPr>
+                  <w:rStyle w:val="Hyperlink"/>
+                </w:rPr>
+                <w:t>add</w:t>
+              </w:r>
+            </w:hyperlink>
+          </w:p>
+          <w:p>
+            <w:r>
               <w:t>productName</w:t>
             </w:r>
             <w:proofErr w:type="gramStart"/>
@@ -9950,7 +10058,7 @@
                     <pic:cNvPicPr/>
                   </pic:nvPicPr>
                   <pic:blipFill>
-                    <a:blip r:embed="rId13"/>
+                    <a:blip r:embed="rId14"/>
                     <a:stretch>
                       <a:fillRect/>
                     </a:stretch>
@@ -10105,28 +10213,50 @@
           </w:tcPr>
           <w:p>
             <w:r>
-              <w:t xml:space="preserve">Enter </w:t>
-            </w:r>
-            <w:r>
-              <w:t>productID</w:t>
-            </w:r>
-            <w:r>
-              <w:t xml:space="preserve"> </w:t>
-            </w:r>
-            <w:r>
-              <w:t>=</w:t>
-            </w:r>
-            <w:r>
-              <w:t>5</w:t>
-            </w:r>
-            <w:r>
-              <w:t xml:space="preserve"> and update price field to </w:t>
-            </w:r>
-            <w:r>
-              <w:t>60</w:t>
-            </w:r>
-            <w:r>
-              <w:t>.00</w:t>
+              <w:t xml:space="preserve">Path to file: </w:t>
+            </w:r>
+            <w:hyperlink r:id="rId15" w:history="1">
+              <w:r>
+                <w:rPr>
+                  <w:rStyle w:val="Hyperlink"/>
+                </w:rPr>
+                <w:t>http://localhost/Assessment/Sprint1/api/makeup/</w:t>
+              </w:r>
+              <w:r>
+                <w:rPr>
+                  <w:rStyle w:val="Hyperlink"/>
+                </w:rPr>
+                <w:t>update</w:t>
+              </w:r>
+              <w:r>
+                <w:rPr>
+                  <w:rStyle w:val="Hyperlink"/>
+                </w:rPr>
+                <w:t>/</w:t>
+              </w:r>
+              <w:r>
+                <w:rPr>
+                  <w:rStyle w:val="Hyperlink"/>
+                </w:rPr>
+                <w:t>5</w:t>
+              </w:r>
+            </w:hyperlink>
+          </w:p>
+          <w:p>
+            <w:r>
+              <w:t>Update from “price”:”</w:t>
+            </w:r>
+            <w:r>
+              <w:t>58.99</w:t>
+            </w:r>
+            <w:r>
+              <w:t>” to “price</w:t>
+            </w:r>
+            <w:r>
+              <w:t>”</w:t>
+            </w:r>
+            <w:r>
+              <w:t>:”60.00”</w:t>
             </w:r>
           </w:p>
         </w:tc>
@@ -10149,13 +10279,7 @@
           </w:tcPr>
           <w:p>
             <w:r>
-              <w:t>productID</w:t>
-            </w:r>
-            <w:r>
-              <w:t xml:space="preserve"> </w:t>
-            </w:r>
-            <w:r>
-              <w:t>=5 price successfully updated</w:t>
+              <w:t>productID =5 price successfully updated</w:t>
             </w:r>
           </w:p>
         </w:tc>
@@ -10249,10 +10373,13 @@
     </w:p>
     <w:p>
       <w:r>
+        <w:rPr>
+          <w:noProof/>
+        </w:rPr>
         <w:drawing>
-          <wp:inline distT="0" distB="0" distL="0" distR="0" wp14:anchorId="35BEC04A" wp14:editId="22EB4460">
-            <wp:extent cx="5730107" cy="3339296"/>
-            <wp:effectExtent l="0" t="0" r="4445" b="0"/>
+          <wp:inline distT="0" distB="0" distL="0" distR="0" wp14:anchorId="35BEC04A" wp14:editId="6B4C9E15">
+            <wp:extent cx="5728970" cy="3102015"/>
+            <wp:effectExtent l="0" t="0" r="5080" b="3175"/>
             <wp:docPr id="2136201469" name="Picture 1" descr="A screenshot of a computer&#10;&#10;Description automatically generated"/>
             <wp:cNvGraphicFramePr>
               <a:graphicFrameLocks xmlns:a="http://schemas.openxmlformats.org/drawingml/2006/main" noChangeAspect="1"/>
@@ -10265,7 +10392,7 @@
                     <pic:cNvPicPr/>
                   </pic:nvPicPr>
                   <pic:blipFill>
-                    <a:blip r:embed="rId14"/>
+                    <a:blip r:embed="rId16"/>
                     <a:stretch>
                       <a:fillRect/>
                     </a:stretch>
@@ -10273,7 +10400,7 @@
                   <pic:spPr>
                     <a:xfrm>
                       <a:off x="0" y="0"/>
-                      <a:ext cx="5762543" cy="3358199"/>
+                      <a:ext cx="5770226" cy="3124353"/>
                     </a:xfrm>
                     <a:prstGeom prst="rect">
                       <a:avLst/>
@@ -10399,16 +10526,7 @@
           </w:tcPr>
           <w:p>
             <w:r>
-              <w:t xml:space="preserve">Enter </w:t>
-            </w:r>
-            <w:r>
-              <w:t>productID</w:t>
-            </w:r>
-            <w:r>
-              <w:t>=</w:t>
-            </w:r>
-            <w:r>
-              <w:t>24</w:t>
+              <w:t>Path to file: http://localhost/Assessment/Sprint1/api/makeup/delete/24</w:t>
             </w:r>
           </w:p>
         </w:tc>
@@ -10544,7 +10662,7 @@
                     <pic:cNvPicPr/>
                   </pic:nvPicPr>
                   <pic:blipFill>
-                    <a:blip r:embed="rId15"/>
+                    <a:blip r:embed="rId17"/>
                     <a:stretch>
                       <a:fillRect/>
                     </a:stretch>
@@ -10565,7 +10683,6 @@
         </w:drawing>
       </w:r>
     </w:p>
-    <w:p/>
     <w:p>
       <w:pPr>
         <w:pStyle w:val="Heading2"/>
@@ -10578,6 +10695,7 @@
         <w:rPr>
           <w:color w:val="676A73" w:themeColor="background2" w:themeShade="80"/>
         </w:rPr>
+        <w:lastRenderedPageBreak/>
         <w:t>User Test Cases</w:t>
       </w:r>
       <w:bookmarkEnd w:id="16"/>
@@ -10620,7 +10738,7 @@
           </w:tcPr>
           <w:p>
             <w:r>
-              <w:t>I want to log in</w:t>
+              <w:t xml:space="preserve">Read users details </w:t>
             </w:r>
           </w:p>
         </w:tc>
@@ -10669,7 +10787,13 @@
           </w:tcPr>
           <w:p>
             <w:r>
-              <w:t>Verify user successfully logged in</w:t>
+              <w:t xml:space="preserve">Verify </w:t>
+            </w:r>
+            <w:r>
+              <w:t>users’</w:t>
+            </w:r>
+            <w:r>
+              <w:t xml:space="preserve"> details are retrieved</w:t>
             </w:r>
           </w:p>
         </w:tc>
@@ -10690,7 +10814,14 @@
           <w:tcPr>
             <w:tcW w:w="7178" w:type="dxa"/>
           </w:tcPr>
-          <w:p/>
+          <w:p>
+            <w:r>
+              <w:t>Enter path to the file http://localhost/Assessment/Sprint1/api/</w:t>
+            </w:r>
+            <w:r>
+              <w:t>users</w:t>
+            </w:r>
+          </w:p>
         </w:tc>
       </w:tr>
       <w:tr>
@@ -10709,7 +10840,11 @@
           <w:tcPr>
             <w:tcW w:w="7178" w:type="dxa"/>
           </w:tcPr>
-          <w:p/>
+          <w:p>
+            <w:r>
+              <w:t>All users are displayed</w:t>
+            </w:r>
+          </w:p>
         </w:tc>
       </w:tr>
       <w:tr>
@@ -10739,7 +10874,7 @@
                 </w:rPr>
                 <w:id w:val="-356580236"/>
                 <w14:checkbox>
-                  <w14:checked w14:val="0"/>
+                  <w14:checked w14:val="1"/>
                   <w14:checkedState w14:val="2612" w14:font="MS Gothic"/>
                   <w14:uncheckedState w14:val="2610" w14:font="MS Gothic"/>
                 </w14:checkbox>
@@ -10750,7 +10885,7 @@
                     <w:rFonts w:ascii="MS Gothic" w:eastAsia="MS Gothic" w:hAnsi="MS Gothic" w:hint="eastAsia"/>
                     <w:shd w:val="clear" w:color="auto" w:fill="92D050"/>
                   </w:rPr>
-                  <w:t>☐</w:t>
+                  <w:t>☒</w:t>
                 </w:r>
               </w:sdtContent>
             </w:sdt>
@@ -10794,7 +10929,45 @@
         </w:tc>
       </w:tr>
     </w:tbl>
-    <w:p/>
+    <w:p>
+      <w:r>
+        <w:drawing>
+          <wp:inline distT="0" distB="0" distL="0" distR="0" wp14:anchorId="456B911A" wp14:editId="2DAB46EB">
+            <wp:extent cx="5727476" cy="2980481"/>
+            <wp:effectExtent l="0" t="0" r="6985" b="0"/>
+            <wp:docPr id="177054901" name="Picture 1" descr="A screenshot of a computer&#10;&#10;Description automatically generated"/>
+            <wp:cNvGraphicFramePr>
+              <a:graphicFrameLocks xmlns:a="http://schemas.openxmlformats.org/drawingml/2006/main" noChangeAspect="1"/>
+            </wp:cNvGraphicFramePr>
+            <a:graphic xmlns:a="http://schemas.openxmlformats.org/drawingml/2006/main">
+              <a:graphicData uri="http://schemas.openxmlformats.org/drawingml/2006/picture">
+                <pic:pic xmlns:pic="http://schemas.openxmlformats.org/drawingml/2006/picture">
+                  <pic:nvPicPr>
+                    <pic:cNvPr id="177054901" name="Picture 1" descr="A screenshot of a computer&#10;&#10;Description automatically generated"/>
+                    <pic:cNvPicPr/>
+                  </pic:nvPicPr>
+                  <pic:blipFill>
+                    <a:blip r:embed="rId18"/>
+                    <a:stretch>
+                      <a:fillRect/>
+                    </a:stretch>
+                  </pic:blipFill>
+                  <pic:spPr>
+                    <a:xfrm>
+                      <a:off x="0" y="0"/>
+                      <a:ext cx="5770800" cy="3003026"/>
+                    </a:xfrm>
+                    <a:prstGeom prst="rect">
+                      <a:avLst/>
+                    </a:prstGeom>
+                  </pic:spPr>
+                </pic:pic>
+              </a:graphicData>
+            </a:graphic>
+          </wp:inline>
+        </w:drawing>
+      </w:r>
+    </w:p>
     <w:p>
       <w:pPr>
         <w:pStyle w:val="Heading3"/>
@@ -10833,7 +11006,7 @@
           </w:tcPr>
           <w:p>
             <w:r>
-              <w:t>I want to log in</w:t>
+              <w:t>Read user data based on their ID</w:t>
             </w:r>
           </w:p>
         </w:tc>
@@ -10882,7 +11055,13 @@
           </w:tcPr>
           <w:p>
             <w:r>
-              <w:t>Verify user not logged if doesn’t exist in database</w:t>
+              <w:t>Verify user</w:t>
+            </w:r>
+            <w:r>
+              <w:t>ID=4</w:t>
+            </w:r>
+            <w:r>
+              <w:t xml:space="preserve"> details are retrieved </w:t>
             </w:r>
           </w:p>
         </w:tc>
@@ -10903,7 +11082,14 @@
           <w:tcPr>
             <w:tcW w:w="7178" w:type="dxa"/>
           </w:tcPr>
-          <w:p/>
+          <w:p>
+            <w:r>
+              <w:t>Enter path to the file http://localhost/Assessment/Sprint1/api/users</w:t>
+            </w:r>
+            <w:r>
+              <w:t>/4</w:t>
+            </w:r>
+          </w:p>
         </w:tc>
       </w:tr>
       <w:tr>
@@ -10922,7 +11108,14 @@
           <w:tcPr>
             <w:tcW w:w="7178" w:type="dxa"/>
           </w:tcPr>
-          <w:p/>
+          <w:p>
+            <w:r>
+              <w:t xml:space="preserve">userID=4 details are retrieved </w:t>
+            </w:r>
+            <w:r>
+              <w:t xml:space="preserve"> </w:t>
+            </w:r>
+          </w:p>
         </w:tc>
       </w:tr>
       <w:tr>
@@ -10952,7 +11145,7 @@
                 </w:rPr>
                 <w:id w:val="-526172155"/>
                 <w14:checkbox>
-                  <w14:checked w14:val="0"/>
+                  <w14:checked w14:val="1"/>
                   <w14:checkedState w14:val="2612" w14:font="MS Gothic"/>
                   <w14:uncheckedState w14:val="2610" w14:font="MS Gothic"/>
                 </w14:checkbox>
@@ -10963,7 +11156,7 @@
                     <w:rFonts w:ascii="MS Gothic" w:eastAsia="MS Gothic" w:hAnsi="MS Gothic" w:hint="eastAsia"/>
                     <w:shd w:val="clear" w:color="auto" w:fill="92D050"/>
                   </w:rPr>
-                  <w:t>☐</w:t>
+                  <w:t>☒</w:t>
                 </w:r>
               </w:sdtContent>
             </w:sdt>
@@ -11007,11 +11200,47 @@
         </w:tc>
       </w:tr>
     </w:tbl>
-    <w:p/>
     <w:p>
       <w:pPr>
         <w:pStyle w:val="Heading2"/>
       </w:pPr>
+      <w:r>
+        <w:drawing>
+          <wp:inline distT="0" distB="0" distL="0" distR="0" wp14:anchorId="1E972847" wp14:editId="47C000C6">
+            <wp:extent cx="5731243" cy="1990845"/>
+            <wp:effectExtent l="0" t="0" r="3175" b="0"/>
+            <wp:docPr id="1675955408" name="Picture 1" descr="A screenshot of a computer&#10;&#10;Description automatically generated"/>
+            <wp:cNvGraphicFramePr>
+              <a:graphicFrameLocks xmlns:a="http://schemas.openxmlformats.org/drawingml/2006/main" noChangeAspect="1"/>
+            </wp:cNvGraphicFramePr>
+            <a:graphic xmlns:a="http://schemas.openxmlformats.org/drawingml/2006/main">
+              <a:graphicData uri="http://schemas.openxmlformats.org/drawingml/2006/picture">
+                <pic:pic xmlns:pic="http://schemas.openxmlformats.org/drawingml/2006/picture">
+                  <pic:nvPicPr>
+                    <pic:cNvPr id="1675955408" name="Picture 1" descr="A screenshot of a computer&#10;&#10;Description automatically generated"/>
+                    <pic:cNvPicPr/>
+                  </pic:nvPicPr>
+                  <pic:blipFill>
+                    <a:blip r:embed="rId19"/>
+                    <a:stretch>
+                      <a:fillRect/>
+                    </a:stretch>
+                  </pic:blipFill>
+                  <pic:spPr>
+                    <a:xfrm>
+                      <a:off x="0" y="0"/>
+                      <a:ext cx="5741366" cy="1994361"/>
+                    </a:xfrm>
+                    <a:prstGeom prst="rect">
+                      <a:avLst/>
+                    </a:prstGeom>
+                  </pic:spPr>
+                </pic:pic>
+              </a:graphicData>
+            </a:graphic>
+          </wp:inline>
+        </w:drawing>
+      </w:r>
     </w:p>
     <w:p>
       <w:pPr>
@@ -11049,12 +11278,1034 @@
     </w:p>
     <w:p>
       <w:pPr>
+        <w:pStyle w:val="Heading3"/>
+      </w:pPr>
+      <w:r>
+        <w:lastRenderedPageBreak/>
+        <w:t>Test #3</w:t>
+      </w:r>
+    </w:p>
+    <w:tbl>
+      <w:tblPr>
+        <w:tblStyle w:val="TableGrid"/>
+        <w:tblW w:w="9016" w:type="dxa"/>
+        <w:tblLook w:val="04A0" w:firstRow="1" w:lastRow="0" w:firstColumn="1" w:lastColumn="0" w:noHBand="0" w:noVBand="1"/>
+      </w:tblPr>
+      <w:tblGrid>
+        <w:gridCol w:w="1838"/>
+        <w:gridCol w:w="7178"/>
+      </w:tblGrid>
+      <w:tr>
+        <w:tc>
+          <w:tcPr>
+            <w:tcW w:w="1838" w:type="dxa"/>
+            <w:shd w:val="clear" w:color="auto" w:fill="EE80BC" w:themeFill="accent1" w:themeFillTint="99"/>
+          </w:tcPr>
+          <w:p>
+            <w:r>
+              <w:t>User Story</w:t>
+            </w:r>
+          </w:p>
+        </w:tc>
+        <w:tc>
+          <w:tcPr>
+            <w:tcW w:w="7178" w:type="dxa"/>
+          </w:tcPr>
+          <w:p>
+            <w:r>
+              <w:t>Update</w:t>
+            </w:r>
+            <w:r>
+              <w:t xml:space="preserve"> user data based on their ID</w:t>
+            </w:r>
+          </w:p>
+        </w:tc>
+      </w:tr>
+      <w:tr>
+        <w:tc>
+          <w:tcPr>
+            <w:tcW w:w="1838" w:type="dxa"/>
+            <w:shd w:val="clear" w:color="auto" w:fill="EE80BC" w:themeFill="accent1" w:themeFillTint="99"/>
+          </w:tcPr>
+          <w:p>
+            <w:r>
+              <w:t>Test Case ID</w:t>
+            </w:r>
+          </w:p>
+        </w:tc>
+        <w:tc>
+          <w:tcPr>
+            <w:tcW w:w="7178" w:type="dxa"/>
+          </w:tcPr>
+          <w:p>
+            <w:r>
+              <w:t>#</w:t>
+            </w:r>
+            <w:r>
+              <w:t>3</w:t>
+            </w:r>
+          </w:p>
+        </w:tc>
+      </w:tr>
+      <w:tr>
+        <w:tc>
+          <w:tcPr>
+            <w:tcW w:w="1838" w:type="dxa"/>
+            <w:shd w:val="clear" w:color="auto" w:fill="EE80BC" w:themeFill="accent1" w:themeFillTint="99"/>
+          </w:tcPr>
+          <w:p>
+            <w:r>
+              <w:t>Description</w:t>
+            </w:r>
+          </w:p>
+        </w:tc>
+        <w:tc>
+          <w:tcPr>
+            <w:tcW w:w="7178" w:type="dxa"/>
+          </w:tcPr>
+          <w:p>
+            <w:r>
+              <w:t>Verify userID=</w:t>
+            </w:r>
+            <w:r>
+              <w:t xml:space="preserve">2 </w:t>
+            </w:r>
+            <w:r>
+              <w:t xml:space="preserve">details are </w:t>
+            </w:r>
+            <w:r>
+              <w:t>updated</w:t>
+            </w:r>
+            <w:r>
+              <w:t xml:space="preserve"> </w:t>
+            </w:r>
+          </w:p>
+        </w:tc>
+      </w:tr>
+      <w:tr>
+        <w:tc>
+          <w:tcPr>
+            <w:tcW w:w="1838" w:type="dxa"/>
+            <w:shd w:val="clear" w:color="auto" w:fill="EE80BC" w:themeFill="accent1" w:themeFillTint="99"/>
+          </w:tcPr>
+          <w:p>
+            <w:r>
+              <w:t>When</w:t>
+            </w:r>
+          </w:p>
+        </w:tc>
+        <w:tc>
+          <w:tcPr>
+            <w:tcW w:w="7178" w:type="dxa"/>
+          </w:tcPr>
+          <w:p>
+            <w:r>
+              <w:t xml:space="preserve">Enter path to the file </w:t>
+            </w:r>
+            <w:hyperlink r:id="rId20" w:history="1">
+              <w:r>
+                <w:rPr>
+                  <w:rStyle w:val="Hyperlink"/>
+                </w:rPr>
+                <w:t>http://localhost/Assessment/Sprint1/api/users/</w:t>
+              </w:r>
+              <w:r>
+                <w:rPr>
+                  <w:rStyle w:val="Hyperlink"/>
+                </w:rPr>
+                <w:t>2</w:t>
+              </w:r>
+            </w:hyperlink>
+          </w:p>
+          <w:p>
+            <w:r>
+              <w:t>Update from “</w:t>
+            </w:r>
+            <w:proofErr w:type="spellStart"/>
+            <w:r>
+              <w:t>lastName”</w:t>
+            </w:r>
+            <w:proofErr w:type="gramStart"/>
+            <w:r>
+              <w:t>:”Black</w:t>
+            </w:r>
+            <w:proofErr w:type="spellEnd"/>
+            <w:proofErr w:type="gramEnd"/>
+            <w:r>
+              <w:t>” to “lastName”:”</w:t>
+            </w:r>
+            <w:proofErr w:type="spellStart"/>
+            <w:r>
+              <w:t>BlackGSX</w:t>
+            </w:r>
+            <w:proofErr w:type="spellEnd"/>
+            <w:r>
+              <w:t>”</w:t>
+            </w:r>
+          </w:p>
+        </w:tc>
+      </w:tr>
+      <w:tr>
+        <w:tc>
+          <w:tcPr>
+            <w:tcW w:w="1838" w:type="dxa"/>
+            <w:shd w:val="clear" w:color="auto" w:fill="EE80BC" w:themeFill="accent1" w:themeFillTint="99"/>
+          </w:tcPr>
+          <w:p>
+            <w:r>
+              <w:t>Then</w:t>
+            </w:r>
+          </w:p>
+        </w:tc>
+        <w:tc>
+          <w:tcPr>
+            <w:tcW w:w="7178" w:type="dxa"/>
+          </w:tcPr>
+          <w:p>
+            <w:r>
+              <w:t>userID=</w:t>
+            </w:r>
+            <w:r>
+              <w:t>2</w:t>
+            </w:r>
+            <w:r>
+              <w:t xml:space="preserve"> </w:t>
+            </w:r>
+            <w:r>
+              <w:t>successfully updated</w:t>
+            </w:r>
+            <w:r>
+              <w:t xml:space="preserve">  </w:t>
+            </w:r>
+          </w:p>
+        </w:tc>
+      </w:tr>
+      <w:tr>
+        <w:tc>
+          <w:tcPr>
+            <w:tcW w:w="1838" w:type="dxa"/>
+            <w:shd w:val="clear" w:color="auto" w:fill="404040" w:themeFill="text1" w:themeFillTint="BF"/>
+          </w:tcPr>
+          <w:p>
+            <w:r>
+              <w:rPr>
+                <w:color w:val="FFFFFF" w:themeColor="background1"/>
+              </w:rPr>
+              <w:t>Test Result</w:t>
+            </w:r>
+          </w:p>
+        </w:tc>
+        <w:tc>
+          <w:tcPr>
+            <w:tcW w:w="7178" w:type="dxa"/>
+          </w:tcPr>
+          <w:p>
+            <w:sdt>
+              <w:sdtPr>
+                <w:rPr>
+                  <w:shd w:val="clear" w:color="auto" w:fill="92D050"/>
+                </w:rPr>
+                <w:id w:val="-393893802"/>
+                <w14:checkbox>
+                  <w14:checked w14:val="1"/>
+                  <w14:checkedState w14:val="2612" w14:font="MS Gothic"/>
+                  <w14:uncheckedState w14:val="2610" w14:font="MS Gothic"/>
+                </w14:checkbox>
+              </w:sdtPr>
+              <w:sdtContent>
+                <w:r>
+                  <w:rPr>
+                    <w:rFonts w:ascii="MS Gothic" w:eastAsia="MS Gothic" w:hAnsi="MS Gothic" w:hint="eastAsia"/>
+                    <w:shd w:val="clear" w:color="auto" w:fill="92D050"/>
+                  </w:rPr>
+                  <w:t>☒</w:t>
+                </w:r>
+              </w:sdtContent>
+            </w:sdt>
+            <w:r>
+              <w:rPr>
+                <w:shd w:val="clear" w:color="auto" w:fill="92D050"/>
+              </w:rPr>
+              <w:t>Passed</w:t>
+            </w:r>
+            <w:r>
+              <w:rPr>
+                <w:shd w:val="clear" w:color="auto" w:fill="92D050"/>
+              </w:rPr>
+              <w:t xml:space="preserve">                                                  </w:t>
+            </w:r>
+            <w:r>
+              <w:t xml:space="preserve">                      </w:t>
+            </w:r>
+            <w:sdt>
+              <w:sdtPr>
+                <w:id w:val="1534926827"/>
+                <w14:checkbox>
+                  <w14:checked w14:val="0"/>
+                  <w14:checkedState w14:val="2612" w14:font="MS Gothic"/>
+                  <w14:uncheckedState w14:val="2610" w14:font="MS Gothic"/>
+                </w14:checkbox>
+              </w:sdtPr>
+              <w:sdtContent>
+                <w:r>
+                  <w:rPr>
+                    <w:rFonts w:ascii="MS Gothic" w:eastAsia="MS Gothic" w:hAnsi="MS Gothic" w:hint="eastAsia"/>
+                  </w:rPr>
+                  <w:t>☐</w:t>
+                </w:r>
+              </w:sdtContent>
+            </w:sdt>
+            <w:r>
+              <w:t>Failed</w:t>
+            </w:r>
+          </w:p>
+        </w:tc>
+      </w:tr>
+    </w:tbl>
+    <w:p>
+      <w:r>
+        <w:br/>
+      </w:r>
+      <w:r>
+        <w:drawing>
+          <wp:inline distT="0" distB="0" distL="0" distR="0" wp14:anchorId="0F83D855" wp14:editId="5580BD02">
+            <wp:extent cx="5731510" cy="3186430"/>
+            <wp:effectExtent l="0" t="0" r="2540" b="0"/>
+            <wp:docPr id="1956692571" name="Picture 1" descr="A screenshot of a computer&#10;&#10;Description automatically generated"/>
+            <wp:cNvGraphicFramePr>
+              <a:graphicFrameLocks xmlns:a="http://schemas.openxmlformats.org/drawingml/2006/main" noChangeAspect="1"/>
+            </wp:cNvGraphicFramePr>
+            <a:graphic xmlns:a="http://schemas.openxmlformats.org/drawingml/2006/main">
+              <a:graphicData uri="http://schemas.openxmlformats.org/drawingml/2006/picture">
+                <pic:pic xmlns:pic="http://schemas.openxmlformats.org/drawingml/2006/picture">
+                  <pic:nvPicPr>
+                    <pic:cNvPr id="1956692571" name="Picture 1" descr="A screenshot of a computer&#10;&#10;Description automatically generated"/>
+                    <pic:cNvPicPr/>
+                  </pic:nvPicPr>
+                  <pic:blipFill>
+                    <a:blip r:embed="rId21"/>
+                    <a:stretch>
+                      <a:fillRect/>
+                    </a:stretch>
+                  </pic:blipFill>
+                  <pic:spPr>
+                    <a:xfrm>
+                      <a:off x="0" y="0"/>
+                      <a:ext cx="5731510" cy="3186430"/>
+                    </a:xfrm>
+                    <a:prstGeom prst="rect">
+                      <a:avLst/>
+                    </a:prstGeom>
+                  </pic:spPr>
+                </pic:pic>
+              </a:graphicData>
+            </a:graphic>
+          </wp:inline>
+        </w:drawing>
+      </w:r>
+    </w:p>
+    <w:p>
+      <w:pPr>
+        <w:pStyle w:val="Heading3"/>
+      </w:pPr>
+      <w:r>
+        <w:t>Test #4</w:t>
+      </w:r>
+    </w:p>
+    <w:tbl>
+      <w:tblPr>
+        <w:tblStyle w:val="TableGrid"/>
+        <w:tblW w:w="9016" w:type="dxa"/>
+        <w:tblLook w:val="04A0" w:firstRow="1" w:lastRow="0" w:firstColumn="1" w:lastColumn="0" w:noHBand="0" w:noVBand="1"/>
+      </w:tblPr>
+      <w:tblGrid>
+        <w:gridCol w:w="1838"/>
+        <w:gridCol w:w="7178"/>
+      </w:tblGrid>
+      <w:tr>
+        <w:tc>
+          <w:tcPr>
+            <w:tcW w:w="1838" w:type="dxa"/>
+            <w:shd w:val="clear" w:color="auto" w:fill="EE80BC" w:themeFill="accent1" w:themeFillTint="99"/>
+          </w:tcPr>
+          <w:p>
+            <w:r>
+              <w:t>User Story</w:t>
+            </w:r>
+          </w:p>
+        </w:tc>
+        <w:tc>
+          <w:tcPr>
+            <w:tcW w:w="7178" w:type="dxa"/>
+          </w:tcPr>
+          <w:p>
+            <w:r>
+              <w:t>Delete</w:t>
+            </w:r>
+            <w:r>
+              <w:t xml:space="preserve"> user data based on their ID</w:t>
+            </w:r>
+          </w:p>
+        </w:tc>
+      </w:tr>
+      <w:tr>
+        <w:tc>
+          <w:tcPr>
+            <w:tcW w:w="1838" w:type="dxa"/>
+            <w:shd w:val="clear" w:color="auto" w:fill="EE80BC" w:themeFill="accent1" w:themeFillTint="99"/>
+          </w:tcPr>
+          <w:p>
+            <w:r>
+              <w:t>Test Case ID</w:t>
+            </w:r>
+          </w:p>
+        </w:tc>
+        <w:tc>
+          <w:tcPr>
+            <w:tcW w:w="7178" w:type="dxa"/>
+          </w:tcPr>
+          <w:p>
+            <w:r>
+              <w:t>#</w:t>
+            </w:r>
+            <w:r>
+              <w:t>4</w:t>
+            </w:r>
+          </w:p>
+        </w:tc>
+      </w:tr>
+      <w:tr>
+        <w:tc>
+          <w:tcPr>
+            <w:tcW w:w="1838" w:type="dxa"/>
+            <w:shd w:val="clear" w:color="auto" w:fill="EE80BC" w:themeFill="accent1" w:themeFillTint="99"/>
+          </w:tcPr>
+          <w:p>
+            <w:r>
+              <w:t>Description</w:t>
+            </w:r>
+          </w:p>
+        </w:tc>
+        <w:tc>
+          <w:tcPr>
+            <w:tcW w:w="7178" w:type="dxa"/>
+          </w:tcPr>
+          <w:p>
+            <w:r>
+              <w:t>Verify userID=</w:t>
+            </w:r>
+            <w:r>
+              <w:t>6</w:t>
+            </w:r>
+            <w:r>
+              <w:t xml:space="preserve"> </w:t>
+            </w:r>
+            <w:r>
+              <w:t>has been deleted successfully</w:t>
+            </w:r>
+          </w:p>
+        </w:tc>
+      </w:tr>
+      <w:tr>
+        <w:tc>
+          <w:tcPr>
+            <w:tcW w:w="1838" w:type="dxa"/>
+            <w:shd w:val="clear" w:color="auto" w:fill="EE80BC" w:themeFill="accent1" w:themeFillTint="99"/>
+          </w:tcPr>
+          <w:p>
+            <w:r>
+              <w:t>When</w:t>
+            </w:r>
+          </w:p>
+        </w:tc>
+        <w:tc>
+          <w:tcPr>
+            <w:tcW w:w="7178" w:type="dxa"/>
+          </w:tcPr>
+          <w:p>
+            <w:r>
+              <w:t>Enter path to the file http://localhost/Assessment/Sprint1/api/users/</w:t>
+            </w:r>
+            <w:r>
+              <w:t>6</w:t>
+            </w:r>
+          </w:p>
+        </w:tc>
+      </w:tr>
+      <w:tr>
+        <w:tc>
+          <w:tcPr>
+            <w:tcW w:w="1838" w:type="dxa"/>
+            <w:shd w:val="clear" w:color="auto" w:fill="EE80BC" w:themeFill="accent1" w:themeFillTint="99"/>
+          </w:tcPr>
+          <w:p>
+            <w:r>
+              <w:t>Then</w:t>
+            </w:r>
+          </w:p>
+        </w:tc>
+        <w:tc>
+          <w:tcPr>
+            <w:tcW w:w="7178" w:type="dxa"/>
+          </w:tcPr>
+          <w:p>
+            <w:r>
+              <w:t>userID=</w:t>
+            </w:r>
+            <w:r>
+              <w:t>6 successfully deleted</w:t>
+            </w:r>
+          </w:p>
+        </w:tc>
+      </w:tr>
+      <w:tr>
+        <w:tc>
+          <w:tcPr>
+            <w:tcW w:w="1838" w:type="dxa"/>
+            <w:shd w:val="clear" w:color="auto" w:fill="404040" w:themeFill="text1" w:themeFillTint="BF"/>
+          </w:tcPr>
+          <w:p>
+            <w:r>
+              <w:rPr>
+                <w:color w:val="FFFFFF" w:themeColor="background1"/>
+              </w:rPr>
+              <w:t>Test Result</w:t>
+            </w:r>
+          </w:p>
+        </w:tc>
+        <w:tc>
+          <w:tcPr>
+            <w:tcW w:w="7178" w:type="dxa"/>
+          </w:tcPr>
+          <w:p>
+            <w:sdt>
+              <w:sdtPr>
+                <w:rPr>
+                  <w:shd w:val="clear" w:color="auto" w:fill="92D050"/>
+                </w:rPr>
+                <w:id w:val="-417950150"/>
+                <w14:checkbox>
+                  <w14:checked w14:val="1"/>
+                  <w14:checkedState w14:val="2612" w14:font="MS Gothic"/>
+                  <w14:uncheckedState w14:val="2610" w14:font="MS Gothic"/>
+                </w14:checkbox>
+              </w:sdtPr>
+              <w:sdtContent>
+                <w:r>
+                  <w:rPr>
+                    <w:rFonts w:ascii="MS Gothic" w:eastAsia="MS Gothic" w:hAnsi="MS Gothic" w:hint="eastAsia"/>
+                    <w:shd w:val="clear" w:color="auto" w:fill="92D050"/>
+                  </w:rPr>
+                  <w:t>☒</w:t>
+                </w:r>
+              </w:sdtContent>
+            </w:sdt>
+            <w:r>
+              <w:rPr>
+                <w:shd w:val="clear" w:color="auto" w:fill="92D050"/>
+              </w:rPr>
+              <w:t>Passed</w:t>
+            </w:r>
+            <w:r>
+              <w:rPr>
+                <w:shd w:val="clear" w:color="auto" w:fill="92D050"/>
+              </w:rPr>
+              <w:t xml:space="preserve">                                                  </w:t>
+            </w:r>
+            <w:r>
+              <w:t xml:space="preserve">                      </w:t>
+            </w:r>
+            <w:sdt>
+              <w:sdtPr>
+                <w:id w:val="-1696523157"/>
+                <w14:checkbox>
+                  <w14:checked w14:val="0"/>
+                  <w14:checkedState w14:val="2612" w14:font="MS Gothic"/>
+                  <w14:uncheckedState w14:val="2610" w14:font="MS Gothic"/>
+                </w14:checkbox>
+              </w:sdtPr>
+              <w:sdtContent>
+                <w:r>
+                  <w:rPr>
+                    <w:rFonts w:ascii="MS Gothic" w:eastAsia="MS Gothic" w:hAnsi="MS Gothic" w:hint="eastAsia"/>
+                  </w:rPr>
+                  <w:t>☐</w:t>
+                </w:r>
+              </w:sdtContent>
+            </w:sdt>
+            <w:r>
+              <w:t>Failed</w:t>
+            </w:r>
+          </w:p>
+        </w:tc>
+      </w:tr>
+    </w:tbl>
+    <w:p>
+      <w:r>
+        <w:br/>
+      </w:r>
+      <w:r>
+        <w:drawing>
+          <wp:inline distT="0" distB="0" distL="0" distR="0" wp14:anchorId="24F3205C" wp14:editId="0066E715">
+            <wp:extent cx="5731510" cy="1612900"/>
+            <wp:effectExtent l="0" t="0" r="2540" b="6350"/>
+            <wp:docPr id="286300498" name="Picture 1" descr="A screenshot of a computer&#10;&#10;Description automatically generated"/>
+            <wp:cNvGraphicFramePr>
+              <a:graphicFrameLocks xmlns:a="http://schemas.openxmlformats.org/drawingml/2006/main" noChangeAspect="1"/>
+            </wp:cNvGraphicFramePr>
+            <a:graphic xmlns:a="http://schemas.openxmlformats.org/drawingml/2006/main">
+              <a:graphicData uri="http://schemas.openxmlformats.org/drawingml/2006/picture">
+                <pic:pic xmlns:pic="http://schemas.openxmlformats.org/drawingml/2006/picture">
+                  <pic:nvPicPr>
+                    <pic:cNvPr id="286300498" name="Picture 1" descr="A screenshot of a computer&#10;&#10;Description automatically generated"/>
+                    <pic:cNvPicPr/>
+                  </pic:nvPicPr>
+                  <pic:blipFill>
+                    <a:blip r:embed="rId22"/>
+                    <a:stretch>
+                      <a:fillRect/>
+                    </a:stretch>
+                  </pic:blipFill>
+                  <pic:spPr>
+                    <a:xfrm>
+                      <a:off x="0" y="0"/>
+                      <a:ext cx="5731510" cy="1612900"/>
+                    </a:xfrm>
+                    <a:prstGeom prst="rect">
+                      <a:avLst/>
+                    </a:prstGeom>
+                  </pic:spPr>
+                </pic:pic>
+              </a:graphicData>
+            </a:graphic>
+          </wp:inline>
+        </w:drawing>
+      </w:r>
+    </w:p>
+    <w:p>
+      <w:pPr>
+        <w:pStyle w:val="Heading3"/>
+      </w:pPr>
+    </w:p>
+    <w:p>
+      <w:pPr>
+        <w:rPr>
+          <w:rFonts w:asciiTheme="majorHAnsi" w:eastAsiaTheme="majorEastAsia" w:hAnsiTheme="majorHAnsi" w:cstheme="majorBidi"/>
+          <w:color w:val="771048" w:themeColor="accent1" w:themeShade="7F"/>
+          <w:sz w:val="24"/>
+          <w:szCs w:val="24"/>
+        </w:rPr>
+      </w:pPr>
+      <w:r>
+        <w:br w:type="page"/>
+      </w:r>
+    </w:p>
+    <w:p>
+      <w:pPr>
+        <w:pStyle w:val="Heading3"/>
+      </w:pPr>
+      <w:r>
+        <w:lastRenderedPageBreak/>
+        <w:t>Test #5</w:t>
+      </w:r>
+    </w:p>
+    <w:tbl>
+      <w:tblPr>
+        <w:tblStyle w:val="TableGrid"/>
+        <w:tblW w:w="9016" w:type="dxa"/>
+        <w:tblLook w:val="04A0" w:firstRow="1" w:lastRow="0" w:firstColumn="1" w:lastColumn="0" w:noHBand="0" w:noVBand="1"/>
+      </w:tblPr>
+      <w:tblGrid>
+        <w:gridCol w:w="1838"/>
+        <w:gridCol w:w="7178"/>
+      </w:tblGrid>
+      <w:tr>
+        <w:tc>
+          <w:tcPr>
+            <w:tcW w:w="1838" w:type="dxa"/>
+            <w:shd w:val="clear" w:color="auto" w:fill="EE80BC" w:themeFill="accent1" w:themeFillTint="99"/>
+          </w:tcPr>
+          <w:p>
+            <w:r>
+              <w:t>User Story</w:t>
+            </w:r>
+          </w:p>
+        </w:tc>
+        <w:tc>
+          <w:tcPr>
+            <w:tcW w:w="7178" w:type="dxa"/>
+          </w:tcPr>
+          <w:p>
+            <w:r>
+              <w:t>Create new</w:t>
+            </w:r>
+            <w:r>
+              <w:t xml:space="preserve"> user </w:t>
+            </w:r>
+          </w:p>
+        </w:tc>
+      </w:tr>
+      <w:tr>
+        <w:tc>
+          <w:tcPr>
+            <w:tcW w:w="1838" w:type="dxa"/>
+            <w:shd w:val="clear" w:color="auto" w:fill="EE80BC" w:themeFill="accent1" w:themeFillTint="99"/>
+          </w:tcPr>
+          <w:p>
+            <w:r>
+              <w:t>Test Case ID</w:t>
+            </w:r>
+          </w:p>
+        </w:tc>
+        <w:tc>
+          <w:tcPr>
+            <w:tcW w:w="7178" w:type="dxa"/>
+          </w:tcPr>
+          <w:p>
+            <w:r>
+              <w:t>#</w:t>
+            </w:r>
+            <w:r>
+              <w:t>5</w:t>
+            </w:r>
+          </w:p>
+        </w:tc>
+      </w:tr>
+      <w:tr>
+        <w:tc>
+          <w:tcPr>
+            <w:tcW w:w="1838" w:type="dxa"/>
+            <w:shd w:val="clear" w:color="auto" w:fill="EE80BC" w:themeFill="accent1" w:themeFillTint="99"/>
+          </w:tcPr>
+          <w:p>
+            <w:r>
+              <w:t>Description</w:t>
+            </w:r>
+          </w:p>
+        </w:tc>
+        <w:tc>
+          <w:tcPr>
+            <w:tcW w:w="7178" w:type="dxa"/>
+          </w:tcPr>
+          <w:p>
+            <w:r>
+              <w:t>Verify new user can be added to database</w:t>
+            </w:r>
+            <w:r>
+              <w:t xml:space="preserve"> </w:t>
+            </w:r>
+          </w:p>
+        </w:tc>
+      </w:tr>
+      <w:tr>
+        <w:tc>
+          <w:tcPr>
+            <w:tcW w:w="1838" w:type="dxa"/>
+            <w:shd w:val="clear" w:color="auto" w:fill="EE80BC" w:themeFill="accent1" w:themeFillTint="99"/>
+          </w:tcPr>
+          <w:p>
+            <w:r>
+              <w:t>When</w:t>
+            </w:r>
+          </w:p>
+        </w:tc>
+        <w:tc>
+          <w:tcPr>
+            <w:tcW w:w="7178" w:type="dxa"/>
+          </w:tcPr>
+          <w:p>
+            <w:r>
+              <w:t xml:space="preserve">Enter path to the file </w:t>
+            </w:r>
+            <w:hyperlink r:id="rId23" w:history="1">
+              <w:r>
+                <w:rPr>
+                  <w:rStyle w:val="Hyperlink"/>
+                </w:rPr>
+                <w:t>http://localhost/Assessment/Sprint1/api/users</w:t>
+              </w:r>
+            </w:hyperlink>
+          </w:p>
+          <w:p>
+            <w:r>
+              <w:t>“</w:t>
+            </w:r>
+            <w:r>
+              <w:t>username</w:t>
+            </w:r>
+            <w:r>
+              <w:t>”</w:t>
+            </w:r>
+            <w:proofErr w:type="gramStart"/>
+            <w:r>
+              <w:t>:</w:t>
+            </w:r>
+            <w:r>
+              <w:t>”</w:t>
+            </w:r>
+            <w:r>
+              <w:t>Emilia</w:t>
+            </w:r>
+            <w:proofErr w:type="gramEnd"/>
+            <w:r>
+              <w:t xml:space="preserve">”, </w:t>
+            </w:r>
+            <w:r>
+              <w:t>“</w:t>
+            </w:r>
+            <w:r>
+              <w:t>password</w:t>
+            </w:r>
+            <w:r>
+              <w:t>”:</w:t>
+            </w:r>
+            <w:r>
+              <w:t xml:space="preserve">”admin7”, </w:t>
+            </w:r>
+            <w:r>
+              <w:t>“</w:t>
+            </w:r>
+            <w:r>
+              <w:t>firstName</w:t>
+            </w:r>
+            <w:r>
+              <w:t>”:</w:t>
+            </w:r>
+            <w:r>
+              <w:t xml:space="preserve">”Emilia”, </w:t>
+            </w:r>
+            <w:r>
+              <w:t>“</w:t>
+            </w:r>
+            <w:r>
+              <w:t>lastName</w:t>
+            </w:r>
+            <w:r>
+              <w:t>”:</w:t>
+            </w:r>
+            <w:r>
+              <w:t xml:space="preserve">”Quinn”, </w:t>
+            </w:r>
+            <w:r>
+              <w:t>“</w:t>
+            </w:r>
+            <w:r>
+              <w:t>address</w:t>
+            </w:r>
+            <w:r>
+              <w:t>”:</w:t>
+            </w:r>
+            <w:r>
+              <w:t xml:space="preserve">”Paradise”, </w:t>
+            </w:r>
+            <w:r>
+              <w:t>“</w:t>
+            </w:r>
+            <w:r>
+              <w:t>phoneNo</w:t>
+            </w:r>
+            <w:r>
+              <w:t>”:</w:t>
+            </w:r>
+            <w:r>
+              <w:t xml:space="preserve">”0897451221”, </w:t>
+            </w:r>
+            <w:r>
+              <w:t>“</w:t>
+            </w:r>
+            <w:r>
+              <w:t>email</w:t>
+            </w:r>
+            <w:r>
+              <w:t>”</w:t>
+            </w:r>
+            <w:r>
+              <w:t>:”</w:t>
+            </w:r>
+            <w:r>
+              <w:t>EmiliaQuinn@gmail.com”</w:t>
+            </w:r>
+          </w:p>
+        </w:tc>
+      </w:tr>
+      <w:tr>
+        <w:tc>
+          <w:tcPr>
+            <w:tcW w:w="1838" w:type="dxa"/>
+            <w:shd w:val="clear" w:color="auto" w:fill="EE80BC" w:themeFill="accent1" w:themeFillTint="99"/>
+          </w:tcPr>
+          <w:p>
+            <w:r>
+              <w:t>Then</w:t>
+            </w:r>
+          </w:p>
+        </w:tc>
+        <w:tc>
+          <w:tcPr>
+            <w:tcW w:w="7178" w:type="dxa"/>
+          </w:tcPr>
+          <w:p>
+            <w:r>
+              <w:t xml:space="preserve">userID=4 details are retrieved  </w:t>
+            </w:r>
+          </w:p>
+        </w:tc>
+      </w:tr>
+      <w:tr>
+        <w:tc>
+          <w:tcPr>
+            <w:tcW w:w="1838" w:type="dxa"/>
+            <w:shd w:val="clear" w:color="auto" w:fill="404040" w:themeFill="text1" w:themeFillTint="BF"/>
+          </w:tcPr>
+          <w:p>
+            <w:r>
+              <w:rPr>
+                <w:color w:val="FFFFFF" w:themeColor="background1"/>
+              </w:rPr>
+              <w:t>Test Result</w:t>
+            </w:r>
+          </w:p>
+        </w:tc>
+        <w:tc>
+          <w:tcPr>
+            <w:tcW w:w="7178" w:type="dxa"/>
+          </w:tcPr>
+          <w:p>
+            <w:sdt>
+              <w:sdtPr>
+                <w:rPr>
+                  <w:shd w:val="clear" w:color="auto" w:fill="92D050"/>
+                </w:rPr>
+                <w:id w:val="1984342160"/>
+                <w14:checkbox>
+                  <w14:checked w14:val="1"/>
+                  <w14:checkedState w14:val="2612" w14:font="MS Gothic"/>
+                  <w14:uncheckedState w14:val="2610" w14:font="MS Gothic"/>
+                </w14:checkbox>
+              </w:sdtPr>
+              <w:sdtContent>
+                <w:r>
+                  <w:rPr>
+                    <w:rFonts w:ascii="MS Gothic" w:eastAsia="MS Gothic" w:hAnsi="MS Gothic" w:hint="eastAsia"/>
+                    <w:shd w:val="clear" w:color="auto" w:fill="92D050"/>
+                  </w:rPr>
+                  <w:t>☒</w:t>
+                </w:r>
+              </w:sdtContent>
+            </w:sdt>
+            <w:r>
+              <w:rPr>
+                <w:shd w:val="clear" w:color="auto" w:fill="92D050"/>
+              </w:rPr>
+              <w:t>Passed</w:t>
+            </w:r>
+            <w:r>
+              <w:rPr>
+                <w:shd w:val="clear" w:color="auto" w:fill="92D050"/>
+              </w:rPr>
+              <w:t xml:space="preserve">                                                  </w:t>
+            </w:r>
+            <w:r>
+              <w:t xml:space="preserve">                      </w:t>
+            </w:r>
+            <w:sdt>
+              <w:sdtPr>
+                <w:id w:val="-890842"/>
+                <w14:checkbox>
+                  <w14:checked w14:val="0"/>
+                  <w14:checkedState w14:val="2612" w14:font="MS Gothic"/>
+                  <w14:uncheckedState w14:val="2610" w14:font="MS Gothic"/>
+                </w14:checkbox>
+              </w:sdtPr>
+              <w:sdtContent>
+                <w:r>
+                  <w:rPr>
+                    <w:rFonts w:ascii="MS Gothic" w:eastAsia="MS Gothic" w:hAnsi="MS Gothic" w:hint="eastAsia"/>
+                  </w:rPr>
+                  <w:t>☐</w:t>
+                </w:r>
+              </w:sdtContent>
+            </w:sdt>
+            <w:r>
+              <w:t>Failed</w:t>
+            </w:r>
+          </w:p>
+        </w:tc>
+      </w:tr>
+    </w:tbl>
+    <w:p/>
+    <w:p>
+      <w:pPr>
         <w:pStyle w:val="Heading2"/>
         <w:rPr>
           <w:color w:val="676A73" w:themeColor="background2" w:themeShade="80"/>
         </w:rPr>
       </w:pPr>
       <w:bookmarkStart w:id="19" w:name="_Toc148746654"/>
+      <w:r>
+        <w:rPr>
+          <w:color w:val="676A73" w:themeColor="background2" w:themeShade="80"/>
+        </w:rPr>
+        <w:drawing>
+          <wp:inline distT="0" distB="0" distL="0" distR="0" wp14:anchorId="43BF6066" wp14:editId="7093BF03">
+            <wp:extent cx="5731510" cy="5351780"/>
+            <wp:effectExtent l="0" t="0" r="2540" b="1270"/>
+            <wp:docPr id="1669281362" name="Picture 1" descr="A screenshot of a computer&#10;&#10;Description automatically generated"/>
+            <wp:cNvGraphicFramePr>
+              <a:graphicFrameLocks xmlns:a="http://schemas.openxmlformats.org/drawingml/2006/main" noChangeAspect="1"/>
+            </wp:cNvGraphicFramePr>
+            <a:graphic xmlns:a="http://schemas.openxmlformats.org/drawingml/2006/main">
+              <a:graphicData uri="http://schemas.openxmlformats.org/drawingml/2006/picture">
+                <pic:pic xmlns:pic="http://schemas.openxmlformats.org/drawingml/2006/picture">
+                  <pic:nvPicPr>
+                    <pic:cNvPr id="1669281362" name="Picture 1" descr="A screenshot of a computer&#10;&#10;Description automatically generated"/>
+                    <pic:cNvPicPr/>
+                  </pic:nvPicPr>
+                  <pic:blipFill>
+                    <a:blip r:embed="rId24"/>
+                    <a:stretch>
+                      <a:fillRect/>
+                    </a:stretch>
+                  </pic:blipFill>
+                  <pic:spPr>
+                    <a:xfrm>
+                      <a:off x="0" y="0"/>
+                      <a:ext cx="5731510" cy="5351780"/>
+                    </a:xfrm>
+                    <a:prstGeom prst="rect">
+                      <a:avLst/>
+                    </a:prstGeom>
+                  </pic:spPr>
+                </pic:pic>
+              </a:graphicData>
+            </a:graphic>
+          </wp:inline>
+        </w:drawing>
+      </w:r>
+    </w:p>
+    <w:p>
+      <w:pPr>
+        <w:rPr>
+          <w:rFonts w:asciiTheme="majorHAnsi" w:eastAsiaTheme="majorEastAsia" w:hAnsiTheme="majorHAnsi" w:cstheme="majorBidi"/>
+          <w:color w:val="676A73" w:themeColor="background2" w:themeShade="80"/>
+          <w:sz w:val="26"/>
+          <w:szCs w:val="26"/>
+        </w:rPr>
+      </w:pPr>
+      <w:r>
+        <w:rPr>
+          <w:color w:val="676A73" w:themeColor="background2" w:themeShade="80"/>
+        </w:rPr>
+        <w:br w:type="page"/>
+      </w:r>
+    </w:p>
+    <w:p>
+      <w:pPr>
+        <w:pStyle w:val="Heading2"/>
+        <w:rPr>
+          <w:color w:val="676A73" w:themeColor="background2" w:themeShade="80"/>
+        </w:rPr>
+      </w:pPr>
       <w:r>
         <w:rPr>
           <w:color w:val="676A73" w:themeColor="background2" w:themeShade="80"/>
@@ -11071,15 +12322,16 @@
         <w:tblLook w:val="04A0" w:firstRow="1" w:lastRow="0" w:firstColumn="1" w:lastColumn="0" w:noHBand="0" w:noVBand="1"/>
       </w:tblPr>
       <w:tblGrid>
-        <w:gridCol w:w="2558"/>
-        <w:gridCol w:w="1996"/>
-        <w:gridCol w:w="2231"/>
-        <w:gridCol w:w="2231"/>
+        <w:gridCol w:w="2101"/>
+        <w:gridCol w:w="1522"/>
+        <w:gridCol w:w="1629"/>
+        <w:gridCol w:w="1882"/>
+        <w:gridCol w:w="1882"/>
       </w:tblGrid>
       <w:tr>
         <w:tc>
           <w:tcPr>
-            <w:tcW w:w="2558" w:type="dxa"/>
+            <w:tcW w:w="2101" w:type="dxa"/>
             <w:shd w:val="clear" w:color="auto" w:fill="E32D91" w:themeFill="accent1"/>
             <w:vAlign w:val="center"/>
           </w:tcPr>
@@ -11102,7 +12354,7 @@
         </w:tc>
         <w:tc>
           <w:tcPr>
-            <w:tcW w:w="1996" w:type="dxa"/>
+            <w:tcW w:w="1522" w:type="dxa"/>
             <w:shd w:val="clear" w:color="auto" w:fill="E32D91" w:themeFill="accent1"/>
           </w:tcPr>
           <w:p>
@@ -11118,13 +12370,35 @@
                 <w:b/>
                 <w:bCs/>
               </w:rPr>
+              <w:t>Database</w:t>
+            </w:r>
+          </w:p>
+        </w:tc>
+        <w:tc>
+          <w:tcPr>
+            <w:tcW w:w="1629" w:type="dxa"/>
+            <w:shd w:val="clear" w:color="auto" w:fill="E32D91" w:themeFill="accent1"/>
+          </w:tcPr>
+          <w:p>
+            <w:pPr>
+              <w:jc w:val="center"/>
+              <w:rPr>
+                <w:b/>
+                <w:bCs/>
+              </w:rPr>
+            </w:pPr>
+            <w:r>
+              <w:rPr>
+                <w:b/>
+                <w:bCs/>
+              </w:rPr>
               <w:t>Total Tests</w:t>
             </w:r>
           </w:p>
         </w:tc>
         <w:tc>
           <w:tcPr>
-            <w:tcW w:w="2231" w:type="dxa"/>
+            <w:tcW w:w="1882" w:type="dxa"/>
             <w:shd w:val="clear" w:color="auto" w:fill="E32D91" w:themeFill="accent1"/>
             <w:vAlign w:val="center"/>
           </w:tcPr>
@@ -11147,7 +12421,7 @@
         </w:tc>
         <w:tc>
           <w:tcPr>
-            <w:tcW w:w="2231" w:type="dxa"/>
+            <w:tcW w:w="1882" w:type="dxa"/>
             <w:shd w:val="clear" w:color="auto" w:fill="E32D91" w:themeFill="accent1"/>
             <w:vAlign w:val="center"/>
           </w:tcPr>
@@ -11172,48 +12446,131 @@
       <w:tr>
         <w:tc>
           <w:tcPr>
-            <w:tcW w:w="2558" w:type="dxa"/>
-          </w:tcPr>
-          <w:p>
-            <w:r>
-              <w:t>Manual</w:t>
-            </w:r>
-          </w:p>
-        </w:tc>
-        <w:tc>
-          <w:tcPr>
-            <w:tcW w:w="1996" w:type="dxa"/>
+            <w:tcW w:w="2101" w:type="dxa"/>
+            <w:vMerge w:val="restart"/>
+            <w:vAlign w:val="center"/>
           </w:tcPr>
           <w:p>
             <w:pPr>
               <w:jc w:val="center"/>
             </w:pPr>
             <w:r>
-              <w:t>12</w:t>
-            </w:r>
-          </w:p>
-        </w:tc>
-        <w:tc>
-          <w:tcPr>
-            <w:tcW w:w="2231" w:type="dxa"/>
+              <w:t>Manual</w:t>
+            </w:r>
+          </w:p>
+        </w:tc>
+        <w:tc>
+          <w:tcPr>
+            <w:tcW w:w="1522" w:type="dxa"/>
           </w:tcPr>
           <w:p>
             <w:pPr>
               <w:jc w:val="center"/>
             </w:pPr>
             <w:r>
-              <w:t>10</w:t>
-            </w:r>
-          </w:p>
-        </w:tc>
-        <w:tc>
-          <w:tcPr>
-            <w:tcW w:w="2231" w:type="dxa"/>
+              <w:t>products</w:t>
+            </w:r>
+          </w:p>
+        </w:tc>
+        <w:tc>
+          <w:tcPr>
+            <w:tcW w:w="1629" w:type="dxa"/>
           </w:tcPr>
           <w:p>
             <w:pPr>
               <w:jc w:val="center"/>
             </w:pPr>
+            <w:r>
+              <w:t>10</w:t>
+            </w:r>
+          </w:p>
+        </w:tc>
+        <w:tc>
+          <w:tcPr>
+            <w:tcW w:w="1882" w:type="dxa"/>
+          </w:tcPr>
+          <w:p>
+            <w:pPr>
+              <w:jc w:val="center"/>
+            </w:pPr>
+            <w:r>
+              <w:t>10</w:t>
+            </w:r>
+          </w:p>
+        </w:tc>
+        <w:tc>
+          <w:tcPr>
+            <w:tcW w:w="1882" w:type="dxa"/>
+          </w:tcPr>
+          <w:p>
+            <w:pPr>
+              <w:jc w:val="center"/>
+            </w:pPr>
+            <w:r>
+              <w:t>0</w:t>
+            </w:r>
+          </w:p>
+        </w:tc>
+      </w:tr>
+      <w:tr>
+        <w:tc>
+          <w:tcPr>
+            <w:tcW w:w="2101" w:type="dxa"/>
+            <w:vMerge/>
+            <w:vAlign w:val="center"/>
+          </w:tcPr>
+          <w:p/>
+        </w:tc>
+        <w:tc>
+          <w:tcPr>
+            <w:tcW w:w="1522" w:type="dxa"/>
+          </w:tcPr>
+          <w:p>
+            <w:pPr>
+              <w:jc w:val="center"/>
+            </w:pPr>
+            <w:r>
+              <w:t>users</w:t>
+            </w:r>
+          </w:p>
+        </w:tc>
+        <w:tc>
+          <w:tcPr>
+            <w:tcW w:w="1629" w:type="dxa"/>
+          </w:tcPr>
+          <w:p>
+            <w:pPr>
+              <w:jc w:val="center"/>
+            </w:pPr>
+            <w:r>
+              <w:t>5</w:t>
+            </w:r>
+          </w:p>
+        </w:tc>
+        <w:tc>
+          <w:tcPr>
+            <w:tcW w:w="1882" w:type="dxa"/>
+          </w:tcPr>
+          <w:p>
+            <w:pPr>
+              <w:jc w:val="center"/>
+            </w:pPr>
+            <w:r>
+              <w:t>5</w:t>
+            </w:r>
+          </w:p>
+        </w:tc>
+        <w:tc>
+          <w:tcPr>
+            <w:tcW w:w="1882" w:type="dxa"/>
+          </w:tcPr>
+          <w:p>
+            <w:pPr>
+              <w:jc w:val="center"/>
+            </w:pPr>
+            <w:r>
+              <w:t>0</w:t>
+            </w:r>
           </w:p>
         </w:tc>
       </w:tr>
@@ -11278,9 +12635,9 @@
                 <w:noProof/>
               </w:rPr>
               <w:drawing>
-                <wp:inline distT="0" distB="0" distL="0" distR="0" wp14:anchorId="62C2FCC9" wp14:editId="11588044">
-                  <wp:extent cx="5631084" cy="1658371"/>
-                  <wp:effectExtent l="0" t="0" r="8255" b="0"/>
+                <wp:inline distT="0" distB="0" distL="0" distR="0" wp14:anchorId="62C2FCC9" wp14:editId="18D067E2">
+                  <wp:extent cx="5629773" cy="1498922"/>
+                  <wp:effectExtent l="0" t="0" r="0" b="6350"/>
                   <wp:docPr id="40447581" name="Picture 1" descr="A screenshot of a computer&#10;&#10;Description automatically generated"/>
                   <wp:cNvGraphicFramePr>
                     <a:graphicFrameLocks xmlns:a="http://schemas.openxmlformats.org/drawingml/2006/main" noChangeAspect="1"/>
@@ -11293,7 +12650,7 @@
                           <pic:cNvPicPr/>
                         </pic:nvPicPr>
                         <pic:blipFill>
-                          <a:blip r:embed="rId16"/>
+                          <a:blip r:embed="rId25"/>
                           <a:stretch>
                             <a:fillRect/>
                           </a:stretch>
@@ -11301,7 +12658,7 @@
                         <pic:spPr>
                           <a:xfrm>
                             <a:off x="0" y="0"/>
-                            <a:ext cx="5672730" cy="1670636"/>
+                            <a:ext cx="5685999" cy="1513892"/>
                           </a:xfrm>
                           <a:prstGeom prst="rect">
                             <a:avLst/>
@@ -11355,7 +12712,7 @@
                           <pic:cNvPicPr/>
                         </pic:nvPicPr>
                         <pic:blipFill>
-                          <a:blip r:embed="rId17"/>
+                          <a:blip r:embed="rId26"/>
                           <a:stretch>
                             <a:fillRect/>
                           </a:stretch>
@@ -11442,9 +12799,9 @@
                 <w:noProof/>
               </w:rPr>
               <w:drawing>
-                <wp:inline distT="0" distB="0" distL="0" distR="0" wp14:anchorId="7E07898D" wp14:editId="0234E5AE">
-                  <wp:extent cx="5731510" cy="2933065"/>
-                  <wp:effectExtent l="0" t="0" r="2540" b="635"/>
+                <wp:inline distT="0" distB="0" distL="0" distR="0" wp14:anchorId="7E07898D" wp14:editId="5EB4D974">
+                  <wp:extent cx="5731510" cy="2835797"/>
+                  <wp:effectExtent l="0" t="0" r="2540" b="3175"/>
                   <wp:docPr id="1888425147" name="Picture 1"/>
                   <wp:cNvGraphicFramePr>
                     <a:graphicFrameLocks xmlns:a="http://schemas.openxmlformats.org/drawingml/2006/main" noChangeAspect="1"/>
@@ -11457,7 +12814,7 @@
                           <pic:cNvPicPr/>
                         </pic:nvPicPr>
                         <pic:blipFill>
-                          <a:blip r:embed="rId18"/>
+                          <a:blip r:embed="rId27"/>
                           <a:stretch>
                             <a:fillRect/>
                           </a:stretch>
@@ -11465,7 +12822,7 @@
                         <pic:spPr>
                           <a:xfrm>
                             <a:off x="0" y="0"/>
-                            <a:ext cx="5731510" cy="2933065"/>
+                            <a:ext cx="5733699" cy="2836880"/>
                           </a:xfrm>
                           <a:prstGeom prst="rect">
                             <a:avLst/>
@@ -11544,7 +12901,7 @@
                           <pic:cNvPicPr/>
                         </pic:nvPicPr>
                         <pic:blipFill>
-                          <a:blip r:embed="rId19"/>
+                          <a:blip r:embed="rId28"/>
                           <a:stretch>
                             <a:fillRect/>
                           </a:stretch>
@@ -11603,7 +12960,7 @@
                           <pic:cNvPicPr/>
                         </pic:nvPicPr>
                         <pic:blipFill>
-                          <a:blip r:embed="rId20"/>
+                          <a:blip r:embed="rId29"/>
                           <a:stretch>
                             <a:fillRect/>
                           </a:stretch>
@@ -11686,7 +13043,7 @@
                           <pic:cNvPicPr/>
                         </pic:nvPicPr>
                         <pic:blipFill>
-                          <a:blip r:embed="rId21"/>
+                          <a:blip r:embed="rId30"/>
                           <a:stretch>
                             <a:fillRect/>
                           </a:stretch>
@@ -11748,7 +13105,7 @@
                           <pic:cNvPicPr/>
                         </pic:nvPicPr>
                         <pic:blipFill>
-                          <a:blip r:embed="rId22"/>
+                          <a:blip r:embed="rId31"/>
                           <a:stretch>
                             <a:fillRect/>
                           </a:stretch>
@@ -12133,6 +13490,9 @@
         <w:ind w:left="360"/>
       </w:pPr>
       <w:r>
+        <w:rPr>
+          <w:noProof/>
+        </w:rPr>
         <w:drawing>
           <wp:anchor distT="0" distB="0" distL="114300" distR="114300" simplePos="0" relativeHeight="251672576" behindDoc="0" locked="0" layoutInCell="1" allowOverlap="1" wp14:anchorId="15147E3D" wp14:editId="24196D8E">
             <wp:simplePos x="0" y="0"/>
@@ -12157,7 +13517,7 @@
                     <pic:cNvPicPr/>
                   </pic:nvPicPr>
                   <pic:blipFill>
-                    <a:blip r:embed="rId23">
+                    <a:blip r:embed="rId32">
                       <a:extLst>
                         <a:ext uri="{28A0092B-C50C-407E-A947-70E740481C1C}">
                           <a14:useLocalDpi xmlns:a14="http://schemas.microsoft.com/office/drawing/2010/main" val="0"/>
@@ -12212,6 +13572,9 @@
         </w:numPr>
       </w:pPr>
       <w:r>
+        <w:rPr>
+          <w:noProof/>
+        </w:rPr>
         <w:drawing>
           <wp:anchor distT="0" distB="0" distL="114300" distR="114300" simplePos="0" relativeHeight="251673600" behindDoc="0" locked="0" layoutInCell="1" allowOverlap="1" wp14:anchorId="0822E9E3" wp14:editId="3D44E2A7">
             <wp:simplePos x="0" y="0"/>
@@ -12236,7 +13599,7 @@
                     <pic:cNvPicPr/>
                   </pic:nvPicPr>
                   <pic:blipFill>
-                    <a:blip r:embed="rId24">
+                    <a:blip r:embed="rId33">
                       <a:extLst>
                         <a:ext uri="{28A0092B-C50C-407E-A947-70E740481C1C}">
                           <a14:useLocalDpi xmlns:a14="http://schemas.microsoft.com/office/drawing/2010/main" val="0"/>

</xml_diff>

<commit_message>
Updated doc with Sprint #2 User Story for login/logout
</commit_message>
<xml_diff>
--- a/A00279259_NPalej.docx
+++ b/A00279259_NPalej.docx
@@ -4166,7 +4166,7 @@
           <w:lang w:val="en-GB" w:eastAsia="en-US"/>
           <w14:ligatures w14:val="standardContextual"/>
         </w:rPr>
-        <w:id w:val="888621597"/>
+        <w:id w:val="491445042"/>
         <w:docPartObj>
           <w:docPartGallery w:val="Table of Contents"/>
           <w:docPartUnique/>
@@ -4187,7 +4187,7 @@
             <w:rPr>
               <w:lang w:val="en-GB"/>
             </w:rPr>
-            <w:t>Contents</w:t>
+            <w:t>Table of Contents</w:t>
           </w:r>
         </w:p>
         <w:p>
@@ -4211,7 +4211,7 @@
           <w:r>
             <w:fldChar w:fldCharType="separate"/>
           </w:r>
-          <w:hyperlink w:anchor="_Toc148746636" w:history="1">
+          <w:hyperlink w:anchor="_Toc148750556" w:history="1">
             <w:r>
               <w:rPr>
                 <w:rStyle w:val="Hyperlink"/>
@@ -4238,7 +4238,7 @@
                 <w:noProof/>
                 <w:webHidden/>
               </w:rPr>
-              <w:instrText xml:space="preserve"> PAGEREF _Toc148746636 \h </w:instrText>
+              <w:instrText xml:space="preserve"> PAGEREF _Toc148750556 \h </w:instrText>
             </w:r>
             <w:r>
               <w:rPr>
@@ -4281,7 +4281,7 @@
               <w:lang w:eastAsia="en-IE"/>
             </w:rPr>
           </w:pPr>
-          <w:hyperlink w:anchor="_Toc148746637" w:history="1">
+          <w:hyperlink w:anchor="_Toc148750557" w:history="1">
             <w:r>
               <w:rPr>
                 <w:rStyle w:val="Hyperlink"/>
@@ -4308,7 +4308,7 @@
                 <w:noProof/>
                 <w:webHidden/>
               </w:rPr>
-              <w:instrText xml:space="preserve"> PAGEREF _Toc148746637 \h </w:instrText>
+              <w:instrText xml:space="preserve"> PAGEREF _Toc148750557 \h </w:instrText>
             </w:r>
             <w:r>
               <w:rPr>
@@ -4351,7 +4351,7 @@
               <w:lang w:eastAsia="en-IE"/>
             </w:rPr>
           </w:pPr>
-          <w:hyperlink w:anchor="_Toc148746638" w:history="1">
+          <w:hyperlink w:anchor="_Toc148750558" w:history="1">
             <w:r>
               <w:rPr>
                 <w:rStyle w:val="Hyperlink"/>
@@ -4378,7 +4378,7 @@
                 <w:noProof/>
                 <w:webHidden/>
               </w:rPr>
-              <w:instrText xml:space="preserve"> PAGEREF _Toc148746638 \h </w:instrText>
+              <w:instrText xml:space="preserve"> PAGEREF _Toc148750558 \h </w:instrText>
             </w:r>
             <w:r>
               <w:rPr>
@@ -4421,7 +4421,7 @@
               <w:lang w:eastAsia="en-IE"/>
             </w:rPr>
           </w:pPr>
-          <w:hyperlink w:anchor="_Toc148746639" w:history="1">
+          <w:hyperlink w:anchor="_Toc148750559" w:history="1">
             <w:r>
               <w:rPr>
                 <w:rStyle w:val="Hyperlink"/>
@@ -4448,7 +4448,7 @@
                 <w:noProof/>
                 <w:webHidden/>
               </w:rPr>
-              <w:instrText xml:space="preserve"> PAGEREF _Toc148746639 \h </w:instrText>
+              <w:instrText xml:space="preserve"> PAGEREF _Toc148750559 \h </w:instrText>
             </w:r>
             <w:r>
               <w:rPr>
@@ -4491,7 +4491,7 @@
               <w:lang w:eastAsia="en-IE"/>
             </w:rPr>
           </w:pPr>
-          <w:hyperlink w:anchor="_Toc148746640" w:history="1">
+          <w:hyperlink w:anchor="_Toc148750560" w:history="1">
             <w:r>
               <w:rPr>
                 <w:rStyle w:val="Hyperlink"/>
@@ -4518,7 +4518,7 @@
                 <w:noProof/>
                 <w:webHidden/>
               </w:rPr>
-              <w:instrText xml:space="preserve"> PAGEREF _Toc148746640 \h </w:instrText>
+              <w:instrText xml:space="preserve"> PAGEREF _Toc148750560 \h </w:instrText>
             </w:r>
             <w:r>
               <w:rPr>
@@ -4561,7 +4561,7 @@
               <w:lang w:eastAsia="en-IE"/>
             </w:rPr>
           </w:pPr>
-          <w:hyperlink w:anchor="_Toc148746641" w:history="1">
+          <w:hyperlink w:anchor="_Toc148750561" w:history="1">
             <w:r>
               <w:rPr>
                 <w:rStyle w:val="Hyperlink"/>
@@ -4588,7 +4588,7 @@
                 <w:noProof/>
                 <w:webHidden/>
               </w:rPr>
-              <w:instrText xml:space="preserve"> PAGEREF _Toc148746641 \h </w:instrText>
+              <w:instrText xml:space="preserve"> PAGEREF _Toc148750561 \h </w:instrText>
             </w:r>
             <w:r>
               <w:rPr>
@@ -4631,7 +4631,7 @@
               <w:lang w:eastAsia="en-IE"/>
             </w:rPr>
           </w:pPr>
-          <w:hyperlink w:anchor="_Toc148746642" w:history="1">
+          <w:hyperlink w:anchor="_Toc148750562" w:history="1">
             <w:r>
               <w:rPr>
                 <w:rStyle w:val="Hyperlink"/>
@@ -4658,7 +4658,7 @@
                 <w:noProof/>
                 <w:webHidden/>
               </w:rPr>
-              <w:instrText xml:space="preserve"> PAGEREF _Toc148746642 \h </w:instrText>
+              <w:instrText xml:space="preserve"> PAGEREF _Toc148750562 \h </w:instrText>
             </w:r>
             <w:r>
               <w:rPr>
@@ -4701,7 +4701,7 @@
               <w:lang w:eastAsia="en-IE"/>
             </w:rPr>
           </w:pPr>
-          <w:hyperlink w:anchor="_Toc148746643" w:history="1">
+          <w:hyperlink w:anchor="_Toc148750563" w:history="1">
             <w:r>
               <w:rPr>
                 <w:rStyle w:val="Hyperlink"/>
@@ -4728,7 +4728,7 @@
                 <w:noProof/>
                 <w:webHidden/>
               </w:rPr>
-              <w:instrText xml:space="preserve"> PAGEREF _Toc148746643 \h </w:instrText>
+              <w:instrText xml:space="preserve"> PAGEREF _Toc148750563 \h </w:instrText>
             </w:r>
             <w:r>
               <w:rPr>
@@ -4771,7 +4771,7 @@
               <w:lang w:eastAsia="en-IE"/>
             </w:rPr>
           </w:pPr>
-          <w:hyperlink w:anchor="_Toc148746644" w:history="1">
+          <w:hyperlink w:anchor="_Toc148750564" w:history="1">
             <w:r>
               <w:rPr>
                 <w:rStyle w:val="Hyperlink"/>
@@ -4798,7 +4798,7 @@
                 <w:noProof/>
                 <w:webHidden/>
               </w:rPr>
-              <w:instrText xml:space="preserve"> PAGEREF _Toc148746644 \h </w:instrText>
+              <w:instrText xml:space="preserve"> PAGEREF _Toc148750564 \h </w:instrText>
             </w:r>
             <w:r>
               <w:rPr>
@@ -4841,7 +4841,7 @@
               <w:lang w:eastAsia="en-IE"/>
             </w:rPr>
           </w:pPr>
-          <w:hyperlink w:anchor="_Toc148746645" w:history="1">
+          <w:hyperlink w:anchor="_Toc148750565" w:history="1">
             <w:r>
               <w:rPr>
                 <w:rStyle w:val="Hyperlink"/>
@@ -4868,7 +4868,7 @@
                 <w:noProof/>
                 <w:webHidden/>
               </w:rPr>
-              <w:instrText xml:space="preserve"> PAGEREF _Toc148746645 \h </w:instrText>
+              <w:instrText xml:space="preserve"> PAGEREF _Toc148750565 \h </w:instrText>
             </w:r>
             <w:r>
               <w:rPr>
@@ -4911,7 +4911,7 @@
               <w:lang w:eastAsia="en-IE"/>
             </w:rPr>
           </w:pPr>
-          <w:hyperlink w:anchor="_Toc148746646" w:history="1">
+          <w:hyperlink w:anchor="_Toc148750566" w:history="1">
             <w:r>
               <w:rPr>
                 <w:rStyle w:val="Hyperlink"/>
@@ -4938,7 +4938,7 @@
                 <w:noProof/>
                 <w:webHidden/>
               </w:rPr>
-              <w:instrText xml:space="preserve"> PAGEREF _Toc148746646 \h </w:instrText>
+              <w:instrText xml:space="preserve"> PAGEREF _Toc148750566 \h </w:instrText>
             </w:r>
             <w:r>
               <w:rPr>
@@ -4981,7 +4981,7 @@
               <w:lang w:eastAsia="en-IE"/>
             </w:rPr>
           </w:pPr>
-          <w:hyperlink w:anchor="_Toc148746647" w:history="1">
+          <w:hyperlink w:anchor="_Toc148750567" w:history="1">
             <w:r>
               <w:rPr>
                 <w:rStyle w:val="Hyperlink"/>
@@ -5008,7 +5008,7 @@
                 <w:noProof/>
                 <w:webHidden/>
               </w:rPr>
-              <w:instrText xml:space="preserve"> PAGEREF _Toc148746647 \h </w:instrText>
+              <w:instrText xml:space="preserve"> PAGEREF _Toc148750567 \h </w:instrText>
             </w:r>
             <w:r>
               <w:rPr>
@@ -5051,7 +5051,7 @@
               <w:lang w:eastAsia="en-IE"/>
             </w:rPr>
           </w:pPr>
-          <w:hyperlink w:anchor="_Toc148746648" w:history="1">
+          <w:hyperlink w:anchor="_Toc148750568" w:history="1">
             <w:r>
               <w:rPr>
                 <w:rStyle w:val="Hyperlink"/>
@@ -5078,7 +5078,7 @@
                 <w:noProof/>
                 <w:webHidden/>
               </w:rPr>
-              <w:instrText xml:space="preserve"> PAGEREF _Toc148746648 \h </w:instrText>
+              <w:instrText xml:space="preserve"> PAGEREF _Toc148750568 \h </w:instrText>
             </w:r>
             <w:r>
               <w:rPr>
@@ -5121,7 +5121,7 @@
               <w:lang w:eastAsia="en-IE"/>
             </w:rPr>
           </w:pPr>
-          <w:hyperlink w:anchor="_Toc148746649" w:history="1">
+          <w:hyperlink w:anchor="_Toc148750569" w:history="1">
             <w:r>
               <w:rPr>
                 <w:rStyle w:val="Hyperlink"/>
@@ -5148,7 +5148,7 @@
                 <w:noProof/>
                 <w:webHidden/>
               </w:rPr>
-              <w:instrText xml:space="preserve"> PAGEREF _Toc148746649 \h </w:instrText>
+              <w:instrText xml:space="preserve"> PAGEREF _Toc148750569 \h </w:instrText>
             </w:r>
             <w:r>
               <w:rPr>
@@ -5191,7 +5191,7 @@
               <w:lang w:eastAsia="en-IE"/>
             </w:rPr>
           </w:pPr>
-          <w:hyperlink w:anchor="_Toc148746650" w:history="1">
+          <w:hyperlink w:anchor="_Toc148750570" w:history="1">
             <w:r>
               <w:rPr>
                 <w:rStyle w:val="Hyperlink"/>
@@ -5218,7 +5218,7 @@
                 <w:noProof/>
                 <w:webHidden/>
               </w:rPr>
-              <w:instrText xml:space="preserve"> PAGEREF _Toc148746650 \h </w:instrText>
+              <w:instrText xml:space="preserve"> PAGEREF _Toc148750570 \h </w:instrText>
             </w:r>
             <w:r>
               <w:rPr>
@@ -5261,7 +5261,7 @@
               <w:lang w:eastAsia="en-IE"/>
             </w:rPr>
           </w:pPr>
-          <w:hyperlink w:anchor="_Toc148746651" w:history="1">
+          <w:hyperlink w:anchor="_Toc148750571" w:history="1">
             <w:r>
               <w:rPr>
                 <w:rStyle w:val="Hyperlink"/>
@@ -5288,7 +5288,7 @@
                 <w:noProof/>
                 <w:webHidden/>
               </w:rPr>
-              <w:instrText xml:space="preserve"> PAGEREF _Toc148746651 \h </w:instrText>
+              <w:instrText xml:space="preserve"> PAGEREF _Toc148750571 \h </w:instrText>
             </w:r>
             <w:r>
               <w:rPr>
@@ -5331,7 +5331,7 @@
               <w:lang w:eastAsia="en-IE"/>
             </w:rPr>
           </w:pPr>
-          <w:hyperlink w:anchor="_Toc148746652" w:history="1">
+          <w:hyperlink w:anchor="_Toc148750572" w:history="1">
             <w:r>
               <w:rPr>
                 <w:rStyle w:val="Hyperlink"/>
@@ -5358,7 +5358,7 @@
                 <w:noProof/>
                 <w:webHidden/>
               </w:rPr>
-              <w:instrText xml:space="preserve"> PAGEREF _Toc148746652 \h </w:instrText>
+              <w:instrText xml:space="preserve"> PAGEREF _Toc148750572 \h </w:instrText>
             </w:r>
             <w:r>
               <w:rPr>
@@ -5401,7 +5401,7 @@
               <w:lang w:eastAsia="en-IE"/>
             </w:rPr>
           </w:pPr>
-          <w:hyperlink w:anchor="_Toc148746653" w:history="1">
+          <w:hyperlink w:anchor="_Toc148750573" w:history="1">
             <w:r>
               <w:rPr>
                 <w:rStyle w:val="Hyperlink"/>
@@ -5428,7 +5428,7 @@
                 <w:noProof/>
                 <w:webHidden/>
               </w:rPr>
-              <w:instrText xml:space="preserve"> PAGEREF _Toc148746653 \h </w:instrText>
+              <w:instrText xml:space="preserve"> PAGEREF _Toc148750573 \h </w:instrText>
             </w:r>
             <w:r>
               <w:rPr>
@@ -5449,6 +5449,216 @@
                 <w:webHidden/>
               </w:rPr>
               <w:t>9</w:t>
+            </w:r>
+            <w:r>
+              <w:rPr>
+                <w:noProof/>
+                <w:webHidden/>
+              </w:rPr>
+              <w:fldChar w:fldCharType="end"/>
+            </w:r>
+          </w:hyperlink>
+        </w:p>
+        <w:p>
+          <w:pPr>
+            <w:pStyle w:val="TOC3"/>
+            <w:tabs>
+              <w:tab w:val="right" w:leader="dot" w:pos="9016"/>
+            </w:tabs>
+            <w:rPr>
+              <w:rFonts w:eastAsiaTheme="minorEastAsia"/>
+              <w:noProof/>
+              <w:lang w:eastAsia="en-IE"/>
+            </w:rPr>
+          </w:pPr>
+          <w:hyperlink w:anchor="_Toc148750574" w:history="1">
+            <w:r>
+              <w:rPr>
+                <w:rStyle w:val="Hyperlink"/>
+                <w:noProof/>
+              </w:rPr>
+              <w:t>Test #3</w:t>
+            </w:r>
+            <w:r>
+              <w:rPr>
+                <w:noProof/>
+                <w:webHidden/>
+              </w:rPr>
+              <w:tab/>
+            </w:r>
+            <w:r>
+              <w:rPr>
+                <w:noProof/>
+                <w:webHidden/>
+              </w:rPr>
+              <w:fldChar w:fldCharType="begin"/>
+            </w:r>
+            <w:r>
+              <w:rPr>
+                <w:noProof/>
+                <w:webHidden/>
+              </w:rPr>
+              <w:instrText xml:space="preserve"> PAGEREF _Toc148750574 \h </w:instrText>
+            </w:r>
+            <w:r>
+              <w:rPr>
+                <w:noProof/>
+                <w:webHidden/>
+              </w:rPr>
+            </w:r>
+            <w:r>
+              <w:rPr>
+                <w:noProof/>
+                <w:webHidden/>
+              </w:rPr>
+              <w:fldChar w:fldCharType="separate"/>
+            </w:r>
+            <w:r>
+              <w:rPr>
+                <w:noProof/>
+                <w:webHidden/>
+              </w:rPr>
+              <w:t>10</w:t>
+            </w:r>
+            <w:r>
+              <w:rPr>
+                <w:noProof/>
+                <w:webHidden/>
+              </w:rPr>
+              <w:fldChar w:fldCharType="end"/>
+            </w:r>
+          </w:hyperlink>
+        </w:p>
+        <w:p>
+          <w:pPr>
+            <w:pStyle w:val="TOC3"/>
+            <w:tabs>
+              <w:tab w:val="right" w:leader="dot" w:pos="9016"/>
+            </w:tabs>
+            <w:rPr>
+              <w:rFonts w:eastAsiaTheme="minorEastAsia"/>
+              <w:noProof/>
+              <w:lang w:eastAsia="en-IE"/>
+            </w:rPr>
+          </w:pPr>
+          <w:hyperlink w:anchor="_Toc148750575" w:history="1">
+            <w:r>
+              <w:rPr>
+                <w:rStyle w:val="Hyperlink"/>
+                <w:noProof/>
+              </w:rPr>
+              <w:t>Test #4</w:t>
+            </w:r>
+            <w:r>
+              <w:rPr>
+                <w:noProof/>
+                <w:webHidden/>
+              </w:rPr>
+              <w:tab/>
+            </w:r>
+            <w:r>
+              <w:rPr>
+                <w:noProof/>
+                <w:webHidden/>
+              </w:rPr>
+              <w:fldChar w:fldCharType="begin"/>
+            </w:r>
+            <w:r>
+              <w:rPr>
+                <w:noProof/>
+                <w:webHidden/>
+              </w:rPr>
+              <w:instrText xml:space="preserve"> PAGEREF _Toc148750575 \h </w:instrText>
+            </w:r>
+            <w:r>
+              <w:rPr>
+                <w:noProof/>
+                <w:webHidden/>
+              </w:rPr>
+            </w:r>
+            <w:r>
+              <w:rPr>
+                <w:noProof/>
+                <w:webHidden/>
+              </w:rPr>
+              <w:fldChar w:fldCharType="separate"/>
+            </w:r>
+            <w:r>
+              <w:rPr>
+                <w:noProof/>
+                <w:webHidden/>
+              </w:rPr>
+              <w:t>10</w:t>
+            </w:r>
+            <w:r>
+              <w:rPr>
+                <w:noProof/>
+                <w:webHidden/>
+              </w:rPr>
+              <w:fldChar w:fldCharType="end"/>
+            </w:r>
+          </w:hyperlink>
+        </w:p>
+        <w:p>
+          <w:pPr>
+            <w:pStyle w:val="TOC3"/>
+            <w:tabs>
+              <w:tab w:val="right" w:leader="dot" w:pos="9016"/>
+            </w:tabs>
+            <w:rPr>
+              <w:rFonts w:eastAsiaTheme="minorEastAsia"/>
+              <w:noProof/>
+              <w:lang w:eastAsia="en-IE"/>
+            </w:rPr>
+          </w:pPr>
+          <w:hyperlink w:anchor="_Toc148750576" w:history="1">
+            <w:r>
+              <w:rPr>
+                <w:rStyle w:val="Hyperlink"/>
+                <w:noProof/>
+              </w:rPr>
+              <w:t>Test #5</w:t>
+            </w:r>
+            <w:r>
+              <w:rPr>
+                <w:noProof/>
+                <w:webHidden/>
+              </w:rPr>
+              <w:tab/>
+            </w:r>
+            <w:r>
+              <w:rPr>
+                <w:noProof/>
+                <w:webHidden/>
+              </w:rPr>
+              <w:fldChar w:fldCharType="begin"/>
+            </w:r>
+            <w:r>
+              <w:rPr>
+                <w:noProof/>
+                <w:webHidden/>
+              </w:rPr>
+              <w:instrText xml:space="preserve"> PAGEREF _Toc148750576 \h </w:instrText>
+            </w:r>
+            <w:r>
+              <w:rPr>
+                <w:noProof/>
+                <w:webHidden/>
+              </w:rPr>
+            </w:r>
+            <w:r>
+              <w:rPr>
+                <w:noProof/>
+                <w:webHidden/>
+              </w:rPr>
+              <w:fldChar w:fldCharType="separate"/>
+            </w:r>
+            <w:r>
+              <w:rPr>
+                <w:noProof/>
+                <w:webHidden/>
+              </w:rPr>
+              <w:t>11</w:t>
             </w:r>
             <w:r>
               <w:rPr>
@@ -5471,7 +5681,7 @@
               <w:lang w:eastAsia="en-IE"/>
             </w:rPr>
           </w:pPr>
-          <w:hyperlink w:anchor="_Toc148746654" w:history="1">
+          <w:hyperlink w:anchor="_Toc148750577" w:history="1">
             <w:r>
               <w:rPr>
                 <w:rStyle w:val="Hyperlink"/>
@@ -5498,7 +5708,7 @@
                 <w:noProof/>
                 <w:webHidden/>
               </w:rPr>
-              <w:instrText xml:space="preserve"> PAGEREF _Toc148746654 \h </w:instrText>
+              <w:instrText xml:space="preserve"> PAGEREF _Toc148750577 \h </w:instrText>
             </w:r>
             <w:r>
               <w:rPr>
@@ -5518,7 +5728,7 @@
                 <w:noProof/>
                 <w:webHidden/>
               </w:rPr>
-              <w:t>10</w:t>
+              <w:t>12</w:t>
             </w:r>
             <w:r>
               <w:rPr>
@@ -5541,12 +5751,11 @@
               <w:lang w:eastAsia="en-IE"/>
             </w:rPr>
           </w:pPr>
-          <w:hyperlink w:anchor="_Toc148746655" w:history="1">
+          <w:hyperlink w:anchor="_Toc148750578" w:history="1">
             <w:r>
               <w:rPr>
                 <w:rStyle w:val="Hyperlink"/>
                 <w:noProof/>
-                <w:color w:val="354F12" w:themeColor="hyperlink" w:themeShade="80"/>
               </w:rPr>
               <w:t>Bugs Report</w:t>
             </w:r>
@@ -5569,7 +5778,7 @@
                 <w:noProof/>
                 <w:webHidden/>
               </w:rPr>
-              <w:instrText xml:space="preserve"> PAGEREF _Toc148746655 \h </w:instrText>
+              <w:instrText xml:space="preserve"> PAGEREF _Toc148750578 \h </w:instrText>
             </w:r>
             <w:r>
               <w:rPr>
@@ -5589,7 +5798,7 @@
                 <w:noProof/>
                 <w:webHidden/>
               </w:rPr>
-              <w:t>10</w:t>
+              <w:t>12</w:t>
             </w:r>
             <w:r>
               <w:rPr>
@@ -5612,7 +5821,7 @@
               <w:lang w:eastAsia="en-IE"/>
             </w:rPr>
           </w:pPr>
-          <w:hyperlink w:anchor="_Toc148746656" w:history="1">
+          <w:hyperlink w:anchor="_Toc148750579" w:history="1">
             <w:r>
               <w:rPr>
                 <w:rStyle w:val="Hyperlink"/>
@@ -5639,7 +5848,7 @@
                 <w:noProof/>
                 <w:webHidden/>
               </w:rPr>
-              <w:instrText xml:space="preserve"> PAGEREF _Toc148746656 \h </w:instrText>
+              <w:instrText xml:space="preserve"> PAGEREF _Toc148750579 \h </w:instrText>
             </w:r>
             <w:r>
               <w:rPr>
@@ -5659,7 +5868,7 @@
                 <w:noProof/>
                 <w:webHidden/>
               </w:rPr>
-              <w:t>10</w:t>
+              <w:t>12</w:t>
             </w:r>
             <w:r>
               <w:rPr>
@@ -5682,7 +5891,7 @@
               <w:lang w:eastAsia="en-IE"/>
             </w:rPr>
           </w:pPr>
-          <w:hyperlink w:anchor="_Toc148746657" w:history="1">
+          <w:hyperlink w:anchor="_Toc148750580" w:history="1">
             <w:r>
               <w:rPr>
                 <w:rStyle w:val="Hyperlink"/>
@@ -5709,7 +5918,7 @@
                 <w:noProof/>
                 <w:webHidden/>
               </w:rPr>
-              <w:instrText xml:space="preserve"> PAGEREF _Toc148746657 \h </w:instrText>
+              <w:instrText xml:space="preserve"> PAGEREF _Toc148750580 \h </w:instrText>
             </w:r>
             <w:r>
               <w:rPr>
@@ -5729,7 +5938,7 @@
                 <w:noProof/>
                 <w:webHidden/>
               </w:rPr>
-              <w:t>10</w:t>
+              <w:t>12</w:t>
             </w:r>
             <w:r>
               <w:rPr>
@@ -5752,7 +5961,7 @@
               <w:lang w:eastAsia="en-IE"/>
             </w:rPr>
           </w:pPr>
-          <w:hyperlink w:anchor="_Toc148746658" w:history="1">
+          <w:hyperlink w:anchor="_Toc148750581" w:history="1">
             <w:r>
               <w:rPr>
                 <w:rStyle w:val="Hyperlink"/>
@@ -5779,7 +5988,7 @@
                 <w:noProof/>
                 <w:webHidden/>
               </w:rPr>
-              <w:instrText xml:space="preserve"> PAGEREF _Toc148746658 \h </w:instrText>
+              <w:instrText xml:space="preserve"> PAGEREF _Toc148750581 \h </w:instrText>
             </w:r>
             <w:r>
               <w:rPr>
@@ -5799,77 +6008,7 @@
                 <w:noProof/>
                 <w:webHidden/>
               </w:rPr>
-              <w:t>11</w:t>
-            </w:r>
-            <w:r>
-              <w:rPr>
-                <w:noProof/>
-                <w:webHidden/>
-              </w:rPr>
-              <w:fldChar w:fldCharType="end"/>
-            </w:r>
-          </w:hyperlink>
-        </w:p>
-        <w:p>
-          <w:pPr>
-            <w:pStyle w:val="TOC3"/>
-            <w:tabs>
-              <w:tab w:val="right" w:leader="dot" w:pos="9016"/>
-            </w:tabs>
-            <w:rPr>
-              <w:rFonts w:eastAsiaTheme="minorEastAsia"/>
-              <w:noProof/>
-              <w:lang w:eastAsia="en-IE"/>
-            </w:rPr>
-          </w:pPr>
-          <w:hyperlink w:anchor="_Toc148746659" w:history="1">
-            <w:r>
-              <w:rPr>
-                <w:rStyle w:val="Hyperlink"/>
-                <w:noProof/>
-              </w:rPr>
-              <w:t>Bug #4</w:t>
-            </w:r>
-            <w:r>
-              <w:rPr>
-                <w:noProof/>
-                <w:webHidden/>
-              </w:rPr>
-              <w:tab/>
-            </w:r>
-            <w:r>
-              <w:rPr>
-                <w:noProof/>
-                <w:webHidden/>
-              </w:rPr>
-              <w:fldChar w:fldCharType="begin"/>
-            </w:r>
-            <w:r>
-              <w:rPr>
-                <w:noProof/>
-                <w:webHidden/>
-              </w:rPr>
-              <w:instrText xml:space="preserve"> PAGEREF _Toc148746659 \h </w:instrText>
-            </w:r>
-            <w:r>
-              <w:rPr>
-                <w:noProof/>
-                <w:webHidden/>
-              </w:rPr>
-            </w:r>
-            <w:r>
-              <w:rPr>
-                <w:noProof/>
-                <w:webHidden/>
-              </w:rPr>
-              <w:fldChar w:fldCharType="separate"/>
-            </w:r>
-            <w:r>
-              <w:rPr>
-                <w:noProof/>
-                <w:webHidden/>
-              </w:rPr>
-              <w:t>12</w:t>
+              <w:t>13</w:t>
             </w:r>
             <w:r>
               <w:rPr>
@@ -5892,13 +6031,13 @@
               <w:lang w:eastAsia="en-IE"/>
             </w:rPr>
           </w:pPr>
-          <w:hyperlink w:anchor="_Toc148746660" w:history="1">
+          <w:hyperlink w:anchor="_Toc148750582" w:history="1">
             <w:r>
               <w:rPr>
                 <w:rStyle w:val="Hyperlink"/>
                 <w:noProof/>
               </w:rPr>
-              <w:t>Observations</w:t>
+              <w:t>Personal Observations</w:t>
             </w:r>
             <w:r>
               <w:rPr>
@@ -5919,7 +6058,7 @@
                 <w:noProof/>
                 <w:webHidden/>
               </w:rPr>
-              <w:instrText xml:space="preserve"> PAGEREF _Toc148746660 \h </w:instrText>
+              <w:instrText xml:space="preserve"> PAGEREF _Toc148750582 \h </w:instrText>
             </w:r>
             <w:r>
               <w:rPr>
@@ -5939,7 +6078,7 @@
                 <w:noProof/>
                 <w:webHidden/>
               </w:rPr>
-              <w:t>12</w:t>
+              <w:t>14</w:t>
             </w:r>
             <w:r>
               <w:rPr>
@@ -5972,7 +6111,7 @@
       <w:pPr>
         <w:pStyle w:val="Heading1"/>
       </w:pPr>
-      <w:bookmarkStart w:id="0" w:name="_Toc148746636"/>
+      <w:bookmarkStart w:id="0" w:name="_Toc148750556"/>
       <w:r>
         <w:lastRenderedPageBreak/>
         <w:t>User Stories</w:t>
@@ -5986,7 +6125,7 @@
           <w:color w:val="676A73" w:themeColor="background2" w:themeShade="80"/>
         </w:rPr>
       </w:pPr>
-      <w:bookmarkStart w:id="1" w:name="_Toc148746637"/>
+      <w:bookmarkStart w:id="1" w:name="_Toc148750557"/>
       <w:r>
         <w:rPr>
           <w:color w:val="676A73" w:themeColor="background2" w:themeShade="80"/>
@@ -6726,7 +6865,7 @@
           <w:color w:val="676A73" w:themeColor="background2" w:themeShade="80"/>
         </w:rPr>
       </w:pPr>
-      <w:bookmarkStart w:id="2" w:name="_Toc148746638"/>
+      <w:bookmarkStart w:id="2" w:name="_Toc148750558"/>
       <w:r>
         <w:rPr>
           <w:noProof/>
@@ -6789,7 +6928,131 @@
                               </w:numPr>
                             </w:pPr>
                             <w:r>
-                              <w:t>As a User, I want to log in, so that I can have access to the database.</w:t>
+                              <w:rPr>
+                                <w:b/>
+                                <w:bCs/>
+                                <w:color w:val="EE80BC" w:themeColor="accent1" w:themeTint="99"/>
+                              </w:rPr>
+                              <w:t xml:space="preserve">As a User, I want to log in, so that I can have access to the </w:t>
+                            </w:r>
+                            <w:r>
+                              <w:rPr>
+                                <w:b/>
+                                <w:bCs/>
+                                <w:color w:val="EE80BC" w:themeColor="accent1" w:themeTint="99"/>
+                              </w:rPr>
+                              <w:t>account</w:t>
+                            </w:r>
+                            <w:r>
+                              <w:rPr>
+                                <w:b/>
+                                <w:bCs/>
+                                <w:color w:val="EE80BC" w:themeColor="accent1" w:themeTint="99"/>
+                              </w:rPr>
+                              <w:t>.</w:t>
+                            </w:r>
+                            <w:r>
+                              <w:rPr>
+                                <w:color w:val="EE80BC" w:themeColor="accent1" w:themeTint="99"/>
+                              </w:rPr>
+                              <w:t xml:space="preserve"> </w:t>
+                            </w:r>
+                            <w:r>
+                              <w:rPr>
+                                <w:b/>
+                                <w:bCs/>
+                                <w:color w:val="EE80BC" w:themeColor="accent1" w:themeTint="99"/>
+                              </w:rPr>
+                              <w:t>[[</w:t>
+                            </w:r>
+                            <w:r>
+                              <w:rPr>
+                                <w:b/>
+                                <w:bCs/>
+                                <w:color w:val="EE80BC" w:themeColor="accent1" w:themeTint="99"/>
+                              </w:rPr>
+                              <w:t xml:space="preserve"> </w:t>
+                            </w:r>
+                            <w:r>
+                              <w:rPr>
+                                <w:b/>
+                                <w:bCs/>
+                                <w:color w:val="EE80BC" w:themeColor="accent1" w:themeTint="99"/>
+                              </w:rPr>
+                              <w:t>PART 2</w:t>
+                            </w:r>
+                            <w:r>
+                              <w:rPr>
+                                <w:b/>
+                                <w:bCs/>
+                                <w:color w:val="EE80BC" w:themeColor="accent1" w:themeTint="99"/>
+                              </w:rPr>
+                              <w:t xml:space="preserve"> ]]</w:t>
+                            </w:r>
+                          </w:p>
+                          <w:p>
+                            <w:pPr>
+                              <w:pStyle w:val="ListParagraph"/>
+                              <w:numPr>
+                                <w:ilvl w:val="0"/>
+                                <w:numId w:val="2"/>
+                              </w:numPr>
+                            </w:pPr>
+                            <w:r>
+                              <w:rPr>
+                                <w:b/>
+                                <w:bCs/>
+                                <w:color w:val="EE80BC" w:themeColor="accent1" w:themeTint="99"/>
+                              </w:rPr>
+                              <w:t xml:space="preserve">As a User, I want to log out, so that </w:t>
+                            </w:r>
+                            <w:r>
+                              <w:rPr>
+                                <w:b/>
+                                <w:bCs/>
+                                <w:color w:val="EE80BC" w:themeColor="accent1" w:themeTint="99"/>
+                              </w:rPr>
+                              <w:t xml:space="preserve">my account </w:t>
+                            </w:r>
+                            <w:r>
+                              <w:rPr>
+                                <w:b/>
+                                <w:bCs/>
+                                <w:color w:val="EE80BC" w:themeColor="accent1" w:themeTint="99"/>
+                              </w:rPr>
+                              <w:t>stays</w:t>
+                            </w:r>
+                            <w:r>
+                              <w:rPr>
+                                <w:b/>
+                                <w:bCs/>
+                                <w:color w:val="EE80BC" w:themeColor="accent1" w:themeTint="99"/>
+                              </w:rPr>
+                              <w:t xml:space="preserve"> secure. </w:t>
+                            </w:r>
+                            <w:r>
+                              <w:rPr>
+                                <w:b/>
+                                <w:bCs/>
+                                <w:color w:val="EE80BC" w:themeColor="accent1" w:themeTint="99"/>
+                              </w:rPr>
+                              <w:t xml:space="preserve">[[ </w:t>
+                            </w:r>
+                            <w:r>
+                              <w:rPr>
+                                <w:b/>
+                                <w:bCs/>
+                                <w:color w:val="EE80BC" w:themeColor="accent1" w:themeTint="99"/>
+                              </w:rPr>
+                              <w:t>PART 2</w:t>
+                            </w:r>
+                            <w:r>
+                              <w:rPr>
+                                <w:b/>
+                                <w:bCs/>
+                                <w:color w:val="EE80BC" w:themeColor="accent1" w:themeTint="99"/>
+                              </w:rPr>
+                              <w:t xml:space="preserve"> ]]</w:t>
                             </w:r>
                           </w:p>
                           <w:p>
@@ -6900,7 +7163,131 @@
                         </w:numPr>
                       </w:pPr>
                       <w:r>
-                        <w:t>As a User, I want to log in, so that I can have access to the database.</w:t>
+                        <w:rPr>
+                          <w:b/>
+                          <w:bCs/>
+                          <w:color w:val="EE80BC" w:themeColor="accent1" w:themeTint="99"/>
+                        </w:rPr>
+                        <w:t xml:space="preserve">As a User, I want to log in, so that I can have access to the </w:t>
+                      </w:r>
+                      <w:r>
+                        <w:rPr>
+                          <w:b/>
+                          <w:bCs/>
+                          <w:color w:val="EE80BC" w:themeColor="accent1" w:themeTint="99"/>
+                        </w:rPr>
+                        <w:t>account</w:t>
+                      </w:r>
+                      <w:r>
+                        <w:rPr>
+                          <w:b/>
+                          <w:bCs/>
+                          <w:color w:val="EE80BC" w:themeColor="accent1" w:themeTint="99"/>
+                        </w:rPr>
+                        <w:t>.</w:t>
+                      </w:r>
+                      <w:r>
+                        <w:rPr>
+                          <w:color w:val="EE80BC" w:themeColor="accent1" w:themeTint="99"/>
+                        </w:rPr>
+                        <w:t xml:space="preserve"> </w:t>
+                      </w:r>
+                      <w:r>
+                        <w:rPr>
+                          <w:b/>
+                          <w:bCs/>
+                          <w:color w:val="EE80BC" w:themeColor="accent1" w:themeTint="99"/>
+                        </w:rPr>
+                        <w:t>[[</w:t>
+                      </w:r>
+                      <w:r>
+                        <w:rPr>
+                          <w:b/>
+                          <w:bCs/>
+                          <w:color w:val="EE80BC" w:themeColor="accent1" w:themeTint="99"/>
+                        </w:rPr>
+                        <w:t xml:space="preserve"> </w:t>
+                      </w:r>
+                      <w:r>
+                        <w:rPr>
+                          <w:b/>
+                          <w:bCs/>
+                          <w:color w:val="EE80BC" w:themeColor="accent1" w:themeTint="99"/>
+                        </w:rPr>
+                        <w:t>PART 2</w:t>
+                      </w:r>
+                      <w:r>
+                        <w:rPr>
+                          <w:b/>
+                          <w:bCs/>
+                          <w:color w:val="EE80BC" w:themeColor="accent1" w:themeTint="99"/>
+                        </w:rPr>
+                        <w:t xml:space="preserve"> ]]</w:t>
+                      </w:r>
+                    </w:p>
+                    <w:p>
+                      <w:pPr>
+                        <w:pStyle w:val="ListParagraph"/>
+                        <w:numPr>
+                          <w:ilvl w:val="0"/>
+                          <w:numId w:val="2"/>
+                        </w:numPr>
+                      </w:pPr>
+                      <w:r>
+                        <w:rPr>
+                          <w:b/>
+                          <w:bCs/>
+                          <w:color w:val="EE80BC" w:themeColor="accent1" w:themeTint="99"/>
+                        </w:rPr>
+                        <w:t xml:space="preserve">As a User, I want to log out, so that </w:t>
+                      </w:r>
+                      <w:r>
+                        <w:rPr>
+                          <w:b/>
+                          <w:bCs/>
+                          <w:color w:val="EE80BC" w:themeColor="accent1" w:themeTint="99"/>
+                        </w:rPr>
+                        <w:t xml:space="preserve">my account </w:t>
+                      </w:r>
+                      <w:r>
+                        <w:rPr>
+                          <w:b/>
+                          <w:bCs/>
+                          <w:color w:val="EE80BC" w:themeColor="accent1" w:themeTint="99"/>
+                        </w:rPr>
+                        <w:t>stays</w:t>
+                      </w:r>
+                      <w:r>
+                        <w:rPr>
+                          <w:b/>
+                          <w:bCs/>
+                          <w:color w:val="EE80BC" w:themeColor="accent1" w:themeTint="99"/>
+                        </w:rPr>
+                        <w:t xml:space="preserve"> secure. </w:t>
+                      </w:r>
+                      <w:r>
+                        <w:rPr>
+                          <w:b/>
+                          <w:bCs/>
+                          <w:color w:val="EE80BC" w:themeColor="accent1" w:themeTint="99"/>
+                        </w:rPr>
+                        <w:t xml:space="preserve">[[ </w:t>
+                      </w:r>
+                      <w:r>
+                        <w:rPr>
+                          <w:b/>
+                          <w:bCs/>
+                          <w:color w:val="EE80BC" w:themeColor="accent1" w:themeTint="99"/>
+                        </w:rPr>
+                        <w:t>PART 2</w:t>
+                      </w:r>
+                      <w:r>
+                        <w:rPr>
+                          <w:b/>
+                          <w:bCs/>
+                          <w:color w:val="EE80BC" w:themeColor="accent1" w:themeTint="99"/>
+                        </w:rPr>
+                        <w:t xml:space="preserve"> ]]</w:t>
                       </w:r>
                     </w:p>
                     <w:p>
@@ -7053,6 +7440,27 @@
                             </w:pPr>
                             <w:sdt>
                               <w:sdtPr>
+                                <w:id w:val="-1981601349"/>
+                                <w14:checkbox>
+                                  <w14:checked w14:val="0"/>
+                                  <w14:checkedState w14:val="2612" w14:font="MS Gothic"/>
+                                  <w14:uncheckedState w14:val="2610" w14:font="MS Gothic"/>
+                                </w14:checkbox>
+                              </w:sdtPr>
+                              <w:sdtContent>
+                                <w:r>
+                                  <w:rPr>
+                                    <w:rFonts w:ascii="MS Gothic" w:eastAsia="MS Gothic" w:hAnsi="MS Gothic" w:hint="eastAsia"/>
+                                  </w:rPr>
+                                  <w:t>☐</w:t>
+                                </w:r>
+                              </w:sdtContent>
+                            </w:sdt>
+                            <w:r>
+                              <w:t xml:space="preserve"> </w:t>
+                            </w:r>
+                            <w:sdt>
+                              <w:sdtPr>
                                 <w:id w:val="49503558"/>
                                 <w14:checkbox>
                                   <w14:checked w14:val="0"/>
@@ -7201,6 +7609,27 @@
                       </w:pPr>
                       <w:sdt>
                         <w:sdtPr>
+                          <w:id w:val="-1981601349"/>
+                          <w14:checkbox>
+                            <w14:checked w14:val="0"/>
+                            <w14:checkedState w14:val="2612" w14:font="MS Gothic"/>
+                            <w14:uncheckedState w14:val="2610" w14:font="MS Gothic"/>
+                          </w14:checkbox>
+                        </w:sdtPr>
+                        <w:sdtContent>
+                          <w:r>
+                            <w:rPr>
+                              <w:rFonts w:ascii="MS Gothic" w:eastAsia="MS Gothic" w:hAnsi="MS Gothic" w:hint="eastAsia"/>
+                            </w:rPr>
+                            <w:t>☐</w:t>
+                          </w:r>
+                        </w:sdtContent>
+                      </w:sdt>
+                      <w:r>
+                        <w:t xml:space="preserve"> </w:t>
+                      </w:r>
+                      <w:sdt>
+                        <w:sdtPr>
                           <w:id w:val="49503558"/>
                           <w14:checkbox>
                             <w14:checked w14:val="0"/>
@@ -7346,7 +7775,7 @@
       <w:pPr>
         <w:pStyle w:val="Heading1"/>
       </w:pPr>
-      <w:bookmarkStart w:id="3" w:name="_Toc148746639"/>
+      <w:bookmarkStart w:id="3" w:name="_Toc148750559"/>
       <w:r>
         <w:lastRenderedPageBreak/>
         <w:t>Testing</w:t>
@@ -7360,7 +7789,7 @@
           <w:color w:val="676A73" w:themeColor="background2" w:themeShade="80"/>
         </w:rPr>
       </w:pPr>
-      <w:bookmarkStart w:id="4" w:name="_Toc148746640"/>
+      <w:bookmarkStart w:id="4" w:name="_Toc148750560"/>
       <w:r>
         <w:rPr>
           <w:color w:val="676A73" w:themeColor="background2" w:themeShade="80"/>
@@ -7673,7 +8102,7 @@
       <w:pPr>
         <w:pStyle w:val="Heading3"/>
       </w:pPr>
-      <w:bookmarkStart w:id="5" w:name="_Toc148746641"/>
+      <w:bookmarkStart w:id="5" w:name="_Toc148750561"/>
       <w:r>
         <w:t>Test #1</w:t>
       </w:r>
@@ -7783,13 +8212,8 @@
               </w:numPr>
             </w:pPr>
             <w:r>
-              <w:t xml:space="preserve">Application server and database is </w:t>
-            </w:r>
-            <w:proofErr w:type="gramStart"/>
-            <w:r>
-              <w:t>running</w:t>
-            </w:r>
-            <w:proofErr w:type="gramEnd"/>
+              <w:t>Application server and database is running</w:t>
+            </w:r>
           </w:p>
           <w:p>
             <w:pPr>
@@ -7830,15 +8254,7 @@
               </w:numPr>
             </w:pPr>
             <w:r>
-              <w:t xml:space="preserve">Set GET </w:t>
-            </w:r>
-            <w:proofErr w:type="gramStart"/>
-            <w:r>
-              <w:t>request</w:t>
-            </w:r>
-            <w:proofErr w:type="gramEnd"/>
-            <w:r>
-              <w:t xml:space="preserve"> </w:t>
+              <w:t xml:space="preserve">Set GET request </w:t>
             </w:r>
           </w:p>
           <w:p>
@@ -7852,14 +8268,12 @@
             <w:r>
               <w:t xml:space="preserve">Enter URL </w:t>
             </w:r>
-            <w:proofErr w:type="gramStart"/>
             <w:r>
               <w:t>http://localhost</w:t>
             </w:r>
             <w:r>
               <w:t>/Assessment/Sprint1</w:t>
             </w:r>
-            <w:proofErr w:type="gramEnd"/>
           </w:p>
           <w:p>
             <w:pPr>
@@ -7870,13 +8284,8 @@
               </w:numPr>
             </w:pPr>
             <w:r>
-              <w:t xml:space="preserve">Press </w:t>
-            </w:r>
-            <w:proofErr w:type="gramStart"/>
-            <w:r>
-              <w:t>send</w:t>
-            </w:r>
-            <w:proofErr w:type="gramEnd"/>
+              <w:t>Press send</w:t>
+            </w:r>
           </w:p>
         </w:tc>
       </w:tr>
@@ -8040,7 +8449,7 @@
       <w:pPr>
         <w:pStyle w:val="Heading3"/>
       </w:pPr>
-      <w:bookmarkStart w:id="6" w:name="_Toc148746642"/>
+      <w:bookmarkStart w:id="6" w:name="_Toc148750562"/>
       <w:r>
         <w:lastRenderedPageBreak/>
         <w:t>Test #2</w:t>
@@ -8318,7 +8727,7 @@
       <w:pPr>
         <w:pStyle w:val="Heading3"/>
       </w:pPr>
-      <w:bookmarkStart w:id="7" w:name="_Toc148746643"/>
+      <w:bookmarkStart w:id="7" w:name="_Toc148750563"/>
       <w:r>
         <w:t>Test #3</w:t>
       </w:r>
@@ -8590,7 +8999,7 @@
       <w:pPr>
         <w:pStyle w:val="Heading3"/>
       </w:pPr>
-      <w:bookmarkStart w:id="8" w:name="_Toc148746644"/>
+      <w:bookmarkStart w:id="8" w:name="_Toc148750564"/>
       <w:r>
         <w:lastRenderedPageBreak/>
         <w:t>Test #</w:t>
@@ -8712,13 +9121,7 @@
               <w:t>http://localhost/Assessment/Sprint1/api/makeup/</w:t>
             </w:r>
             <w:r>
-              <w:t>search/byName/sk</w:t>
-            </w:r>
-            <w:r>
-              <w:t>i</w:t>
-            </w:r>
-            <w:r>
-              <w:t>n</w:t>
+              <w:t>search/byName/skin</w:t>
             </w:r>
           </w:p>
         </w:tc>
@@ -8880,7 +9283,7 @@
       <w:pPr>
         <w:pStyle w:val="Heading3"/>
       </w:pPr>
-      <w:bookmarkStart w:id="9" w:name="_Toc148746645"/>
+      <w:bookmarkStart w:id="9" w:name="_Toc148750565"/>
       <w:r>
         <w:t>Test #5</w:t>
       </w:r>
@@ -9152,7 +9555,7 @@
       <w:pPr>
         <w:pStyle w:val="Heading3"/>
       </w:pPr>
-      <w:bookmarkStart w:id="10" w:name="_Toc148746646"/>
+      <w:bookmarkStart w:id="10" w:name="_Toc148750566"/>
       <w:r>
         <w:lastRenderedPageBreak/>
         <w:t>Test #6</w:t>
@@ -9431,7 +9834,7 @@
       <w:pPr>
         <w:pStyle w:val="Heading3"/>
       </w:pPr>
-      <w:bookmarkStart w:id="11" w:name="_Toc148746647"/>
+      <w:bookmarkStart w:id="11" w:name="_Toc148750567"/>
       <w:r>
         <w:t>Test #7</w:t>
       </w:r>
@@ -9543,10 +9946,7 @@
           </w:tcPr>
           <w:p>
             <w:r>
-              <w:t>http://localhost/Assessment/Sprint1/api/makeup/</w:t>
-            </w:r>
-            <w:r>
-              <w:t>search</w:t>
+              <w:t>http://localhost/Assessment/Sprint1/api/makeup/search</w:t>
             </w:r>
             <w:r>
               <w:t>/</w:t>
@@ -9577,13 +9977,8 @@
             <w:r>
               <w:t xml:space="preserve">List of products where </w:t>
             </w:r>
-            <w:proofErr w:type="spellStart"/>
-            <w:r>
-              <w:t>productCategory</w:t>
-            </w:r>
-            <w:proofErr w:type="spellEnd"/>
-            <w:r>
-              <w:t xml:space="preserve"> = eyes </w:t>
+            <w:r>
+              <w:t xml:space="preserve">productCategory = eyes </w:t>
             </w:r>
             <w:r>
               <w:t xml:space="preserve">is retrieved </w:t>
@@ -9732,7 +10127,7 @@
       <w:pPr>
         <w:pStyle w:val="Heading3"/>
       </w:pPr>
-      <w:bookmarkStart w:id="13" w:name="_Toc148746648"/>
+      <w:bookmarkStart w:id="13" w:name="_Toc148750568"/>
       <w:r>
         <w:lastRenderedPageBreak/>
         <w:t>Test #8</w:t>
@@ -9849,71 +10244,28 @@
                 <w:rPr>
                   <w:rStyle w:val="Hyperlink"/>
                 </w:rPr>
-                <w:t>http://localhost/Assessment/Sprint1/api/makeup/</w:t>
-              </w:r>
-              <w:r>
-                <w:rPr>
-                  <w:rStyle w:val="Hyperlink"/>
-                </w:rPr>
-                <w:t>add</w:t>
+                <w:t>http://localhost/Assessment/Sprint1/api/makeup/add</w:t>
               </w:r>
             </w:hyperlink>
           </w:p>
           <w:p>
             <w:r>
-              <w:t>productName</w:t>
-            </w:r>
-            <w:proofErr w:type="gramStart"/>
-            <w:r>
-              <w:t>=”</w:t>
-            </w:r>
-            <w:r>
-              <w:t>NUDE</w:t>
-            </w:r>
-            <w:proofErr w:type="gramEnd"/>
-            <w:r>
-              <w:t xml:space="preserve"> LIQUID LIPSTICK VAULT</w:t>
+              <w:t>productName=”</w:t>
+            </w:r>
+            <w:r>
+              <w:t>NUDE LIQUID LIPSTICK VAULT</w:t>
             </w:r>
             <w:r>
               <w:t xml:space="preserve">”, </w:t>
             </w:r>
-            <w:proofErr w:type="spellStart"/>
-            <w:r>
-              <w:t>productCategory</w:t>
-            </w:r>
-            <w:proofErr w:type="spellEnd"/>
-            <w:r>
-              <w:t xml:space="preserve">=”lips”, </w:t>
-            </w:r>
-            <w:proofErr w:type="spellStart"/>
-            <w:r>
-              <w:t>productDescription</w:t>
-            </w:r>
-            <w:proofErr w:type="spellEnd"/>
-            <w:r>
-              <w:t>=” A 25-piece mini lipstick vault. For all the nudes you could possibly need.”, company</w:t>
-            </w:r>
-            <w:proofErr w:type="gramStart"/>
-            <w:r>
-              <w:t>=”Jeffree</w:t>
-            </w:r>
-            <w:proofErr w:type="gramEnd"/>
-            <w:r>
-              <w:t xml:space="preserve"> Star”, price=</w:t>
+            <w:r>
+              <w:t>productCategory=”lips”, productDescription=” A 25-piece mini lipstick vault. For all the nudes you could possibly need.”, company=”Jeffree Star”, price=</w:t>
             </w:r>
             <w:r>
               <w:t>173.25</w:t>
             </w:r>
             <w:r>
-              <w:t xml:space="preserve">, stock=50, </w:t>
-            </w:r>
-            <w:proofErr w:type="spellStart"/>
-            <w:r>
-              <w:t>onSale</w:t>
-            </w:r>
-            <w:proofErr w:type="spellEnd"/>
-            <w:r>
-              <w:t xml:space="preserve">=”no”, </w:t>
+              <w:t xml:space="preserve">, stock=50, onSale=”no”, </w:t>
             </w:r>
             <w:r>
               <w:t>discontinued</w:t>
@@ -10106,7 +10458,7 @@
       <w:pPr>
         <w:pStyle w:val="Heading3"/>
       </w:pPr>
-      <w:bookmarkStart w:id="14" w:name="_Toc148746649"/>
+      <w:bookmarkStart w:id="14" w:name="_Toc148750569"/>
       <w:r>
         <w:lastRenderedPageBreak/>
         <w:t>Test #9</w:t>
@@ -10220,25 +10572,7 @@
                 <w:rPr>
                   <w:rStyle w:val="Hyperlink"/>
                 </w:rPr>
-                <w:t>http://localhost/Assessment/Sprint1/api/makeup/</w:t>
-              </w:r>
-              <w:r>
-                <w:rPr>
-                  <w:rStyle w:val="Hyperlink"/>
-                </w:rPr>
-                <w:t>update</w:t>
-              </w:r>
-              <w:r>
-                <w:rPr>
-                  <w:rStyle w:val="Hyperlink"/>
-                </w:rPr>
-                <w:t>/</w:t>
-              </w:r>
-              <w:r>
-                <w:rPr>
-                  <w:rStyle w:val="Hyperlink"/>
-                </w:rPr>
-                <w:t>5</w:t>
+                <w:t>http://localhost/Assessment/Sprint1/api/makeup/update/5</w:t>
               </w:r>
             </w:hyperlink>
           </w:p>
@@ -10417,7 +10751,7 @@
       <w:pPr>
         <w:pStyle w:val="Heading3"/>
       </w:pPr>
-      <w:bookmarkStart w:id="15" w:name="_Toc148746650"/>
+      <w:bookmarkStart w:id="15" w:name="_Toc148750570"/>
       <w:r>
         <w:t>Test #10</w:t>
       </w:r>
@@ -10690,7 +11024,7 @@
           <w:color w:val="676A73" w:themeColor="background2" w:themeShade="80"/>
         </w:rPr>
       </w:pPr>
-      <w:bookmarkStart w:id="16" w:name="_Toc148746651"/>
+      <w:bookmarkStart w:id="16" w:name="_Toc148750571"/>
       <w:r>
         <w:rPr>
           <w:color w:val="676A73" w:themeColor="background2" w:themeShade="80"/>
@@ -10704,7 +11038,7 @@
       <w:pPr>
         <w:pStyle w:val="Heading3"/>
       </w:pPr>
-      <w:bookmarkStart w:id="17" w:name="_Toc148746652"/>
+      <w:bookmarkStart w:id="17" w:name="_Toc148750572"/>
       <w:r>
         <w:t>Test #1</w:t>
       </w:r>
@@ -10929,13 +11263,17 @@
         </w:tc>
       </w:tr>
     </w:tbl>
+    <w:p/>
     <w:p>
       <w:r>
+        <w:rPr>
+          <w:noProof/>
+        </w:rPr>
         <w:drawing>
-          <wp:inline distT="0" distB="0" distL="0" distR="0" wp14:anchorId="456B911A" wp14:editId="2DAB46EB">
-            <wp:extent cx="5727476" cy="2980481"/>
-            <wp:effectExtent l="0" t="0" r="6985" b="0"/>
-            <wp:docPr id="177054901" name="Picture 1" descr="A screenshot of a computer&#10;&#10;Description automatically generated"/>
+          <wp:inline distT="0" distB="0" distL="0" distR="0" wp14:anchorId="59AEAB63" wp14:editId="1E5A2093">
+            <wp:extent cx="5731510" cy="3061970"/>
+            <wp:effectExtent l="0" t="0" r="2540" b="5080"/>
+            <wp:docPr id="2090844797" name="Picture 1" descr="A screenshot of a computer&#10;&#10;Description automatically generated"/>
             <wp:cNvGraphicFramePr>
               <a:graphicFrameLocks xmlns:a="http://schemas.openxmlformats.org/drawingml/2006/main" noChangeAspect="1"/>
             </wp:cNvGraphicFramePr>
@@ -10943,7 +11281,7 @@
               <a:graphicData uri="http://schemas.openxmlformats.org/drawingml/2006/picture">
                 <pic:pic xmlns:pic="http://schemas.openxmlformats.org/drawingml/2006/picture">
                   <pic:nvPicPr>
-                    <pic:cNvPr id="177054901" name="Picture 1" descr="A screenshot of a computer&#10;&#10;Description automatically generated"/>
+                    <pic:cNvPr id="2090844797" name="Picture 1" descr="A screenshot of a computer&#10;&#10;Description automatically generated"/>
                     <pic:cNvPicPr/>
                   </pic:nvPicPr>
                   <pic:blipFill>
@@ -10955,7 +11293,7 @@
                   <pic:spPr>
                     <a:xfrm>
                       <a:off x="0" y="0"/>
-                      <a:ext cx="5770800" cy="3003026"/>
+                      <a:ext cx="5731510" cy="3061970"/>
                     </a:xfrm>
                     <a:prstGeom prst="rect">
                       <a:avLst/>
@@ -10972,7 +11310,7 @@
       <w:pPr>
         <w:pStyle w:val="Heading3"/>
       </w:pPr>
-      <w:bookmarkStart w:id="18" w:name="_Toc148746653"/>
+      <w:bookmarkStart w:id="18" w:name="_Toc148750573"/>
       <w:r>
         <w:t>Test #2</w:t>
       </w:r>
@@ -11084,10 +11422,7 @@
           </w:tcPr>
           <w:p>
             <w:r>
-              <w:t>Enter path to the file http://localhost/Assessment/Sprint1/api/users</w:t>
-            </w:r>
-            <w:r>
-              <w:t>/4</w:t>
+              <w:t>Enter path to the file http://localhost/Assessment/Sprint1/api/users/4</w:t>
             </w:r>
           </w:p>
         </w:tc>
@@ -11200,16 +11535,14 @@
         </w:tc>
       </w:tr>
     </w:tbl>
+    <w:p/>
     <w:p>
-      <w:pPr>
-        <w:pStyle w:val="Heading2"/>
-      </w:pPr>
       <w:r>
         <w:drawing>
-          <wp:inline distT="0" distB="0" distL="0" distR="0" wp14:anchorId="1E972847" wp14:editId="47C000C6">
-            <wp:extent cx="5731243" cy="1990845"/>
-            <wp:effectExtent l="0" t="0" r="3175" b="0"/>
-            <wp:docPr id="1675955408" name="Picture 1" descr="A screenshot of a computer&#10;&#10;Description automatically generated"/>
+          <wp:inline distT="0" distB="0" distL="0" distR="0" wp14:anchorId="78B50D29" wp14:editId="07209C47">
+            <wp:extent cx="5731510" cy="1771015"/>
+            <wp:effectExtent l="0" t="0" r="2540" b="635"/>
+            <wp:docPr id="531165743" name="Picture 1" descr="A screenshot of a computer&#10;&#10;Description automatically generated"/>
             <wp:cNvGraphicFramePr>
               <a:graphicFrameLocks xmlns:a="http://schemas.openxmlformats.org/drawingml/2006/main" noChangeAspect="1"/>
             </wp:cNvGraphicFramePr>
@@ -11217,7 +11550,7 @@
               <a:graphicData uri="http://schemas.openxmlformats.org/drawingml/2006/picture">
                 <pic:pic xmlns:pic="http://schemas.openxmlformats.org/drawingml/2006/picture">
                   <pic:nvPicPr>
-                    <pic:cNvPr id="1675955408" name="Picture 1" descr="A screenshot of a computer&#10;&#10;Description automatically generated"/>
+                    <pic:cNvPr id="531165743" name="Picture 1" descr="A screenshot of a computer&#10;&#10;Description automatically generated"/>
                     <pic:cNvPicPr/>
                   </pic:nvPicPr>
                   <pic:blipFill>
@@ -11229,7 +11562,7 @@
                   <pic:spPr>
                     <a:xfrm>
                       <a:off x="0" y="0"/>
-                      <a:ext cx="5741366" cy="1994361"/>
+                      <a:ext cx="5731510" cy="1771015"/>
                     </a:xfrm>
                     <a:prstGeom prst="rect">
                       <a:avLst/>
@@ -11244,24 +11577,6 @@
     </w:p>
     <w:p>
       <w:pPr>
-        <w:pStyle w:val="Heading2"/>
-      </w:pPr>
-    </w:p>
-    <w:p>
-      <w:pPr>
-        <w:pStyle w:val="Heading2"/>
-      </w:pPr>
-    </w:p>
-    <w:p>
-      <w:pPr>
-        <w:pStyle w:val="Heading2"/>
-        <w:rPr>
-          <w:color w:val="676A73" w:themeColor="background2" w:themeShade="80"/>
-        </w:rPr>
-      </w:pPr>
-    </w:p>
-    <w:p>
-      <w:pPr>
         <w:rPr>
           <w:rFonts w:asciiTheme="majorHAnsi" w:eastAsiaTheme="majorEastAsia" w:hAnsiTheme="majorHAnsi" w:cstheme="majorBidi"/>
           <w:color w:val="676A73" w:themeColor="background2" w:themeShade="80"/>
@@ -11280,10 +11595,12 @@
       <w:pPr>
         <w:pStyle w:val="Heading3"/>
       </w:pPr>
+      <w:bookmarkStart w:id="19" w:name="_Toc148750574"/>
       <w:r>
         <w:lastRenderedPageBreak/>
         <w:t>Test #3</w:t>
       </w:r>
+      <w:bookmarkEnd w:id="19"/>
     </w:p>
     <w:tbl>
       <w:tblPr>
@@ -11313,10 +11630,7 @@
           </w:tcPr>
           <w:p>
             <w:r>
-              <w:t>Update</w:t>
-            </w:r>
-            <w:r>
-              <w:t xml:space="preserve"> user data based on their ID</w:t>
+              <w:t>Update user data based on their ID</w:t>
             </w:r>
           </w:p>
         </w:tc>
@@ -11339,10 +11653,7 @@
           </w:tcPr>
           <w:p>
             <w:r>
-              <w:t>#</w:t>
-            </w:r>
-            <w:r>
-              <w:t>3</w:t>
+              <w:t>#3</w:t>
             </w:r>
           </w:p>
         </w:tc>
@@ -11407,40 +11718,13 @@
                 <w:rPr>
                   <w:rStyle w:val="Hyperlink"/>
                 </w:rPr>
-                <w:t>http://localhost/Assessment/Sprint1/api/users/</w:t>
-              </w:r>
-              <w:r>
-                <w:rPr>
-                  <w:rStyle w:val="Hyperlink"/>
-                </w:rPr>
-                <w:t>2</w:t>
+                <w:t>http://localhost/Assessment/Sprint1/api/users/2</w:t>
               </w:r>
             </w:hyperlink>
           </w:p>
           <w:p>
             <w:r>
-              <w:t>Update from “</w:t>
-            </w:r>
-            <w:proofErr w:type="spellStart"/>
-            <w:r>
-              <w:t>lastName”</w:t>
-            </w:r>
-            <w:proofErr w:type="gramStart"/>
-            <w:r>
-              <w:t>:”Black</w:t>
-            </w:r>
-            <w:proofErr w:type="spellEnd"/>
-            <w:proofErr w:type="gramEnd"/>
-            <w:r>
-              <w:t>” to “lastName”:”</w:t>
-            </w:r>
-            <w:proofErr w:type="spellStart"/>
-            <w:r>
-              <w:t>BlackGSX</w:t>
-            </w:r>
-            <w:proofErr w:type="spellEnd"/>
-            <w:r>
-              <w:t>”</w:t>
+              <w:t>Update from “lastName”:”Black” to “lastName”:”BlackGSX”</w:t>
             </w:r>
           </w:p>
         </w:tc>
@@ -11568,10 +11852,10 @@
       </w:r>
       <w:r>
         <w:drawing>
-          <wp:inline distT="0" distB="0" distL="0" distR="0" wp14:anchorId="0F83D855" wp14:editId="5580BD02">
-            <wp:extent cx="5731510" cy="3186430"/>
-            <wp:effectExtent l="0" t="0" r="2540" b="0"/>
-            <wp:docPr id="1956692571" name="Picture 1" descr="A screenshot of a computer&#10;&#10;Description automatically generated"/>
+          <wp:inline distT="0" distB="0" distL="0" distR="0" wp14:anchorId="67E687FA" wp14:editId="419897D2">
+            <wp:extent cx="5731510" cy="3173730"/>
+            <wp:effectExtent l="0" t="0" r="2540" b="7620"/>
+            <wp:docPr id="1855523205" name="Picture 1" descr="A screenshot of a computer&#10;&#10;Description automatically generated"/>
             <wp:cNvGraphicFramePr>
               <a:graphicFrameLocks xmlns:a="http://schemas.openxmlformats.org/drawingml/2006/main" noChangeAspect="1"/>
             </wp:cNvGraphicFramePr>
@@ -11579,7 +11863,7 @@
               <a:graphicData uri="http://schemas.openxmlformats.org/drawingml/2006/picture">
                 <pic:pic xmlns:pic="http://schemas.openxmlformats.org/drawingml/2006/picture">
                   <pic:nvPicPr>
-                    <pic:cNvPr id="1956692571" name="Picture 1" descr="A screenshot of a computer&#10;&#10;Description automatically generated"/>
+                    <pic:cNvPr id="1855523205" name="Picture 1" descr="A screenshot of a computer&#10;&#10;Description automatically generated"/>
                     <pic:cNvPicPr/>
                   </pic:nvPicPr>
                   <pic:blipFill>
@@ -11591,7 +11875,7 @@
                   <pic:spPr>
                     <a:xfrm>
                       <a:off x="0" y="0"/>
-                      <a:ext cx="5731510" cy="3186430"/>
+                      <a:ext cx="5731510" cy="3173730"/>
                     </a:xfrm>
                     <a:prstGeom prst="rect">
                       <a:avLst/>
@@ -11608,9 +11892,11 @@
       <w:pPr>
         <w:pStyle w:val="Heading3"/>
       </w:pPr>
+      <w:bookmarkStart w:id="20" w:name="_Toc148750575"/>
       <w:r>
         <w:t>Test #4</w:t>
       </w:r>
+      <w:bookmarkEnd w:id="20"/>
     </w:p>
     <w:tbl>
       <w:tblPr>
@@ -11640,10 +11926,7 @@
           </w:tcPr>
           <w:p>
             <w:r>
-              <w:t>Delete</w:t>
-            </w:r>
-            <w:r>
-              <w:t xml:space="preserve"> user data based on their ID</w:t>
+              <w:t>Delete user data based on their ID</w:t>
             </w:r>
           </w:p>
         </w:tc>
@@ -11666,10 +11949,7 @@
           </w:tcPr>
           <w:p>
             <w:r>
-              <w:t>#</w:t>
-            </w:r>
-            <w:r>
-              <w:t>4</w:t>
+              <w:t>#4</w:t>
             </w:r>
           </w:p>
         </w:tc>
@@ -11845,6 +12125,9 @@
         <w:br/>
       </w:r>
       <w:r>
+        <w:rPr>
+          <w:noProof/>
+        </w:rPr>
         <w:drawing>
           <wp:inline distT="0" distB="0" distL="0" distR="0" wp14:anchorId="24F3205C" wp14:editId="0066E715">
             <wp:extent cx="5731510" cy="1612900"/>
@@ -11904,10 +12187,12 @@
       <w:pPr>
         <w:pStyle w:val="Heading3"/>
       </w:pPr>
+      <w:bookmarkStart w:id="21" w:name="_Toc148750576"/>
       <w:r>
         <w:lastRenderedPageBreak/>
         <w:t>Test #5</w:t>
       </w:r>
+      <w:bookmarkEnd w:id="21"/>
     </w:p>
     <w:tbl>
       <w:tblPr>
@@ -11937,10 +12222,7 @@
           </w:tcPr>
           <w:p>
             <w:r>
-              <w:t>Create new</w:t>
-            </w:r>
-            <w:r>
-              <w:t xml:space="preserve"> user </w:t>
+              <w:t xml:space="preserve">Create new user </w:t>
             </w:r>
           </w:p>
         </w:tc>
@@ -12034,21 +12316,13 @@
               <w:t>username</w:t>
             </w:r>
             <w:r>
+              <w:t>”:</w:t>
+            </w:r>
+            <w:r>
               <w:t>”</w:t>
             </w:r>
-            <w:proofErr w:type="gramStart"/>
-            <w:r>
-              <w:t>:</w:t>
-            </w:r>
-            <w:r>
-              <w:t>”</w:t>
-            </w:r>
-            <w:r>
-              <w:t>Emilia</w:t>
-            </w:r>
-            <w:proofErr w:type="gramEnd"/>
-            <w:r>
-              <w:t xml:space="preserve">”, </w:t>
+            <w:r>
+              <w:t xml:space="preserve">Emilia”, </w:t>
             </w:r>
             <w:r>
               <w:t>“</w:t>
@@ -12235,22 +12509,12 @@
     </w:tbl>
     <w:p/>
     <w:p>
-      <w:pPr>
-        <w:pStyle w:val="Heading2"/>
-        <w:rPr>
-          <w:color w:val="676A73" w:themeColor="background2" w:themeShade="80"/>
-        </w:rPr>
-      </w:pPr>
-      <w:bookmarkStart w:id="19" w:name="_Toc148746654"/>
       <w:r>
-        <w:rPr>
-          <w:color w:val="676A73" w:themeColor="background2" w:themeShade="80"/>
-        </w:rPr>
         <w:drawing>
-          <wp:inline distT="0" distB="0" distL="0" distR="0" wp14:anchorId="43BF6066" wp14:editId="7093BF03">
-            <wp:extent cx="5731510" cy="5351780"/>
-            <wp:effectExtent l="0" t="0" r="2540" b="1270"/>
-            <wp:docPr id="1669281362" name="Picture 1" descr="A screenshot of a computer&#10;&#10;Description automatically generated"/>
+          <wp:inline distT="0" distB="0" distL="0" distR="0" wp14:anchorId="179A659D" wp14:editId="2E111686">
+            <wp:extent cx="5731510" cy="5213985"/>
+            <wp:effectExtent l="0" t="0" r="2540" b="5715"/>
+            <wp:docPr id="961314738" name="Picture 1" descr="A screenshot of a computer&#10;&#10;Description automatically generated"/>
             <wp:cNvGraphicFramePr>
               <a:graphicFrameLocks xmlns:a="http://schemas.openxmlformats.org/drawingml/2006/main" noChangeAspect="1"/>
             </wp:cNvGraphicFramePr>
@@ -12258,7 +12522,7 @@
               <a:graphicData uri="http://schemas.openxmlformats.org/drawingml/2006/picture">
                 <pic:pic xmlns:pic="http://schemas.openxmlformats.org/drawingml/2006/picture">
                   <pic:nvPicPr>
-                    <pic:cNvPr id="1669281362" name="Picture 1" descr="A screenshot of a computer&#10;&#10;Description automatically generated"/>
+                    <pic:cNvPr id="961314738" name="Picture 1" descr="A screenshot of a computer&#10;&#10;Description automatically generated"/>
                     <pic:cNvPicPr/>
                   </pic:nvPicPr>
                   <pic:blipFill>
@@ -12270,7 +12534,7 @@
                   <pic:spPr>
                     <a:xfrm>
                       <a:off x="0" y="0"/>
-                      <a:ext cx="5731510" cy="5351780"/>
+                      <a:ext cx="5731510" cy="5213985"/>
                     </a:xfrm>
                     <a:prstGeom prst="rect">
                       <a:avLst/>
@@ -12306,6 +12570,7 @@
           <w:color w:val="676A73" w:themeColor="background2" w:themeShade="80"/>
         </w:rPr>
       </w:pPr>
+      <w:bookmarkStart w:id="22" w:name="_Toc148750577"/>
       <w:r>
         <w:rPr>
           <w:color w:val="676A73" w:themeColor="background2" w:themeShade="80"/>
@@ -12313,7 +12578,7 @@
         <w:lastRenderedPageBreak/>
         <w:t>Test Report</w:t>
       </w:r>
-      <w:bookmarkEnd w:id="19"/>
+      <w:bookmarkEnd w:id="22"/>
     </w:p>
     <w:tbl>
       <w:tblPr>
@@ -12583,24 +12848,24 @@
           <w:color w:val="676A73" w:themeColor="background2" w:themeShade="80"/>
         </w:rPr>
       </w:pPr>
-      <w:bookmarkStart w:id="20" w:name="_Toc148746655"/>
+      <w:bookmarkStart w:id="23" w:name="_Toc148750578"/>
       <w:r>
         <w:rPr>
           <w:color w:val="676A73" w:themeColor="background2" w:themeShade="80"/>
         </w:rPr>
         <w:t>Bugs Report</w:t>
       </w:r>
-      <w:bookmarkEnd w:id="20"/>
+      <w:bookmarkEnd w:id="23"/>
     </w:p>
     <w:p>
       <w:pPr>
         <w:pStyle w:val="Heading3"/>
       </w:pPr>
-      <w:bookmarkStart w:id="21" w:name="_Toc148746656"/>
+      <w:bookmarkStart w:id="24" w:name="_Toc148750579"/>
       <w:r>
         <w:t>Bug #1</w:t>
       </w:r>
-      <w:bookmarkEnd w:id="21"/>
+      <w:bookmarkEnd w:id="24"/>
     </w:p>
     <w:tbl>
       <w:tblPr>
@@ -12760,11 +13025,11 @@
       <w:pPr>
         <w:pStyle w:val="Heading3"/>
       </w:pPr>
-      <w:bookmarkStart w:id="22" w:name="_Toc148746657"/>
+      <w:bookmarkStart w:id="25" w:name="_Toc148750580"/>
       <w:r>
         <w:t>Bug #2</w:t>
       </w:r>
-      <w:bookmarkEnd w:id="22"/>
+      <w:bookmarkEnd w:id="25"/>
     </w:p>
     <w:tbl>
       <w:tblPr>
@@ -12988,12 +13253,12 @@
       <w:pPr>
         <w:pStyle w:val="Heading3"/>
       </w:pPr>
-      <w:bookmarkStart w:id="23" w:name="_Toc148746658"/>
+      <w:bookmarkStart w:id="26" w:name="_Toc148750581"/>
       <w:r>
         <w:lastRenderedPageBreak/>
         <w:t>Bug #3</w:t>
       </w:r>
-      <w:bookmarkEnd w:id="23"/>
+      <w:bookmarkEnd w:id="26"/>
     </w:p>
     <w:tbl>
       <w:tblPr>
@@ -13131,11 +13396,7 @@
               <w:t xml:space="preserve">Instead of </w:t>
             </w:r>
             <w:r>
-              <w:t>returning $</w:t>
-            </w:r>
-            <w:proofErr w:type="spellStart"/>
-            <w:r>
-              <w:t>makeup</w:t>
+              <w:t>returning $makeup</w:t>
             </w:r>
             <w:r>
               <w:rPr>
@@ -13146,11 +13407,7 @@
               <w:t>i</w:t>
             </w:r>
             <w:r>
-              <w:t>nventory</w:t>
-            </w:r>
-            <w:proofErr w:type="spellEnd"/>
-            <w:r>
-              <w:t xml:space="preserve"> I had $makeup</w:t>
+              <w:t>nventory I had $makeup</w:t>
             </w:r>
             <w:r>
               <w:rPr>
@@ -13361,76 +13618,14 @@
     </w:p>
     <w:p>
       <w:pPr>
-        <w:pStyle w:val="Heading3"/>
-      </w:pPr>
-      <w:bookmarkStart w:id="24" w:name="_Toc148746659"/>
+        <w:pStyle w:val="Heading1"/>
+      </w:pPr>
+      <w:bookmarkStart w:id="27" w:name="_Toc148750582"/>
       <w:r>
         <w:lastRenderedPageBreak/>
-        <w:t>Bug #4</w:t>
-      </w:r>
-      <w:bookmarkEnd w:id="24"/>
-    </w:p>
-    <w:tbl>
-      <w:tblPr>
-        <w:tblStyle w:val="TableGrid"/>
-        <w:tblW w:w="9067" w:type="dxa"/>
-        <w:tblLook w:val="04A0" w:firstRow="1" w:lastRow="0" w:firstColumn="1" w:lastColumn="0" w:noHBand="0" w:noVBand="1"/>
-      </w:tblPr>
-      <w:tblGrid>
-        <w:gridCol w:w="9067"/>
-      </w:tblGrid>
-      <w:tr>
-        <w:tc>
-          <w:tcPr>
-            <w:tcW w:w="9067" w:type="dxa"/>
-            <w:shd w:val="clear" w:color="auto" w:fill="781049" w:themeFill="accent1" w:themeFillShade="80"/>
-          </w:tcPr>
-          <w:p>
-            <w:r>
-              <w:t>Bug Description</w:t>
-            </w:r>
-          </w:p>
-        </w:tc>
-      </w:tr>
-      <w:tr>
-        <w:tc>
-          <w:tcPr>
-            <w:tcW w:w="9067" w:type="dxa"/>
-          </w:tcPr>
-          <w:p/>
-        </w:tc>
-      </w:tr>
-      <w:tr>
-        <w:tc>
-          <w:tcPr>
-            <w:tcW w:w="9067" w:type="dxa"/>
-            <w:shd w:val="clear" w:color="auto" w:fill="781049" w:themeFill="accent1" w:themeFillShade="80"/>
-          </w:tcPr>
-          <w:p>
-            <w:r>
-              <w:t>Resolution</w:t>
-            </w:r>
-          </w:p>
-        </w:tc>
-      </w:tr>
-      <w:tr>
-        <w:tc>
-          <w:tcPr>
-            <w:tcW w:w="9067" w:type="dxa"/>
-          </w:tcPr>
-          <w:p/>
-          <w:p/>
-        </w:tc>
-      </w:tr>
-    </w:tbl>
-    <w:p/>
-    <w:p>
-      <w:pPr>
-        <w:pStyle w:val="Heading1"/>
-      </w:pPr>
-      <w:r>
         <w:t>Personal Observations</w:t>
       </w:r>
+      <w:bookmarkEnd w:id="27"/>
     </w:p>
     <w:p>
       <w:pPr>
@@ -13441,15 +13636,7 @@
         </w:numPr>
       </w:pPr>
       <w:r>
-        <w:t xml:space="preserve">I faced issues with CRUD operations because I missed specifying the correct paths I had set up in the 'index.php' file when entering them in Postman. </w:t>
-      </w:r>
-      <w:proofErr w:type="spellStart"/>
-      <w:r>
-        <w:t>Eg</w:t>
-      </w:r>
-      <w:proofErr w:type="spellEnd"/>
-      <w:r>
-        <w:t>, the initial paths were '/makeup/</w:t>
+        <w:t>I faced issues with CRUD operations because I missed specifying the correct paths I had set up in the 'index.php' file when entering them in Postman. Eg, the initial paths were '/makeup/</w:t>
       </w:r>
       <w:r>
         <w:rPr>

</xml_diff>